<commit_message>
fun_get_message() and fun_test() improved else tempo
</commit_message>
<xml_diff>
--- a/other/cute_checks.docx
+++ b/other/cute_checks.docx
@@ -8117,525 +8117,2245 @@
           <w:szCs w:val="18"/>
           <w:lang w:val="en-US"/>
         </w:rPr>
-        <w:t>fun3 &lt;- get(</w:t>
+        <w:t>fun3 &lt;- get("</w:t>
+      </w:r>
+      <w:r>
+        <w:rPr>
+          <w:rFonts w:ascii="Courier New" w:hAnsi="Courier New" w:cs="Courier New"/>
+          <w:b/>
+          <w:bCs/>
+          <w:sz w:val="18"/>
+          <w:szCs w:val="18"/>
+          <w:lang w:val="en-US"/>
+        </w:rPr>
+        <w:t>&lt;-</w:t>
+      </w:r>
+      <w:r>
+        <w:rPr>
+          <w:rFonts w:ascii="Courier New" w:hAnsi="Courier New" w:cs="Courier New"/>
+          <w:b/>
+          <w:bCs/>
+          <w:sz w:val="18"/>
+          <w:szCs w:val="18"/>
+          <w:lang w:val="en-US"/>
+        </w:rPr>
+        <w:t>") # function primitive type "special"</w:t>
+      </w:r>
+    </w:p>
+    <w:p>
+      <w:pPr>
+        <w:ind w:left="567" w:hanging="567"/>
+        <w:rPr>
+          <w:rFonts w:ascii="Courier New" w:hAnsi="Courier New" w:cs="Courier New"/>
+          <w:b/>
+          <w:bCs/>
+          <w:sz w:val="18"/>
+          <w:szCs w:val="18"/>
+          <w:lang w:val="en-US"/>
+        </w:rPr>
+      </w:pPr>
+      <w:r>
+        <w:rPr>
+          <w:rFonts w:ascii="Courier New" w:hAnsi="Courier New" w:cs="Courier New"/>
+          <w:b/>
+          <w:bCs/>
+          <w:sz w:val="18"/>
+          <w:szCs w:val="18"/>
+          <w:lang w:val="en-US"/>
+        </w:rPr>
+        <w:t>env1 &lt;- new.env() # environment</w:t>
+      </w:r>
+    </w:p>
+    <w:p>
+      <w:pPr>
+        <w:ind w:left="567" w:hanging="567"/>
+        <w:rPr>
+          <w:rFonts w:ascii="Courier New" w:hAnsi="Courier New" w:cs="Courier New"/>
+          <w:b/>
+          <w:bCs/>
+          <w:sz w:val="18"/>
+          <w:szCs w:val="18"/>
+          <w:lang w:val="en-US"/>
+        </w:rPr>
+      </w:pPr>
+      <w:r>
+        <w:rPr>
+          <w:rFonts w:ascii="Courier New" w:hAnsi="Courier New" w:cs="Courier New"/>
+          <w:b/>
+          <w:bCs/>
+          <w:sz w:val="18"/>
+          <w:szCs w:val="18"/>
+          <w:lang w:val="en-US"/>
+        </w:rPr>
+        <w:t>s4 &lt;- show # S4 object</w:t>
+      </w:r>
+    </w:p>
+    <w:p>
+      <w:pPr>
+        <w:ind w:left="567" w:hanging="567"/>
+        <w:rPr>
+          <w:rFonts w:ascii="Courier New" w:hAnsi="Courier New" w:cs="Courier New"/>
+          <w:b/>
+          <w:bCs/>
+          <w:sz w:val="18"/>
+          <w:szCs w:val="18"/>
+          <w:lang w:val="en-US"/>
+        </w:rPr>
+      </w:pPr>
+    </w:p>
+    <w:p>
+      <w:pPr>
+        <w:ind w:left="567" w:hanging="567"/>
+        <w:rPr>
+          <w:rFonts w:ascii="Courier New" w:hAnsi="Courier New" w:cs="Courier New"/>
+          <w:bCs/>
+          <w:i/>
+          <w:sz w:val="18"/>
+          <w:szCs w:val="18"/>
+          <w:lang w:val="en-US"/>
+        </w:rPr>
+      </w:pPr>
+      <w:r>
+        <w:rPr>
+          <w:rFonts w:ascii="Courier New" w:hAnsi="Courier New" w:cs="Courier New"/>
+          <w:bCs/>
+          <w:i/>
+          <w:sz w:val="18"/>
+          <w:szCs w:val="18"/>
+          <w:lang w:val="en-US"/>
+        </w:rPr>
+        <w:t>b &lt;- list(</w:t>
+      </w:r>
+    </w:p>
+    <w:p>
+      <w:pPr>
+        <w:ind w:left="1134" w:hanging="567"/>
+        <w:rPr>
+          <w:rFonts w:ascii="Courier New" w:hAnsi="Courier New" w:cs="Courier New"/>
+          <w:bCs/>
+          <w:i/>
+          <w:sz w:val="18"/>
+          <w:szCs w:val="18"/>
+          <w:lang w:val="en-US"/>
+        </w:rPr>
+      </w:pPr>
+      <w:r>
+        <w:rPr>
+          <w:rFonts w:ascii="Courier New" w:hAnsi="Courier New" w:cs="Courier New"/>
+          <w:bCs/>
+          <w:i/>
+          <w:sz w:val="18"/>
+          <w:szCs w:val="18"/>
+          <w:lang w:val="en-US"/>
+        </w:rPr>
+        <w:t xml:space="preserve">NULL, </w:t>
+      </w:r>
+    </w:p>
+    <w:p>
+      <w:pPr>
+        <w:ind w:left="1134" w:hanging="567"/>
+        <w:rPr>
+          <w:rFonts w:ascii="Courier New" w:hAnsi="Courier New" w:cs="Courier New"/>
+          <w:bCs/>
+          <w:i/>
+          <w:sz w:val="18"/>
+          <w:szCs w:val="18"/>
+          <w:lang w:val="en-US"/>
+        </w:rPr>
+      </w:pPr>
+      <w:r>
+        <w:rPr>
+          <w:rFonts w:ascii="Courier New" w:hAnsi="Courier New" w:cs="Courier New"/>
+          <w:bCs/>
+          <w:i/>
+          <w:sz w:val="18"/>
+          <w:szCs w:val="18"/>
+          <w:lang w:val="en-US"/>
+        </w:rPr>
+        <w:t xml:space="preserve">NA, </w:t>
+      </w:r>
+    </w:p>
+    <w:p>
+      <w:pPr>
+        <w:ind w:left="1134" w:hanging="567"/>
+        <w:rPr>
+          <w:rFonts w:ascii="Courier New" w:hAnsi="Courier New" w:cs="Courier New"/>
+          <w:bCs/>
+          <w:i/>
+          <w:sz w:val="18"/>
+          <w:szCs w:val="18"/>
+          <w:lang w:val="en-US"/>
+        </w:rPr>
+      </w:pPr>
+      <w:r>
+        <w:rPr>
+          <w:rFonts w:ascii="Courier New" w:hAnsi="Courier New" w:cs="Courier New"/>
+          <w:bCs/>
+          <w:i/>
+          <w:sz w:val="18"/>
+          <w:szCs w:val="18"/>
+          <w:lang w:val="en-US"/>
+        </w:rPr>
+        <w:t xml:space="preserve">1, </w:t>
+      </w:r>
+    </w:p>
+    <w:p>
+      <w:pPr>
+        <w:ind w:left="1134" w:hanging="567"/>
+        <w:rPr>
+          <w:rFonts w:ascii="Courier New" w:hAnsi="Courier New" w:cs="Courier New"/>
+          <w:bCs/>
+          <w:i/>
+          <w:sz w:val="18"/>
+          <w:szCs w:val="18"/>
+          <w:lang w:val="en-US"/>
+        </w:rPr>
+      </w:pPr>
+      <w:r>
+        <w:rPr>
+          <w:rFonts w:ascii="Courier New" w:hAnsi="Courier New" w:cs="Courier New"/>
+          <w:bCs/>
+          <w:i/>
+          <w:sz w:val="18"/>
+          <w:szCs w:val="18"/>
+          <w:lang w:val="en-US"/>
+        </w:rPr>
+        <w:t xml:space="preserve">TRUE, </w:t>
+      </w:r>
+    </w:p>
+    <w:p>
+      <w:pPr>
+        <w:ind w:left="1134" w:hanging="567"/>
+        <w:rPr>
+          <w:rFonts w:ascii="Courier New" w:hAnsi="Courier New" w:cs="Courier New"/>
+          <w:bCs/>
+          <w:i/>
+          <w:sz w:val="18"/>
+          <w:szCs w:val="18"/>
+        </w:rPr>
+      </w:pPr>
+      <w:r>
+        <w:rPr>
+          <w:rFonts w:ascii="Courier New" w:hAnsi="Courier New" w:cs="Courier New"/>
+          <w:bCs/>
+          <w:i/>
+          <w:sz w:val="18"/>
+          <w:szCs w:val="18"/>
+        </w:rPr>
+        <w:t xml:space="preserve">vec1, </w:t>
+      </w:r>
+    </w:p>
+    <w:p>
+      <w:pPr>
+        <w:ind w:left="1134" w:hanging="567"/>
+        <w:rPr>
+          <w:rFonts w:ascii="Courier New" w:hAnsi="Courier New" w:cs="Courier New"/>
+          <w:bCs/>
+          <w:i/>
+          <w:sz w:val="18"/>
+          <w:szCs w:val="18"/>
+        </w:rPr>
+      </w:pPr>
+      <w:r>
+        <w:rPr>
+          <w:rFonts w:ascii="Courier New" w:hAnsi="Courier New" w:cs="Courier New"/>
+          <w:bCs/>
+          <w:i/>
+          <w:sz w:val="18"/>
+          <w:szCs w:val="18"/>
+        </w:rPr>
+        <w:t xml:space="preserve">vec2, </w:t>
+      </w:r>
+    </w:p>
+    <w:p>
+      <w:pPr>
+        <w:ind w:left="1134" w:hanging="567"/>
+        <w:rPr>
+          <w:rFonts w:ascii="Courier New" w:hAnsi="Courier New" w:cs="Courier New"/>
+          <w:bCs/>
+          <w:i/>
+          <w:sz w:val="18"/>
+          <w:szCs w:val="18"/>
+        </w:rPr>
+      </w:pPr>
+      <w:r>
+        <w:rPr>
+          <w:rFonts w:ascii="Courier New" w:hAnsi="Courier New" w:cs="Courier New"/>
+          <w:bCs/>
+          <w:i/>
+          <w:sz w:val="18"/>
+          <w:szCs w:val="18"/>
+        </w:rPr>
+        <w:t xml:space="preserve">vec3, </w:t>
+      </w:r>
+    </w:p>
+    <w:p>
+      <w:pPr>
+        <w:ind w:left="1134" w:hanging="567"/>
+        <w:rPr>
+          <w:rFonts w:ascii="Courier New" w:hAnsi="Courier New" w:cs="Courier New"/>
+          <w:bCs/>
+          <w:i/>
+          <w:sz w:val="18"/>
+          <w:szCs w:val="18"/>
+        </w:rPr>
+      </w:pPr>
+      <w:r>
+        <w:rPr>
+          <w:rFonts w:ascii="Courier New" w:hAnsi="Courier New" w:cs="Courier New"/>
+          <w:bCs/>
+          <w:i/>
+          <w:sz w:val="18"/>
+          <w:szCs w:val="18"/>
+        </w:rPr>
+        <w:t xml:space="preserve">vec4, </w:t>
+      </w:r>
+    </w:p>
+    <w:p>
+      <w:pPr>
+        <w:ind w:left="1134" w:hanging="567"/>
+        <w:rPr>
+          <w:rFonts w:ascii="Courier New" w:hAnsi="Courier New" w:cs="Courier New"/>
+          <w:bCs/>
+          <w:i/>
+          <w:sz w:val="18"/>
+          <w:szCs w:val="18"/>
+        </w:rPr>
+      </w:pPr>
+      <w:r>
+        <w:rPr>
+          <w:rFonts w:ascii="Courier New" w:hAnsi="Courier New" w:cs="Courier New"/>
+          <w:bCs/>
+          <w:i/>
+          <w:sz w:val="18"/>
+          <w:szCs w:val="18"/>
+        </w:rPr>
+        <w:t xml:space="preserve">vec5, </w:t>
+      </w:r>
+    </w:p>
+    <w:p>
+      <w:pPr>
+        <w:ind w:left="1134" w:hanging="567"/>
+        <w:rPr>
+          <w:rFonts w:ascii="Courier New" w:hAnsi="Courier New" w:cs="Courier New"/>
+          <w:bCs/>
+          <w:i/>
+          <w:sz w:val="18"/>
+          <w:szCs w:val="18"/>
+          <w:lang w:val="en-US"/>
+        </w:rPr>
+      </w:pPr>
+      <w:r>
+        <w:rPr>
+          <w:rFonts w:ascii="Courier New" w:hAnsi="Courier New" w:cs="Courier New"/>
+          <w:bCs/>
+          <w:i/>
+          <w:sz w:val="18"/>
+          <w:szCs w:val="18"/>
+          <w:lang w:val="en-US"/>
+        </w:rPr>
+        <w:t xml:space="preserve">mat1, </w:t>
+      </w:r>
+    </w:p>
+    <w:p>
+      <w:pPr>
+        <w:ind w:left="1134" w:hanging="567"/>
+        <w:rPr>
+          <w:rFonts w:ascii="Courier New" w:hAnsi="Courier New" w:cs="Courier New"/>
+          <w:bCs/>
+          <w:i/>
+          <w:sz w:val="18"/>
+          <w:szCs w:val="18"/>
+          <w:lang w:val="en-US"/>
+        </w:rPr>
+      </w:pPr>
+      <w:r>
+        <w:rPr>
+          <w:rFonts w:ascii="Courier New" w:hAnsi="Courier New" w:cs="Courier New"/>
+          <w:bCs/>
+          <w:i/>
+          <w:sz w:val="18"/>
+          <w:szCs w:val="18"/>
+          <w:lang w:val="en-US"/>
+        </w:rPr>
+        <w:t xml:space="preserve">mat2, </w:t>
+      </w:r>
+    </w:p>
+    <w:p>
+      <w:pPr>
+        <w:ind w:left="1134" w:hanging="567"/>
+        <w:rPr>
+          <w:rFonts w:ascii="Courier New" w:hAnsi="Courier New" w:cs="Courier New"/>
+          <w:bCs/>
+          <w:i/>
+          <w:sz w:val="18"/>
+          <w:szCs w:val="18"/>
+          <w:lang w:val="en-US"/>
+        </w:rPr>
+      </w:pPr>
+      <w:r>
+        <w:rPr>
+          <w:rFonts w:ascii="Courier New" w:hAnsi="Courier New" w:cs="Courier New"/>
+          <w:bCs/>
+          <w:i/>
+          <w:sz w:val="18"/>
+          <w:szCs w:val="18"/>
+          <w:lang w:val="en-US"/>
+        </w:rPr>
+        <w:t xml:space="preserve">df1, </w:t>
+      </w:r>
+    </w:p>
+    <w:p>
+      <w:pPr>
+        <w:ind w:left="1134" w:hanging="567"/>
+        <w:rPr>
+          <w:rFonts w:ascii="Courier New" w:hAnsi="Courier New" w:cs="Courier New"/>
+          <w:bCs/>
+          <w:i/>
+          <w:sz w:val="18"/>
+          <w:szCs w:val="18"/>
+          <w:lang w:val="en-US"/>
+        </w:rPr>
+      </w:pPr>
+      <w:r>
+        <w:rPr>
+          <w:rFonts w:ascii="Courier New" w:hAnsi="Courier New" w:cs="Courier New"/>
+          <w:bCs/>
+          <w:i/>
+          <w:sz w:val="18"/>
+          <w:szCs w:val="18"/>
+          <w:lang w:val="en-US"/>
+        </w:rPr>
+        <w:t xml:space="preserve">l1, </w:t>
+      </w:r>
+    </w:p>
+    <w:p>
+      <w:pPr>
+        <w:ind w:left="1134" w:hanging="567"/>
+        <w:rPr>
+          <w:rFonts w:ascii="Courier New" w:hAnsi="Courier New" w:cs="Courier New"/>
+          <w:bCs/>
+          <w:i/>
+          <w:sz w:val="18"/>
+          <w:szCs w:val="18"/>
+          <w:lang w:val="en-US"/>
+        </w:rPr>
+      </w:pPr>
+      <w:r>
+        <w:rPr>
+          <w:rFonts w:ascii="Courier New" w:hAnsi="Courier New" w:cs="Courier New"/>
+          <w:bCs/>
+          <w:i/>
+          <w:sz w:val="18"/>
+          <w:szCs w:val="18"/>
+          <w:lang w:val="en-US"/>
+        </w:rPr>
+        <w:t xml:space="preserve">fac1, </w:t>
+      </w:r>
+    </w:p>
+    <w:p>
+      <w:pPr>
+        <w:ind w:left="1134" w:hanging="567"/>
+        <w:rPr>
+          <w:rFonts w:ascii="Courier New" w:hAnsi="Courier New" w:cs="Courier New"/>
+          <w:bCs/>
+          <w:i/>
+          <w:sz w:val="18"/>
+          <w:szCs w:val="18"/>
+          <w:lang w:val="en-US"/>
+        </w:rPr>
+      </w:pPr>
+      <w:r>
+        <w:rPr>
+          <w:rFonts w:ascii="Courier New" w:hAnsi="Courier New" w:cs="Courier New"/>
+          <w:bCs/>
+          <w:i/>
+          <w:sz w:val="18"/>
+          <w:szCs w:val="18"/>
+          <w:lang w:val="en-US"/>
+        </w:rPr>
+        <w:t xml:space="preserve">tab1, </w:t>
+      </w:r>
+    </w:p>
+    <w:p>
+      <w:pPr>
+        <w:ind w:left="1134" w:hanging="567"/>
+        <w:rPr>
+          <w:rFonts w:ascii="Courier New" w:hAnsi="Courier New" w:cs="Courier New"/>
+          <w:bCs/>
+          <w:i/>
+          <w:sz w:val="18"/>
+          <w:szCs w:val="18"/>
+          <w:lang w:val="en-US"/>
+        </w:rPr>
+      </w:pPr>
+      <w:r>
+        <w:rPr>
+          <w:rFonts w:ascii="Courier New" w:hAnsi="Courier New" w:cs="Courier New"/>
+          <w:bCs/>
+          <w:i/>
+          <w:sz w:val="18"/>
+          <w:szCs w:val="18"/>
+          <w:lang w:val="en-US"/>
+        </w:rPr>
+        <w:t xml:space="preserve">tab2, </w:t>
+      </w:r>
+    </w:p>
+    <w:p>
+      <w:pPr>
+        <w:ind w:left="1134" w:hanging="567"/>
+        <w:rPr>
+          <w:rFonts w:ascii="Courier New" w:hAnsi="Courier New" w:cs="Courier New"/>
+          <w:bCs/>
+          <w:i/>
+          <w:sz w:val="18"/>
+          <w:szCs w:val="18"/>
+          <w:lang w:val="en-US"/>
+        </w:rPr>
+      </w:pPr>
+      <w:r>
+        <w:rPr>
+          <w:rFonts w:ascii="Courier New" w:hAnsi="Courier New" w:cs="Courier New"/>
+          <w:bCs/>
+          <w:i/>
+          <w:sz w:val="18"/>
+          <w:szCs w:val="18"/>
+          <w:lang w:val="en-US"/>
+        </w:rPr>
+        <w:t>exp1</w:t>
+      </w:r>
+      <w:r>
+        <w:rPr>
+          <w:rFonts w:ascii="Courier New" w:hAnsi="Courier New" w:cs="Courier New"/>
+          <w:bCs/>
+          <w:i/>
+          <w:sz w:val="18"/>
+          <w:szCs w:val="18"/>
+          <w:lang w:val="en-US"/>
+        </w:rPr>
+        <w:t xml:space="preserve">, </w:t>
+      </w:r>
+    </w:p>
+    <w:p>
+      <w:pPr>
+        <w:ind w:left="1134" w:hanging="567"/>
+        <w:rPr>
+          <w:rFonts w:ascii="Courier New" w:hAnsi="Courier New" w:cs="Courier New"/>
+          <w:bCs/>
+          <w:i/>
+          <w:sz w:val="18"/>
+          <w:szCs w:val="18"/>
+          <w:lang w:val="en-US"/>
+        </w:rPr>
+      </w:pPr>
+      <w:r>
+        <w:rPr>
+          <w:rFonts w:ascii="Courier New" w:hAnsi="Courier New" w:cs="Courier New"/>
+          <w:bCs/>
+          <w:i/>
+          <w:sz w:val="18"/>
+          <w:szCs w:val="18"/>
+          <w:lang w:val="en-US"/>
+        </w:rPr>
+        <w:t>name1</w:t>
+      </w:r>
+      <w:r>
+        <w:rPr>
+          <w:rFonts w:ascii="Courier New" w:hAnsi="Courier New" w:cs="Courier New"/>
+          <w:bCs/>
+          <w:i/>
+          <w:sz w:val="18"/>
+          <w:szCs w:val="18"/>
+          <w:lang w:val="en-US"/>
+        </w:rPr>
+        <w:t xml:space="preserve">, </w:t>
+      </w:r>
+    </w:p>
+    <w:p>
+      <w:pPr>
+        <w:ind w:left="1134" w:hanging="567"/>
+        <w:rPr>
+          <w:rFonts w:ascii="Courier New" w:hAnsi="Courier New" w:cs="Courier New"/>
+          <w:bCs/>
+          <w:i/>
+          <w:sz w:val="18"/>
+          <w:szCs w:val="18"/>
+          <w:lang w:val="en-US"/>
+        </w:rPr>
+      </w:pPr>
+      <w:r>
+        <w:rPr>
+          <w:rFonts w:ascii="Courier New" w:hAnsi="Courier New" w:cs="Courier New"/>
+          <w:bCs/>
+          <w:i/>
+          <w:sz w:val="18"/>
+          <w:szCs w:val="18"/>
+          <w:lang w:val="en-US"/>
+        </w:rPr>
+        <w:t>fun1</w:t>
+      </w:r>
+      <w:r>
+        <w:rPr>
+          <w:rFonts w:ascii="Courier New" w:hAnsi="Courier New" w:cs="Courier New"/>
+          <w:bCs/>
+          <w:i/>
+          <w:sz w:val="18"/>
+          <w:szCs w:val="18"/>
+          <w:lang w:val="en-US"/>
+        </w:rPr>
+        <w:t xml:space="preserve">, </w:t>
+      </w:r>
+    </w:p>
+    <w:p>
+      <w:pPr>
+        <w:ind w:left="1134" w:hanging="567"/>
+        <w:rPr>
+          <w:rFonts w:ascii="Courier New" w:hAnsi="Courier New" w:cs="Courier New"/>
+          <w:bCs/>
+          <w:i/>
+          <w:sz w:val="18"/>
+          <w:szCs w:val="18"/>
+          <w:lang w:val="en-US"/>
+        </w:rPr>
+      </w:pPr>
+      <w:r>
+        <w:rPr>
+          <w:rFonts w:ascii="Courier New" w:hAnsi="Courier New" w:cs="Courier New"/>
+          <w:bCs/>
+          <w:i/>
+          <w:sz w:val="18"/>
+          <w:szCs w:val="18"/>
+          <w:lang w:val="en-US"/>
+        </w:rPr>
+        <w:t>fun2</w:t>
+      </w:r>
+      <w:r>
+        <w:rPr>
+          <w:rFonts w:ascii="Courier New" w:hAnsi="Courier New" w:cs="Courier New"/>
+          <w:bCs/>
+          <w:i/>
+          <w:sz w:val="18"/>
+          <w:szCs w:val="18"/>
+          <w:lang w:val="en-US"/>
+        </w:rPr>
+        <w:t xml:space="preserve">, </w:t>
+      </w:r>
+    </w:p>
+    <w:p>
+      <w:pPr>
+        <w:ind w:left="1134" w:hanging="567"/>
+        <w:rPr>
+          <w:rFonts w:ascii="Courier New" w:hAnsi="Courier New" w:cs="Courier New"/>
+          <w:bCs/>
+          <w:i/>
+          <w:sz w:val="18"/>
+          <w:szCs w:val="18"/>
+          <w:lang w:val="en-US"/>
+        </w:rPr>
+      </w:pPr>
+      <w:r>
+        <w:rPr>
+          <w:rFonts w:ascii="Courier New" w:hAnsi="Courier New" w:cs="Courier New"/>
+          <w:bCs/>
+          <w:i/>
+          <w:sz w:val="18"/>
+          <w:szCs w:val="18"/>
+          <w:lang w:val="en-US"/>
+        </w:rPr>
+        <w:t>fun3</w:t>
+      </w:r>
+      <w:r>
+        <w:rPr>
+          <w:rFonts w:ascii="Courier New" w:hAnsi="Courier New" w:cs="Courier New"/>
+          <w:bCs/>
+          <w:i/>
+          <w:sz w:val="18"/>
+          <w:szCs w:val="18"/>
+          <w:lang w:val="en-US"/>
+        </w:rPr>
+        <w:t xml:space="preserve">, </w:t>
+      </w:r>
+    </w:p>
+    <w:p>
+      <w:pPr>
+        <w:ind w:left="1134" w:hanging="567"/>
+        <w:rPr>
+          <w:rFonts w:ascii="Courier New" w:hAnsi="Courier New" w:cs="Courier New"/>
+          <w:bCs/>
+          <w:i/>
+          <w:sz w:val="18"/>
+          <w:szCs w:val="18"/>
+          <w:lang w:val="en-US"/>
+        </w:rPr>
+      </w:pPr>
+      <w:r>
+        <w:rPr>
+          <w:rFonts w:ascii="Courier New" w:hAnsi="Courier New" w:cs="Courier New"/>
+          <w:bCs/>
+          <w:i/>
+          <w:sz w:val="18"/>
+          <w:szCs w:val="18"/>
+          <w:lang w:val="en-US"/>
+        </w:rPr>
+        <w:t xml:space="preserve">env1, </w:t>
+      </w:r>
+    </w:p>
+    <w:p>
+      <w:pPr>
+        <w:ind w:left="1134" w:hanging="567"/>
+        <w:rPr>
+          <w:rFonts w:ascii="Courier New" w:hAnsi="Courier New" w:cs="Courier New"/>
+          <w:bCs/>
+          <w:i/>
+          <w:sz w:val="18"/>
+          <w:szCs w:val="18"/>
+          <w:lang w:val="en-US"/>
+        </w:rPr>
+      </w:pPr>
+      <w:r>
+        <w:rPr>
+          <w:rFonts w:ascii="Courier New" w:hAnsi="Courier New" w:cs="Courier New"/>
+          <w:bCs/>
+          <w:i/>
+          <w:sz w:val="18"/>
+          <w:szCs w:val="18"/>
+          <w:lang w:val="en-US"/>
+        </w:rPr>
+        <w:t>s4</w:t>
+      </w:r>
+    </w:p>
+    <w:p>
+      <w:pPr>
+        <w:ind w:left="567" w:hanging="567"/>
+        <w:rPr>
+          <w:rFonts w:ascii="Courier New" w:hAnsi="Courier New" w:cs="Courier New"/>
+          <w:bCs/>
+          <w:i/>
+          <w:sz w:val="18"/>
+          <w:szCs w:val="18"/>
+          <w:lang w:val="en-US"/>
+        </w:rPr>
+      </w:pPr>
+      <w:r>
+        <w:rPr>
+          <w:rFonts w:ascii="Courier New" w:hAnsi="Courier New" w:cs="Courier New"/>
+          <w:bCs/>
+          <w:i/>
+          <w:sz w:val="18"/>
+          <w:szCs w:val="18"/>
+          <w:lang w:val="en-US"/>
+        </w:rPr>
+        <w:t>)</w:t>
+      </w:r>
+    </w:p>
+    <w:p>
+      <w:pPr>
+        <w:ind w:left="1134" w:hanging="567"/>
+        <w:rPr>
+          <w:rFonts w:ascii="Courier New" w:hAnsi="Courier New" w:cs="Courier New"/>
+          <w:bCs/>
+          <w:i/>
+          <w:sz w:val="18"/>
+          <w:szCs w:val="18"/>
+          <w:lang w:val="en-US"/>
+        </w:rPr>
+      </w:pPr>
+    </w:p>
+    <w:p>
+      <w:pPr>
+        <w:ind w:left="1134" w:hanging="567"/>
+        <w:rPr>
+          <w:rFonts w:ascii="Courier New" w:hAnsi="Courier New" w:cs="Courier New"/>
+          <w:bCs/>
+          <w:i/>
+          <w:sz w:val="18"/>
+          <w:szCs w:val="18"/>
+          <w:lang w:val="en-US"/>
+        </w:rPr>
+      </w:pPr>
+      <w:r>
+        <w:rPr>
+          <w:rFonts w:ascii="Courier New" w:hAnsi="Courier New" w:cs="Courier New"/>
+          <w:bCs/>
+          <w:i/>
+          <w:sz w:val="18"/>
+          <w:szCs w:val="18"/>
+          <w:lang w:val="en-US"/>
+        </w:rPr>
+        <w:t>a &lt;- fun_test(</w:t>
+      </w:r>
+    </w:p>
+    <w:p>
+      <w:pPr>
+        <w:ind w:left="1701" w:hanging="567"/>
+        <w:rPr>
+          <w:rFonts w:ascii="Courier New" w:hAnsi="Courier New" w:cs="Courier New"/>
+          <w:bCs/>
+          <w:i/>
+          <w:sz w:val="18"/>
+          <w:szCs w:val="18"/>
+          <w:lang w:val="en-US"/>
+        </w:rPr>
+      </w:pPr>
+      <w:r>
+        <w:rPr>
+          <w:rFonts w:ascii="Courier New" w:hAnsi="Courier New" w:cs="Courier New"/>
+          <w:bCs/>
+          <w:i/>
+          <w:sz w:val="18"/>
+          <w:szCs w:val="18"/>
+          <w:lang w:val="en-US"/>
+        </w:rPr>
+        <w:t xml:space="preserve">fun = "fun_check", </w:t>
+      </w:r>
+    </w:p>
+    <w:p>
+      <w:pPr>
+        <w:ind w:left="1701" w:hanging="567"/>
+        <w:rPr>
+          <w:rFonts w:ascii="Courier New" w:hAnsi="Courier New" w:cs="Courier New"/>
+          <w:bCs/>
+          <w:i/>
+          <w:sz w:val="18"/>
+          <w:szCs w:val="18"/>
+          <w:lang w:val="en-US"/>
+        </w:rPr>
+      </w:pPr>
+      <w:r>
+        <w:rPr>
+          <w:rFonts w:ascii="Courier New" w:hAnsi="Courier New" w:cs="Courier New"/>
+          <w:bCs/>
+          <w:i/>
+          <w:sz w:val="18"/>
+          <w:szCs w:val="18"/>
+          <w:lang w:val="en-US"/>
+        </w:rPr>
+        <w:t>arg = c(</w:t>
+      </w:r>
+    </w:p>
+    <w:p>
+      <w:pPr>
+        <w:ind w:left="2268" w:hanging="567"/>
+        <w:rPr>
+          <w:rFonts w:ascii="Courier New" w:hAnsi="Courier New" w:cs="Courier New"/>
+          <w:bCs/>
+          <w:i/>
+          <w:sz w:val="18"/>
+          <w:szCs w:val="18"/>
+          <w:lang w:val="en-US"/>
+        </w:rPr>
+      </w:pPr>
+      <w:r>
+        <w:rPr>
+          <w:rFonts w:ascii="Courier New" w:hAnsi="Courier New" w:cs="Courier New"/>
+          <w:bCs/>
+          <w:i/>
+          <w:sz w:val="18"/>
+          <w:szCs w:val="18"/>
+          <w:lang w:val="en-US"/>
+        </w:rPr>
+        <w:t xml:space="preserve">L1 = "data", </w:t>
+      </w:r>
+    </w:p>
+    <w:p>
+      <w:pPr>
+        <w:ind w:left="2268" w:hanging="567"/>
+        <w:rPr>
+          <w:rFonts w:ascii="Courier New" w:hAnsi="Courier New" w:cs="Courier New"/>
+          <w:bCs/>
+          <w:i/>
+          <w:sz w:val="18"/>
+          <w:szCs w:val="18"/>
+          <w:lang w:val="en-US"/>
+        </w:rPr>
+      </w:pPr>
+      <w:r>
+        <w:rPr>
+          <w:rFonts w:ascii="Courier New" w:hAnsi="Courier New" w:cs="Courier New"/>
+          <w:bCs/>
+          <w:i/>
+          <w:sz w:val="18"/>
+          <w:szCs w:val="18"/>
+          <w:lang w:val="en-US"/>
+        </w:rPr>
+        <w:t>L2 = "</w:t>
+      </w:r>
+      <w:r>
+        <w:rPr>
+          <w:rFonts w:ascii="Courier New" w:hAnsi="Courier New" w:cs="Courier New"/>
+          <w:b/>
+          <w:bCs/>
+          <w:sz w:val="18"/>
+          <w:szCs w:val="18"/>
+          <w:lang w:val="en-US"/>
+        </w:rPr>
+        <w:t>data.name</w:t>
+      </w:r>
+      <w:r>
+        <w:rPr>
+          <w:rFonts w:ascii="Courier New" w:hAnsi="Courier New" w:cs="Courier New"/>
+          <w:bCs/>
+          <w:i/>
+          <w:sz w:val="18"/>
+          <w:szCs w:val="18"/>
+          <w:lang w:val="en-US"/>
+        </w:rPr>
+        <w:t xml:space="preserve">", </w:t>
+      </w:r>
+    </w:p>
+    <w:p>
+      <w:pPr>
+        <w:ind w:left="2268" w:hanging="567"/>
+        <w:rPr>
+          <w:rFonts w:ascii="Courier New" w:hAnsi="Courier New" w:cs="Courier New"/>
+          <w:bCs/>
+          <w:i/>
+          <w:sz w:val="18"/>
+          <w:szCs w:val="18"/>
+          <w:lang w:val="en-US"/>
+        </w:rPr>
+      </w:pPr>
+      <w:r>
+        <w:rPr>
+          <w:rFonts w:ascii="Courier New" w:hAnsi="Courier New" w:cs="Courier New"/>
+          <w:bCs/>
+          <w:i/>
+          <w:sz w:val="18"/>
+          <w:szCs w:val="18"/>
+          <w:lang w:val="en-US"/>
+        </w:rPr>
+        <w:lastRenderedPageBreak/>
+        <w:t>L3 = "</w:t>
+      </w:r>
+      <w:r>
+        <w:rPr>
+          <w:rFonts w:ascii="Courier New" w:hAnsi="Courier New" w:cs="Courier New"/>
+          <w:b/>
+          <w:bCs/>
+          <w:sz w:val="18"/>
+          <w:szCs w:val="18"/>
+          <w:lang w:val="en-US"/>
+        </w:rPr>
+        <w:t>class</w:t>
+      </w:r>
+      <w:r>
+        <w:rPr>
+          <w:rFonts w:ascii="Courier New" w:hAnsi="Courier New" w:cs="Courier New"/>
+          <w:bCs/>
+          <w:i/>
+          <w:sz w:val="18"/>
+          <w:szCs w:val="18"/>
+          <w:lang w:val="en-US"/>
+        </w:rPr>
+        <w:t xml:space="preserve">", </w:t>
+      </w:r>
+    </w:p>
+    <w:p>
+      <w:pPr>
+        <w:ind w:left="2268" w:hanging="567"/>
+        <w:rPr>
+          <w:rFonts w:ascii="Courier New" w:hAnsi="Courier New" w:cs="Courier New"/>
+          <w:bCs/>
+          <w:i/>
+          <w:sz w:val="18"/>
+          <w:szCs w:val="18"/>
+          <w:lang w:val="en-US"/>
+        </w:rPr>
+      </w:pPr>
+      <w:r>
+        <w:rPr>
+          <w:rFonts w:ascii="Courier New" w:hAnsi="Courier New" w:cs="Courier New"/>
+          <w:bCs/>
+          <w:i/>
+          <w:sz w:val="18"/>
+          <w:szCs w:val="18"/>
+          <w:lang w:val="en-US"/>
+        </w:rPr>
+        <w:t>L4 = "</w:t>
+      </w:r>
+      <w:r>
+        <w:rPr>
+          <w:rFonts w:ascii="Courier New" w:hAnsi="Courier New" w:cs="Courier New"/>
+          <w:b/>
+          <w:bCs/>
+          <w:sz w:val="18"/>
+          <w:szCs w:val="18"/>
+          <w:lang w:val="en-US"/>
+        </w:rPr>
+        <w:t>typeof</w:t>
+      </w:r>
+      <w:r>
+        <w:rPr>
+          <w:rFonts w:ascii="Courier New" w:hAnsi="Courier New" w:cs="Courier New"/>
+          <w:bCs/>
+          <w:i/>
+          <w:sz w:val="18"/>
+          <w:szCs w:val="18"/>
+          <w:lang w:val="en-US"/>
+        </w:rPr>
+        <w:t xml:space="preserve">", </w:t>
+      </w:r>
+    </w:p>
+    <w:p>
+      <w:pPr>
+        <w:ind w:left="2268" w:hanging="567"/>
+        <w:rPr>
+          <w:rFonts w:ascii="Courier New" w:hAnsi="Courier New" w:cs="Courier New"/>
+          <w:bCs/>
+          <w:i/>
+          <w:sz w:val="18"/>
+          <w:szCs w:val="18"/>
+          <w:lang w:val="en-US"/>
+        </w:rPr>
+      </w:pPr>
+      <w:r>
+        <w:rPr>
+          <w:rFonts w:ascii="Courier New" w:hAnsi="Courier New" w:cs="Courier New"/>
+          <w:bCs/>
+          <w:i/>
+          <w:sz w:val="18"/>
+          <w:szCs w:val="18"/>
+          <w:lang w:val="en-US"/>
+        </w:rPr>
+        <w:t>L5 = "</w:t>
+      </w:r>
+      <w:r>
+        <w:rPr>
+          <w:rFonts w:ascii="Courier New" w:hAnsi="Courier New" w:cs="Courier New"/>
+          <w:b/>
+          <w:bCs/>
+          <w:sz w:val="18"/>
+          <w:szCs w:val="18"/>
+          <w:lang w:val="en-US"/>
+        </w:rPr>
+        <w:t>mode</w:t>
+      </w:r>
+      <w:r>
+        <w:rPr>
+          <w:rFonts w:ascii="Courier New" w:hAnsi="Courier New" w:cs="Courier New"/>
+          <w:bCs/>
+          <w:i/>
+          <w:sz w:val="18"/>
+          <w:szCs w:val="18"/>
+          <w:lang w:val="en-US"/>
+        </w:rPr>
+        <w:t xml:space="preserve">", </w:t>
+      </w:r>
+    </w:p>
+    <w:p>
+      <w:pPr>
+        <w:ind w:left="2268" w:hanging="567"/>
+        <w:rPr>
+          <w:rFonts w:ascii="Courier New" w:hAnsi="Courier New" w:cs="Courier New"/>
+          <w:bCs/>
+          <w:i/>
+          <w:sz w:val="18"/>
+          <w:szCs w:val="18"/>
+          <w:lang w:val="en-US"/>
+        </w:rPr>
+      </w:pPr>
+      <w:r>
+        <w:rPr>
+          <w:rFonts w:ascii="Courier New" w:hAnsi="Courier New" w:cs="Courier New"/>
+          <w:bCs/>
+          <w:i/>
+          <w:sz w:val="18"/>
+          <w:szCs w:val="18"/>
+          <w:lang w:val="en-US"/>
+        </w:rPr>
+        <w:t>L6 = "</w:t>
+      </w:r>
+      <w:r>
+        <w:rPr>
+          <w:rFonts w:ascii="Courier New" w:hAnsi="Courier New" w:cs="Courier New"/>
+          <w:b/>
+          <w:bCs/>
+          <w:sz w:val="18"/>
+          <w:szCs w:val="18"/>
+          <w:lang w:val="en-US"/>
+        </w:rPr>
+        <w:t>length</w:t>
+      </w:r>
+      <w:r>
+        <w:rPr>
+          <w:rFonts w:ascii="Courier New" w:hAnsi="Courier New" w:cs="Courier New"/>
+          <w:bCs/>
+          <w:i/>
+          <w:sz w:val="18"/>
+          <w:szCs w:val="18"/>
+          <w:lang w:val="en-US"/>
+        </w:rPr>
+        <w:t xml:space="preserve">", </w:t>
+      </w:r>
+    </w:p>
+    <w:p>
+      <w:pPr>
+        <w:ind w:left="2268" w:hanging="567"/>
+        <w:rPr>
+          <w:rFonts w:ascii="Courier New" w:hAnsi="Courier New" w:cs="Courier New"/>
+          <w:bCs/>
+          <w:i/>
+          <w:sz w:val="18"/>
+          <w:szCs w:val="18"/>
+          <w:lang w:val="en-US"/>
+        </w:rPr>
+      </w:pPr>
+      <w:r>
+        <w:rPr>
+          <w:rFonts w:ascii="Courier New" w:hAnsi="Courier New" w:cs="Courier New"/>
+          <w:bCs/>
+          <w:i/>
+          <w:sz w:val="18"/>
+          <w:szCs w:val="18"/>
+          <w:lang w:val="en-US"/>
+        </w:rPr>
+        <w:t>L7 = "</w:t>
+      </w:r>
+      <w:r>
+        <w:rPr>
+          <w:rFonts w:ascii="Courier New" w:hAnsi="Courier New" w:cs="Courier New"/>
+          <w:b/>
+          <w:bCs/>
+          <w:sz w:val="18"/>
+          <w:szCs w:val="18"/>
+          <w:lang w:val="en-US"/>
+        </w:rPr>
+        <w:t>prop</w:t>
+      </w:r>
+      <w:r>
+        <w:rPr>
+          <w:rFonts w:ascii="Courier New" w:hAnsi="Courier New" w:cs="Courier New"/>
+          <w:bCs/>
+          <w:i/>
+          <w:sz w:val="18"/>
+          <w:szCs w:val="18"/>
+          <w:lang w:val="en-US"/>
+        </w:rPr>
+        <w:t xml:space="preserve">", </w:t>
+      </w:r>
+    </w:p>
+    <w:p>
+      <w:pPr>
+        <w:ind w:left="2268" w:hanging="567"/>
+        <w:rPr>
+          <w:rFonts w:ascii="Courier New" w:hAnsi="Courier New" w:cs="Courier New"/>
+          <w:bCs/>
+          <w:i/>
+          <w:sz w:val="18"/>
+          <w:szCs w:val="18"/>
+          <w:lang w:val="en-US"/>
+        </w:rPr>
+      </w:pPr>
+      <w:r>
+        <w:rPr>
+          <w:rFonts w:ascii="Courier New" w:hAnsi="Courier New" w:cs="Courier New"/>
+          <w:bCs/>
+          <w:i/>
+          <w:sz w:val="18"/>
+          <w:szCs w:val="18"/>
+          <w:lang w:val="en-US"/>
+        </w:rPr>
+        <w:t>L8 = "</w:t>
+      </w:r>
+      <w:r>
+        <w:rPr>
+          <w:rFonts w:ascii="Courier New" w:hAnsi="Courier New" w:cs="Courier New"/>
+          <w:b/>
+          <w:bCs/>
+          <w:sz w:val="18"/>
+          <w:szCs w:val="18"/>
+          <w:lang w:val="en-US"/>
+        </w:rPr>
+        <w:t>double.as.integer.allowed</w:t>
+      </w:r>
+      <w:r>
+        <w:rPr>
+          <w:rFonts w:ascii="Courier New" w:hAnsi="Courier New" w:cs="Courier New"/>
+          <w:bCs/>
+          <w:i/>
+          <w:sz w:val="18"/>
+          <w:szCs w:val="18"/>
+          <w:lang w:val="en-US"/>
+        </w:rPr>
+        <w:t xml:space="preserve">", </w:t>
+      </w:r>
+    </w:p>
+    <w:p>
+      <w:pPr>
+        <w:ind w:left="2268" w:hanging="567"/>
+        <w:rPr>
+          <w:rFonts w:ascii="Courier New" w:hAnsi="Courier New" w:cs="Courier New"/>
+          <w:bCs/>
+          <w:i/>
+          <w:sz w:val="18"/>
+          <w:szCs w:val="18"/>
+          <w:lang w:val="en-US"/>
+        </w:rPr>
+      </w:pPr>
+      <w:r>
+        <w:rPr>
+          <w:rFonts w:ascii="Courier New" w:hAnsi="Courier New" w:cs="Courier New"/>
+          <w:bCs/>
+          <w:i/>
+          <w:sz w:val="18"/>
+          <w:szCs w:val="18"/>
+          <w:lang w:val="en-US"/>
+        </w:rPr>
+        <w:t>L9 = "</w:t>
+      </w:r>
+      <w:r>
+        <w:rPr>
+          <w:rFonts w:ascii="Courier New" w:hAnsi="Courier New" w:cs="Courier New"/>
+          <w:b/>
+          <w:bCs/>
+          <w:sz w:val="18"/>
+          <w:szCs w:val="18"/>
+          <w:lang w:val="en-US"/>
+        </w:rPr>
+        <w:t>options</w:t>
+      </w:r>
+      <w:r>
+        <w:rPr>
+          <w:rFonts w:ascii="Courier New" w:hAnsi="Courier New" w:cs="Courier New"/>
+          <w:bCs/>
+          <w:i/>
+          <w:sz w:val="18"/>
+          <w:szCs w:val="18"/>
+          <w:lang w:val="en-US"/>
+        </w:rPr>
+        <w:t xml:space="preserve">", </w:t>
+      </w:r>
+    </w:p>
+    <w:p>
+      <w:pPr>
+        <w:ind w:left="2268" w:hanging="567"/>
+        <w:rPr>
+          <w:rFonts w:ascii="Courier New" w:hAnsi="Courier New" w:cs="Courier New"/>
+          <w:bCs/>
+          <w:i/>
+          <w:sz w:val="18"/>
+          <w:szCs w:val="18"/>
+          <w:lang w:val="en-US"/>
+        </w:rPr>
+      </w:pPr>
+      <w:r>
+        <w:rPr>
+          <w:rFonts w:ascii="Courier New" w:hAnsi="Courier New" w:cs="Courier New"/>
+          <w:bCs/>
+          <w:i/>
+          <w:sz w:val="18"/>
+          <w:szCs w:val="18"/>
+          <w:lang w:val="en-US"/>
+        </w:rPr>
+        <w:t>L10 = "</w:t>
+      </w:r>
+      <w:r>
+        <w:rPr>
+          <w:rFonts w:ascii="Courier New" w:hAnsi="Courier New" w:cs="Courier New"/>
+          <w:b/>
+          <w:bCs/>
+          <w:sz w:val="18"/>
+          <w:szCs w:val="18"/>
+          <w:lang w:val="en-US"/>
+        </w:rPr>
+        <w:t>all.options.in.data</w:t>
+      </w:r>
+      <w:r>
+        <w:rPr>
+          <w:rFonts w:ascii="Courier New" w:hAnsi="Courier New" w:cs="Courier New"/>
+          <w:bCs/>
+          <w:i/>
+          <w:sz w:val="18"/>
+          <w:szCs w:val="18"/>
+          <w:lang w:val="en-US"/>
+        </w:rPr>
+        <w:t xml:space="preserve">", </w:t>
+      </w:r>
+    </w:p>
+    <w:p>
+      <w:pPr>
+        <w:ind w:left="2268" w:hanging="567"/>
+        <w:rPr>
+          <w:rFonts w:ascii="Courier New" w:hAnsi="Courier New" w:cs="Courier New"/>
+          <w:bCs/>
+          <w:i/>
+          <w:sz w:val="18"/>
+          <w:szCs w:val="18"/>
+          <w:lang w:val="en-US"/>
+        </w:rPr>
+      </w:pPr>
+      <w:r>
+        <w:rPr>
+          <w:rFonts w:ascii="Courier New" w:hAnsi="Courier New" w:cs="Courier New"/>
+          <w:bCs/>
+          <w:i/>
+          <w:sz w:val="18"/>
+          <w:szCs w:val="18"/>
+          <w:lang w:val="en-US"/>
+        </w:rPr>
+        <w:t>L11 = "</w:t>
+      </w:r>
+      <w:r>
+        <w:rPr>
+          <w:rFonts w:ascii="Courier New" w:hAnsi="Courier New" w:cs="Courier New"/>
+          <w:b/>
+          <w:bCs/>
+          <w:sz w:val="18"/>
+          <w:szCs w:val="18"/>
+          <w:lang w:val="en-US"/>
+        </w:rPr>
+        <w:t>na.contain</w:t>
+      </w:r>
+      <w:r>
+        <w:rPr>
+          <w:rFonts w:ascii="Courier New" w:hAnsi="Courier New" w:cs="Courier New"/>
+          <w:bCs/>
+          <w:i/>
+          <w:sz w:val="18"/>
+          <w:szCs w:val="18"/>
+          <w:lang w:val="en-US"/>
+        </w:rPr>
+        <w:t xml:space="preserve">", </w:t>
+      </w:r>
+    </w:p>
+    <w:p>
+      <w:pPr>
+        <w:ind w:left="2268" w:hanging="567"/>
+        <w:rPr>
+          <w:rFonts w:ascii="Courier New" w:hAnsi="Courier New" w:cs="Courier New"/>
+          <w:bCs/>
+          <w:i/>
+          <w:sz w:val="18"/>
+          <w:szCs w:val="18"/>
+          <w:lang w:val="en-US"/>
+        </w:rPr>
+      </w:pPr>
+      <w:r>
+        <w:rPr>
+          <w:rFonts w:ascii="Courier New" w:hAnsi="Courier New" w:cs="Courier New"/>
+          <w:bCs/>
+          <w:i/>
+          <w:sz w:val="18"/>
+          <w:szCs w:val="18"/>
+          <w:lang w:val="en-US"/>
+        </w:rPr>
+        <w:t>L12 = "</w:t>
+      </w:r>
+      <w:r>
+        <w:rPr>
+          <w:rFonts w:ascii="Courier New" w:hAnsi="Courier New" w:cs="Courier New"/>
+          <w:b/>
+          <w:bCs/>
+          <w:sz w:val="18"/>
+          <w:szCs w:val="18"/>
+          <w:lang w:val="en-US"/>
+        </w:rPr>
+        <w:t>neg.values</w:t>
+      </w:r>
+      <w:r>
+        <w:rPr>
+          <w:rFonts w:ascii="Courier New" w:hAnsi="Courier New" w:cs="Courier New"/>
+          <w:bCs/>
+          <w:i/>
+          <w:sz w:val="18"/>
+          <w:szCs w:val="18"/>
+          <w:lang w:val="en-US"/>
+        </w:rPr>
+        <w:t xml:space="preserve">", </w:t>
+      </w:r>
+    </w:p>
+    <w:p>
+      <w:pPr>
+        <w:ind w:left="2268" w:hanging="567"/>
+        <w:rPr>
+          <w:rFonts w:ascii="Courier New" w:hAnsi="Courier New" w:cs="Courier New"/>
+          <w:bCs/>
+          <w:i/>
+          <w:sz w:val="18"/>
+          <w:szCs w:val="18"/>
+          <w:lang w:val="en-US"/>
+        </w:rPr>
+      </w:pPr>
+      <w:r>
+        <w:rPr>
+          <w:rFonts w:ascii="Courier New" w:hAnsi="Courier New" w:cs="Courier New"/>
+          <w:bCs/>
+          <w:i/>
+          <w:sz w:val="18"/>
+          <w:szCs w:val="18"/>
+          <w:lang w:val="en-US"/>
+        </w:rPr>
+        <w:t>L13 = "</w:t>
+      </w:r>
+      <w:r>
+        <w:rPr>
+          <w:rFonts w:ascii="Courier New" w:hAnsi="Courier New" w:cs="Courier New"/>
+          <w:b/>
+          <w:bCs/>
+          <w:sz w:val="18"/>
+          <w:szCs w:val="18"/>
+          <w:lang w:val="en-US"/>
+        </w:rPr>
+        <w:t>print</w:t>
+      </w:r>
+      <w:r>
+        <w:rPr>
+          <w:rFonts w:ascii="Courier New" w:hAnsi="Courier New" w:cs="Courier New"/>
+          <w:bCs/>
+          <w:i/>
+          <w:sz w:val="18"/>
+          <w:szCs w:val="18"/>
+          <w:lang w:val="en-US"/>
+        </w:rPr>
+        <w:t xml:space="preserve">", </w:t>
+      </w:r>
+    </w:p>
+    <w:p>
+      <w:pPr>
+        <w:ind w:left="2268" w:hanging="567"/>
+        <w:rPr>
+          <w:rFonts w:ascii="Courier New" w:hAnsi="Courier New" w:cs="Courier New"/>
+          <w:bCs/>
+          <w:i/>
+          <w:sz w:val="18"/>
+          <w:szCs w:val="18"/>
+          <w:lang w:val="en-US"/>
+        </w:rPr>
+      </w:pPr>
+      <w:r>
+        <w:rPr>
+          <w:rFonts w:ascii="Courier New" w:hAnsi="Courier New" w:cs="Courier New"/>
+          <w:bCs/>
+          <w:i/>
+          <w:sz w:val="18"/>
+          <w:szCs w:val="18"/>
+          <w:lang w:val="en-US"/>
+        </w:rPr>
+        <w:t>L14 = "</w:t>
+      </w:r>
+      <w:r>
+        <w:rPr>
+          <w:rFonts w:ascii="Courier New" w:hAnsi="Courier New" w:cs="Courier New"/>
+          <w:b/>
+          <w:bCs/>
+          <w:sz w:val="18"/>
+          <w:szCs w:val="18"/>
+          <w:lang w:val="en-US"/>
+        </w:rPr>
+        <w:t>fun.name</w:t>
+      </w:r>
+      <w:r>
+        <w:rPr>
+          <w:rFonts w:ascii="Courier New" w:hAnsi="Courier New" w:cs="Courier New"/>
+          <w:bCs/>
+          <w:i/>
+          <w:sz w:val="18"/>
+          <w:szCs w:val="18"/>
+          <w:lang w:val="en-US"/>
+        </w:rPr>
+        <w:t>"</w:t>
+      </w:r>
+    </w:p>
+    <w:p>
+      <w:pPr>
+        <w:ind w:left="1701" w:hanging="567"/>
+        <w:rPr>
+          <w:rFonts w:ascii="Courier New" w:hAnsi="Courier New" w:cs="Courier New"/>
+          <w:bCs/>
+          <w:i/>
+          <w:sz w:val="18"/>
+          <w:szCs w:val="18"/>
+          <w:lang w:val="en-US"/>
+        </w:rPr>
+      </w:pPr>
+      <w:r>
+        <w:rPr>
+          <w:rFonts w:ascii="Courier New" w:hAnsi="Courier New" w:cs="Courier New"/>
+          <w:bCs/>
+          <w:i/>
+          <w:sz w:val="18"/>
+          <w:szCs w:val="18"/>
+          <w:lang w:val="en-US"/>
+        </w:rPr>
+        <w:t xml:space="preserve">), </w:t>
+      </w:r>
+    </w:p>
+    <w:p>
+      <w:pPr>
+        <w:ind w:left="1701" w:hanging="567"/>
+        <w:rPr>
+          <w:rFonts w:ascii="Courier New" w:hAnsi="Courier New" w:cs="Courier New"/>
+          <w:bCs/>
+          <w:i/>
+          <w:sz w:val="18"/>
+          <w:szCs w:val="18"/>
+          <w:lang w:val="en-US"/>
+        </w:rPr>
+      </w:pPr>
+      <w:r>
+        <w:rPr>
+          <w:rFonts w:ascii="Courier New" w:hAnsi="Courier New" w:cs="Courier New"/>
+          <w:bCs/>
+          <w:i/>
+          <w:sz w:val="18"/>
+          <w:szCs w:val="18"/>
+          <w:lang w:val="en-US"/>
+        </w:rPr>
+        <w:t>val = list(</w:t>
+      </w:r>
+    </w:p>
+    <w:p>
+      <w:pPr>
+        <w:ind w:left="2268" w:hanging="567"/>
+        <w:rPr>
+          <w:rFonts w:ascii="Courier New" w:hAnsi="Courier New" w:cs="Courier New"/>
+          <w:bCs/>
+          <w:i/>
+          <w:sz w:val="18"/>
+          <w:szCs w:val="18"/>
+          <w:lang w:val="en-US"/>
+        </w:rPr>
+      </w:pPr>
+      <w:r>
+        <w:rPr>
+          <w:rFonts w:ascii="Courier New" w:hAnsi="Courier New" w:cs="Courier New"/>
+          <w:bCs/>
+          <w:i/>
+          <w:sz w:val="18"/>
+          <w:szCs w:val="18"/>
+          <w:lang w:val="en-US"/>
+        </w:rPr>
+        <w:t xml:space="preserve">L1 = </w:t>
+      </w:r>
+      <w:r>
+        <w:rPr>
+          <w:rFonts w:ascii="Courier New" w:hAnsi="Courier New" w:cs="Courier New"/>
+          <w:bCs/>
+          <w:i/>
+          <w:sz w:val="18"/>
+          <w:szCs w:val="18"/>
+          <w:lang w:val="en-US"/>
+        </w:rPr>
+        <w:t>"a"</w:t>
+      </w:r>
+      <w:r>
+        <w:rPr>
+          <w:rFonts w:ascii="Courier New" w:hAnsi="Courier New" w:cs="Courier New"/>
+          <w:bCs/>
+          <w:i/>
+          <w:sz w:val="18"/>
+          <w:szCs w:val="18"/>
+          <w:lang w:val="en-US"/>
+        </w:rPr>
+        <w:t>,</w:t>
+      </w:r>
+      <w:r>
+        <w:rPr>
+          <w:rFonts w:ascii="Courier New" w:hAnsi="Courier New" w:cs="Courier New"/>
+          <w:bCs/>
+          <w:i/>
+          <w:sz w:val="18"/>
+          <w:szCs w:val="18"/>
+          <w:lang w:val="en-US"/>
+        </w:rPr>
+        <w:t xml:space="preserve"> # </w:t>
+      </w:r>
+      <w:r>
+        <w:rPr>
+          <w:rFonts w:ascii="Courier New" w:hAnsi="Courier New" w:cs="Courier New"/>
+          <w:bCs/>
+          <w:i/>
+          <w:sz w:val="18"/>
+          <w:szCs w:val="18"/>
+          <w:lang w:val="en-US"/>
+        </w:rPr>
+        <w:t xml:space="preserve">b, </w:t>
+      </w:r>
+    </w:p>
+    <w:p>
+      <w:pPr>
+        <w:ind w:left="2268" w:hanging="567"/>
+        <w:rPr>
+          <w:rFonts w:ascii="Courier New" w:hAnsi="Courier New" w:cs="Courier New"/>
+          <w:bCs/>
+          <w:i/>
+          <w:sz w:val="18"/>
+          <w:szCs w:val="18"/>
+          <w:lang w:val="en-US"/>
+        </w:rPr>
+      </w:pPr>
+      <w:r>
+        <w:rPr>
+          <w:rFonts w:ascii="Courier New" w:hAnsi="Courier New" w:cs="Courier New"/>
+          <w:bCs/>
+          <w:i/>
+          <w:sz w:val="18"/>
+          <w:szCs w:val="18"/>
+          <w:lang w:val="en-US"/>
+        </w:rPr>
+        <w:t>L2 =</w:t>
+      </w:r>
+      <w:r>
+        <w:rPr>
+          <w:rFonts w:ascii="Courier New" w:hAnsi="Courier New" w:cs="Courier New"/>
+          <w:bCs/>
+          <w:i/>
+          <w:sz w:val="18"/>
+          <w:szCs w:val="18"/>
+          <w:lang w:val="en-US"/>
+        </w:rPr>
+        <w:t xml:space="preserve"> </w:t>
+      </w:r>
+      <w:r>
+        <w:rPr>
+          <w:rFonts w:ascii="Courier New" w:hAnsi="Courier New" w:cs="Courier New"/>
+          <w:bCs/>
+          <w:i/>
+          <w:sz w:val="18"/>
+          <w:szCs w:val="18"/>
+          <w:lang w:val="en-US"/>
+        </w:rPr>
+        <w:t>"</w:t>
+      </w:r>
+      <w:r>
+        <w:rPr>
+          <w:rFonts w:ascii="Courier New" w:hAnsi="Courier New" w:cs="Courier New"/>
+          <w:bCs/>
+          <w:i/>
+          <w:sz w:val="18"/>
+          <w:szCs w:val="18"/>
+          <w:lang w:val="en-US"/>
+        </w:rPr>
+        <w:t>test.function</w:t>
+      </w:r>
+      <w:r>
+        <w:rPr>
+          <w:rFonts w:ascii="Courier New" w:hAnsi="Courier New" w:cs="Courier New"/>
+          <w:bCs/>
+          <w:i/>
+          <w:sz w:val="18"/>
+          <w:szCs w:val="18"/>
+          <w:lang w:val="en-US"/>
+        </w:rPr>
+        <w:t xml:space="preserve">", # </w:t>
+      </w:r>
+      <w:r>
+        <w:rPr>
+          <w:rFonts w:ascii="Courier New" w:hAnsi="Courier New" w:cs="Courier New"/>
+          <w:bCs/>
+          <w:i/>
+          <w:sz w:val="18"/>
+          <w:szCs w:val="18"/>
+          <w:lang w:val="en-US"/>
+        </w:rPr>
+        <w:t xml:space="preserve">b, </w:t>
+      </w:r>
+    </w:p>
+    <w:p>
+      <w:pPr>
+        <w:ind w:left="2268" w:hanging="567"/>
+        <w:rPr>
+          <w:rFonts w:ascii="Courier New" w:hAnsi="Courier New" w:cs="Courier New"/>
+          <w:bCs/>
+          <w:i/>
+          <w:sz w:val="18"/>
+          <w:szCs w:val="18"/>
+          <w:lang w:val="en-US"/>
+        </w:rPr>
+      </w:pPr>
+      <w:r>
+        <w:rPr>
+          <w:rFonts w:ascii="Courier New" w:hAnsi="Courier New" w:cs="Courier New"/>
+          <w:bCs/>
+          <w:i/>
+          <w:sz w:val="18"/>
+          <w:szCs w:val="18"/>
+          <w:lang w:val="en-US"/>
+        </w:rPr>
+        <w:t>L3 =</w:t>
+      </w:r>
+      <w:r>
+        <w:rPr>
+          <w:rFonts w:ascii="Courier New" w:hAnsi="Courier New" w:cs="Courier New"/>
+          <w:bCs/>
+          <w:i/>
+          <w:sz w:val="18"/>
+          <w:szCs w:val="18"/>
+          <w:lang w:val="en-US"/>
+        </w:rPr>
+        <w:t xml:space="preserve"> </w:t>
+      </w:r>
+      <w:r>
+        <w:rPr>
+          <w:rFonts w:ascii="Courier New" w:hAnsi="Courier New" w:cs="Courier New"/>
+          <w:bCs/>
+          <w:i/>
+          <w:sz w:val="18"/>
+          <w:szCs w:val="18"/>
+          <w:lang w:val="en-US"/>
+        </w:rPr>
+        <w:t>"vector"</w:t>
+      </w:r>
+      <w:r>
+        <w:rPr>
+          <w:rFonts w:ascii="Courier New" w:hAnsi="Courier New" w:cs="Courier New"/>
+          <w:bCs/>
+          <w:i/>
+          <w:sz w:val="18"/>
+          <w:szCs w:val="18"/>
+          <w:lang w:val="en-US"/>
+        </w:rPr>
+        <w:t>, # b</w:t>
+      </w:r>
+      <w:r>
+        <w:rPr>
+          <w:rFonts w:ascii="Courier New" w:hAnsi="Courier New" w:cs="Courier New"/>
+          <w:bCs/>
+          <w:i/>
+          <w:sz w:val="18"/>
+          <w:szCs w:val="18"/>
+          <w:lang w:val="en-US"/>
+        </w:rPr>
+        <w:t xml:space="preserve">, </w:t>
+      </w:r>
+    </w:p>
+    <w:p>
+      <w:pPr>
+        <w:ind w:left="2268" w:hanging="567"/>
+        <w:rPr>
+          <w:rFonts w:ascii="Courier New" w:hAnsi="Courier New" w:cs="Courier New"/>
+          <w:bCs/>
+          <w:i/>
+          <w:sz w:val="18"/>
+          <w:szCs w:val="18"/>
+          <w:lang w:val="en-US"/>
+        </w:rPr>
+      </w:pPr>
+      <w:r>
+        <w:rPr>
+          <w:rFonts w:ascii="Courier New" w:hAnsi="Courier New" w:cs="Courier New"/>
+          <w:bCs/>
+          <w:i/>
+          <w:sz w:val="18"/>
+          <w:szCs w:val="18"/>
+          <w:lang w:val="en-US"/>
+        </w:rPr>
+        <w:t xml:space="preserve">L4 = </w:t>
+      </w:r>
+      <w:r>
+        <w:rPr>
+          <w:rFonts w:ascii="Courier New" w:hAnsi="Courier New" w:cs="Courier New"/>
+          <w:bCs/>
+          <w:i/>
+          <w:sz w:val="18"/>
+          <w:szCs w:val="18"/>
+          <w:lang w:val="en-US"/>
+        </w:rPr>
+        <w:t>list(NULL), # b</w:t>
+      </w:r>
+      <w:r>
+        <w:rPr>
+          <w:rFonts w:ascii="Courier New" w:hAnsi="Courier New" w:cs="Courier New"/>
+          <w:bCs/>
+          <w:i/>
+          <w:sz w:val="18"/>
+          <w:szCs w:val="18"/>
+          <w:lang w:val="en-US"/>
+        </w:rPr>
+        <w:t xml:space="preserve">, </w:t>
+      </w:r>
+    </w:p>
+    <w:p>
+      <w:pPr>
+        <w:ind w:left="2268" w:hanging="567"/>
+        <w:rPr>
+          <w:rFonts w:ascii="Courier New" w:hAnsi="Courier New" w:cs="Courier New"/>
+          <w:bCs/>
+          <w:i/>
+          <w:sz w:val="18"/>
+          <w:szCs w:val="18"/>
+          <w:lang w:val="en-US"/>
+        </w:rPr>
+      </w:pPr>
+      <w:r>
+        <w:rPr>
+          <w:rFonts w:ascii="Courier New" w:hAnsi="Courier New" w:cs="Courier New"/>
+          <w:bCs/>
+          <w:i/>
+          <w:sz w:val="18"/>
+          <w:szCs w:val="18"/>
+          <w:lang w:val="en-US"/>
+        </w:rPr>
+        <w:t xml:space="preserve">L5 = </w:t>
+      </w:r>
+      <w:r>
+        <w:rPr>
+          <w:rFonts w:ascii="Courier New" w:hAnsi="Courier New" w:cs="Courier New"/>
+          <w:bCs/>
+          <w:i/>
+          <w:sz w:val="18"/>
+          <w:szCs w:val="18"/>
+          <w:lang w:val="en-US"/>
+        </w:rPr>
+        <w:t>li</w:t>
       </w:r>
       <w:bookmarkStart w:id="4" w:name="_GoBack"/>
       <w:bookmarkEnd w:id="4"/>
       <w:r>
         <w:rPr>
           <w:rFonts w:ascii="Courier New" w:hAnsi="Courier New" w:cs="Courier New"/>
-          <w:b/>
-          <w:bCs/>
-          <w:sz w:val="18"/>
-          <w:szCs w:val="18"/>
-          <w:lang w:val="en-US"/>
-        </w:rPr>
-        <w:t>"</w:t>
-      </w:r>
-      <w:r>
-        <w:rPr>
-          <w:rFonts w:ascii="Courier New" w:hAnsi="Courier New" w:cs="Courier New"/>
-          <w:b/>
-          <w:bCs/>
-          <w:sz w:val="18"/>
-          <w:szCs w:val="18"/>
-          <w:lang w:val="en-US"/>
-        </w:rPr>
-        <w:t>&lt;-</w:t>
-      </w:r>
-      <w:r>
-        <w:rPr>
-          <w:rFonts w:ascii="Courier New" w:hAnsi="Courier New" w:cs="Courier New"/>
-          <w:b/>
-          <w:bCs/>
-          <w:sz w:val="18"/>
-          <w:szCs w:val="18"/>
-          <w:lang w:val="en-US"/>
-        </w:rPr>
-        <w:t>") # function primitive type "special"</w:t>
-      </w:r>
-    </w:p>
-    <w:p>
-      <w:pPr>
-        <w:ind w:left="567" w:hanging="567"/>
-        <w:rPr>
-          <w:rFonts w:ascii="Courier New" w:hAnsi="Courier New" w:cs="Courier New"/>
-          <w:b/>
-          <w:bCs/>
-          <w:sz w:val="18"/>
-          <w:szCs w:val="18"/>
-          <w:lang w:val="en-US"/>
-        </w:rPr>
-      </w:pPr>
-      <w:r>
-        <w:rPr>
-          <w:rFonts w:ascii="Courier New" w:hAnsi="Courier New" w:cs="Courier New"/>
-          <w:b/>
-          <w:bCs/>
-          <w:sz w:val="18"/>
-          <w:szCs w:val="18"/>
-          <w:lang w:val="en-US"/>
-        </w:rPr>
-        <w:t>env1 &lt;- new.env() # environment</w:t>
-      </w:r>
-    </w:p>
-    <w:p>
-      <w:pPr>
-        <w:ind w:left="567" w:hanging="567"/>
-        <w:rPr>
-          <w:rFonts w:ascii="Courier New" w:hAnsi="Courier New" w:cs="Courier New"/>
-          <w:b/>
-          <w:bCs/>
-          <w:sz w:val="18"/>
-          <w:szCs w:val="18"/>
-          <w:lang w:val="en-US"/>
-        </w:rPr>
-      </w:pPr>
-      <w:r>
-        <w:rPr>
-          <w:rFonts w:ascii="Courier New" w:hAnsi="Courier New" w:cs="Courier New"/>
-          <w:b/>
-          <w:bCs/>
-          <w:sz w:val="18"/>
-          <w:szCs w:val="18"/>
-          <w:lang w:val="en-US"/>
-        </w:rPr>
-        <w:t>s4 &lt;- show # S4 object</w:t>
-      </w:r>
-    </w:p>
-    <w:p>
-      <w:pPr>
-        <w:ind w:left="567" w:hanging="567"/>
-        <w:rPr>
-          <w:rFonts w:ascii="Courier New" w:hAnsi="Courier New" w:cs="Courier New"/>
-          <w:b/>
-          <w:bCs/>
-          <w:sz w:val="18"/>
-          <w:szCs w:val="18"/>
-          <w:lang w:val="en-US"/>
-        </w:rPr>
-      </w:pPr>
-    </w:p>
-    <w:p>
-      <w:pPr>
-        <w:ind w:left="567" w:hanging="567"/>
-        <w:rPr>
-          <w:rFonts w:ascii="Courier New" w:hAnsi="Courier New" w:cs="Courier New"/>
-          <w:bCs/>
-          <w:i/>
-          <w:sz w:val="18"/>
-          <w:szCs w:val="18"/>
-          <w:lang w:val="en-US"/>
-        </w:rPr>
-      </w:pPr>
-      <w:r>
-        <w:rPr>
-          <w:rFonts w:ascii="Courier New" w:hAnsi="Courier New" w:cs="Courier New"/>
-          <w:bCs/>
-          <w:i/>
-          <w:sz w:val="18"/>
-          <w:szCs w:val="18"/>
-          <w:lang w:val="en-US"/>
-        </w:rPr>
-        <w:t>b &lt;- list(</w:t>
-      </w:r>
-    </w:p>
-    <w:p>
-      <w:pPr>
-        <w:ind w:left="1134" w:hanging="567"/>
-        <w:rPr>
-          <w:rFonts w:ascii="Courier New" w:hAnsi="Courier New" w:cs="Courier New"/>
-          <w:bCs/>
-          <w:i/>
-          <w:sz w:val="18"/>
-          <w:szCs w:val="18"/>
-          <w:lang w:val="en-US"/>
-        </w:rPr>
-      </w:pPr>
-      <w:r>
-        <w:rPr>
-          <w:rFonts w:ascii="Courier New" w:hAnsi="Courier New" w:cs="Courier New"/>
-          <w:bCs/>
-          <w:i/>
-          <w:sz w:val="18"/>
-          <w:szCs w:val="18"/>
-          <w:lang w:val="en-US"/>
-        </w:rPr>
-        <w:t xml:space="preserve">NULL, </w:t>
-      </w:r>
-    </w:p>
-    <w:p>
-      <w:pPr>
-        <w:ind w:left="1134" w:hanging="567"/>
-        <w:rPr>
-          <w:rFonts w:ascii="Courier New" w:hAnsi="Courier New" w:cs="Courier New"/>
-          <w:bCs/>
-          <w:i/>
-          <w:sz w:val="18"/>
-          <w:szCs w:val="18"/>
-          <w:lang w:val="en-US"/>
-        </w:rPr>
-      </w:pPr>
-      <w:r>
-        <w:rPr>
-          <w:rFonts w:ascii="Courier New" w:hAnsi="Courier New" w:cs="Courier New"/>
-          <w:bCs/>
-          <w:i/>
-          <w:sz w:val="18"/>
-          <w:szCs w:val="18"/>
-          <w:lang w:val="en-US"/>
-        </w:rPr>
-        <w:t xml:space="preserve">NA, </w:t>
-      </w:r>
-    </w:p>
-    <w:p>
-      <w:pPr>
-        <w:ind w:left="1134" w:hanging="567"/>
-        <w:rPr>
-          <w:rFonts w:ascii="Courier New" w:hAnsi="Courier New" w:cs="Courier New"/>
-          <w:bCs/>
-          <w:i/>
-          <w:sz w:val="18"/>
-          <w:szCs w:val="18"/>
-          <w:lang w:val="en-US"/>
-        </w:rPr>
-      </w:pPr>
-      <w:r>
-        <w:rPr>
-          <w:rFonts w:ascii="Courier New" w:hAnsi="Courier New" w:cs="Courier New"/>
-          <w:bCs/>
-          <w:i/>
-          <w:sz w:val="18"/>
-          <w:szCs w:val="18"/>
-          <w:lang w:val="en-US"/>
-        </w:rPr>
-        <w:t xml:space="preserve">1, </w:t>
-      </w:r>
-    </w:p>
-    <w:p>
-      <w:pPr>
-        <w:ind w:left="1134" w:hanging="567"/>
-        <w:rPr>
-          <w:rFonts w:ascii="Courier New" w:hAnsi="Courier New" w:cs="Courier New"/>
-          <w:bCs/>
-          <w:i/>
-          <w:sz w:val="18"/>
-          <w:szCs w:val="18"/>
-          <w:lang w:val="en-US"/>
-        </w:rPr>
-      </w:pPr>
-      <w:r>
-        <w:rPr>
-          <w:rFonts w:ascii="Courier New" w:hAnsi="Courier New" w:cs="Courier New"/>
-          <w:bCs/>
-          <w:i/>
-          <w:sz w:val="18"/>
-          <w:szCs w:val="18"/>
-          <w:lang w:val="en-US"/>
-        </w:rPr>
-        <w:t xml:space="preserve">TRUE, </w:t>
-      </w:r>
-    </w:p>
-    <w:p>
-      <w:pPr>
-        <w:ind w:left="1134" w:hanging="567"/>
-        <w:rPr>
-          <w:rFonts w:ascii="Courier New" w:hAnsi="Courier New" w:cs="Courier New"/>
-          <w:bCs/>
-          <w:i/>
-          <w:sz w:val="18"/>
-          <w:szCs w:val="18"/>
-        </w:rPr>
-      </w:pPr>
-      <w:r>
-        <w:rPr>
-          <w:rFonts w:ascii="Courier New" w:hAnsi="Courier New" w:cs="Courier New"/>
-          <w:bCs/>
-          <w:i/>
-          <w:sz w:val="18"/>
-          <w:szCs w:val="18"/>
-        </w:rPr>
-        <w:t xml:space="preserve">vec1, </w:t>
-      </w:r>
-    </w:p>
-    <w:p>
-      <w:pPr>
-        <w:ind w:left="1134" w:hanging="567"/>
-        <w:rPr>
-          <w:rFonts w:ascii="Courier New" w:hAnsi="Courier New" w:cs="Courier New"/>
-          <w:bCs/>
-          <w:i/>
-          <w:sz w:val="18"/>
-          <w:szCs w:val="18"/>
-        </w:rPr>
-      </w:pPr>
-      <w:r>
-        <w:rPr>
-          <w:rFonts w:ascii="Courier New" w:hAnsi="Courier New" w:cs="Courier New"/>
-          <w:bCs/>
-          <w:i/>
-          <w:sz w:val="18"/>
-          <w:szCs w:val="18"/>
-        </w:rPr>
-        <w:t xml:space="preserve">vec2, </w:t>
-      </w:r>
-    </w:p>
-    <w:p>
-      <w:pPr>
-        <w:ind w:left="1134" w:hanging="567"/>
-        <w:rPr>
-          <w:rFonts w:ascii="Courier New" w:hAnsi="Courier New" w:cs="Courier New"/>
-          <w:bCs/>
-          <w:i/>
-          <w:sz w:val="18"/>
-          <w:szCs w:val="18"/>
-        </w:rPr>
-      </w:pPr>
-      <w:r>
-        <w:rPr>
-          <w:rFonts w:ascii="Courier New" w:hAnsi="Courier New" w:cs="Courier New"/>
-          <w:bCs/>
-          <w:i/>
-          <w:sz w:val="18"/>
-          <w:szCs w:val="18"/>
-        </w:rPr>
-        <w:t xml:space="preserve">vec3, </w:t>
-      </w:r>
-    </w:p>
-    <w:p>
-      <w:pPr>
-        <w:ind w:left="1134" w:hanging="567"/>
-        <w:rPr>
-          <w:rFonts w:ascii="Courier New" w:hAnsi="Courier New" w:cs="Courier New"/>
-          <w:bCs/>
-          <w:i/>
-          <w:sz w:val="18"/>
-          <w:szCs w:val="18"/>
-        </w:rPr>
-      </w:pPr>
-      <w:r>
-        <w:rPr>
-          <w:rFonts w:ascii="Courier New" w:hAnsi="Courier New" w:cs="Courier New"/>
-          <w:bCs/>
-          <w:i/>
-          <w:sz w:val="18"/>
-          <w:szCs w:val="18"/>
-        </w:rPr>
-        <w:t xml:space="preserve">vec4, </w:t>
-      </w:r>
-    </w:p>
-    <w:p>
-      <w:pPr>
-        <w:ind w:left="1134" w:hanging="567"/>
-        <w:rPr>
-          <w:rFonts w:ascii="Courier New" w:hAnsi="Courier New" w:cs="Courier New"/>
-          <w:bCs/>
-          <w:i/>
-          <w:sz w:val="18"/>
-          <w:szCs w:val="18"/>
-        </w:rPr>
-      </w:pPr>
-      <w:r>
-        <w:rPr>
-          <w:rFonts w:ascii="Courier New" w:hAnsi="Courier New" w:cs="Courier New"/>
-          <w:bCs/>
-          <w:i/>
-          <w:sz w:val="18"/>
-          <w:szCs w:val="18"/>
-        </w:rPr>
-        <w:t xml:space="preserve">vec5, </w:t>
-      </w:r>
-    </w:p>
-    <w:p>
-      <w:pPr>
-        <w:ind w:left="1134" w:hanging="567"/>
-        <w:rPr>
-          <w:rFonts w:ascii="Courier New" w:hAnsi="Courier New" w:cs="Courier New"/>
-          <w:bCs/>
-          <w:i/>
-          <w:sz w:val="18"/>
-          <w:szCs w:val="18"/>
-          <w:lang w:val="en-US"/>
-        </w:rPr>
-      </w:pPr>
-      <w:r>
-        <w:rPr>
-          <w:rFonts w:ascii="Courier New" w:hAnsi="Courier New" w:cs="Courier New"/>
-          <w:bCs/>
-          <w:i/>
-          <w:sz w:val="18"/>
-          <w:szCs w:val="18"/>
-          <w:lang w:val="en-US"/>
-        </w:rPr>
-        <w:t xml:space="preserve">mat1, </w:t>
-      </w:r>
-    </w:p>
-    <w:p>
-      <w:pPr>
-        <w:ind w:left="1134" w:hanging="567"/>
-        <w:rPr>
-          <w:rFonts w:ascii="Courier New" w:hAnsi="Courier New" w:cs="Courier New"/>
-          <w:bCs/>
-          <w:i/>
-          <w:sz w:val="18"/>
-          <w:szCs w:val="18"/>
-          <w:lang w:val="en-US"/>
-        </w:rPr>
-      </w:pPr>
-      <w:r>
-        <w:rPr>
-          <w:rFonts w:ascii="Courier New" w:hAnsi="Courier New" w:cs="Courier New"/>
-          <w:bCs/>
-          <w:i/>
-          <w:sz w:val="18"/>
-          <w:szCs w:val="18"/>
-          <w:lang w:val="en-US"/>
-        </w:rPr>
-        <w:t xml:space="preserve">mat2, </w:t>
-      </w:r>
-    </w:p>
-    <w:p>
-      <w:pPr>
-        <w:ind w:left="1134" w:hanging="567"/>
-        <w:rPr>
-          <w:rFonts w:ascii="Courier New" w:hAnsi="Courier New" w:cs="Courier New"/>
-          <w:bCs/>
-          <w:i/>
-          <w:sz w:val="18"/>
-          <w:szCs w:val="18"/>
-          <w:lang w:val="en-US"/>
-        </w:rPr>
-      </w:pPr>
-      <w:r>
-        <w:rPr>
-          <w:rFonts w:ascii="Courier New" w:hAnsi="Courier New" w:cs="Courier New"/>
-          <w:bCs/>
-          <w:i/>
-          <w:sz w:val="18"/>
-          <w:szCs w:val="18"/>
-          <w:lang w:val="en-US"/>
-        </w:rPr>
-        <w:t xml:space="preserve">df1, </w:t>
-      </w:r>
-    </w:p>
-    <w:p>
-      <w:pPr>
-        <w:ind w:left="1134" w:hanging="567"/>
-        <w:rPr>
-          <w:rFonts w:ascii="Courier New" w:hAnsi="Courier New" w:cs="Courier New"/>
-          <w:bCs/>
-          <w:i/>
-          <w:sz w:val="18"/>
-          <w:szCs w:val="18"/>
-          <w:lang w:val="en-US"/>
-        </w:rPr>
-      </w:pPr>
-      <w:r>
-        <w:rPr>
-          <w:rFonts w:ascii="Courier New" w:hAnsi="Courier New" w:cs="Courier New"/>
-          <w:bCs/>
-          <w:i/>
-          <w:sz w:val="18"/>
-          <w:szCs w:val="18"/>
-          <w:lang w:val="en-US"/>
-        </w:rPr>
-        <w:t xml:space="preserve">l1, </w:t>
-      </w:r>
-    </w:p>
-    <w:p>
-      <w:pPr>
-        <w:ind w:left="1134" w:hanging="567"/>
-        <w:rPr>
-          <w:rFonts w:ascii="Courier New" w:hAnsi="Courier New" w:cs="Courier New"/>
-          <w:bCs/>
-          <w:i/>
-          <w:sz w:val="18"/>
-          <w:szCs w:val="18"/>
-          <w:lang w:val="en-US"/>
-        </w:rPr>
-      </w:pPr>
-      <w:r>
-        <w:rPr>
-          <w:rFonts w:ascii="Courier New" w:hAnsi="Courier New" w:cs="Courier New"/>
-          <w:bCs/>
-          <w:i/>
-          <w:sz w:val="18"/>
-          <w:szCs w:val="18"/>
-          <w:lang w:val="en-US"/>
-        </w:rPr>
-        <w:t xml:space="preserve">fac1, </w:t>
-      </w:r>
-    </w:p>
-    <w:p>
-      <w:pPr>
-        <w:ind w:left="1134" w:hanging="567"/>
-        <w:rPr>
-          <w:rFonts w:ascii="Courier New" w:hAnsi="Courier New" w:cs="Courier New"/>
-          <w:bCs/>
-          <w:i/>
-          <w:sz w:val="18"/>
-          <w:szCs w:val="18"/>
-          <w:lang w:val="en-US"/>
-        </w:rPr>
-      </w:pPr>
-      <w:r>
-        <w:rPr>
-          <w:rFonts w:ascii="Courier New" w:hAnsi="Courier New" w:cs="Courier New"/>
-          <w:bCs/>
-          <w:i/>
-          <w:sz w:val="18"/>
-          <w:szCs w:val="18"/>
-          <w:lang w:val="en-US"/>
-        </w:rPr>
-        <w:t xml:space="preserve">tab1, </w:t>
-      </w:r>
-    </w:p>
-    <w:p>
-      <w:pPr>
-        <w:ind w:left="1134" w:hanging="567"/>
-        <w:rPr>
-          <w:rFonts w:ascii="Courier New" w:hAnsi="Courier New" w:cs="Courier New"/>
-          <w:bCs/>
-          <w:i/>
-          <w:sz w:val="18"/>
-          <w:szCs w:val="18"/>
-          <w:lang w:val="en-US"/>
-        </w:rPr>
-      </w:pPr>
-      <w:r>
-        <w:rPr>
-          <w:rFonts w:ascii="Courier New" w:hAnsi="Courier New" w:cs="Courier New"/>
-          <w:bCs/>
-          <w:i/>
-          <w:sz w:val="18"/>
-          <w:szCs w:val="18"/>
-          <w:lang w:val="en-US"/>
-        </w:rPr>
-        <w:t xml:space="preserve">tab2, </w:t>
-      </w:r>
-    </w:p>
-    <w:p>
-      <w:pPr>
-        <w:ind w:left="1134" w:hanging="567"/>
-        <w:rPr>
-          <w:rFonts w:ascii="Courier New" w:hAnsi="Courier New" w:cs="Courier New"/>
-          <w:bCs/>
-          <w:i/>
-          <w:sz w:val="18"/>
-          <w:szCs w:val="18"/>
-          <w:lang w:val="en-US"/>
-        </w:rPr>
-      </w:pPr>
-      <w:r>
-        <w:rPr>
-          <w:rFonts w:ascii="Courier New" w:hAnsi="Courier New" w:cs="Courier New"/>
-          <w:bCs/>
-          <w:i/>
-          <w:sz w:val="18"/>
-          <w:szCs w:val="18"/>
-          <w:lang w:val="en-US"/>
-        </w:rPr>
-        <w:t>exp1</w:t>
+          <w:bCs/>
+          <w:i/>
+          <w:sz w:val="18"/>
+          <w:szCs w:val="18"/>
+          <w:lang w:val="en-US"/>
+        </w:rPr>
+        <w:t xml:space="preserve">st(NULL), # </w:t>
+      </w:r>
+      <w:r>
+        <w:rPr>
+          <w:rFonts w:ascii="Courier New" w:hAnsi="Courier New" w:cs="Courier New"/>
+          <w:bCs/>
+          <w:i/>
+          <w:sz w:val="18"/>
+          <w:szCs w:val="18"/>
+          <w:lang w:val="en-US"/>
+        </w:rPr>
+        <w:t xml:space="preserve">b, </w:t>
+      </w:r>
+    </w:p>
+    <w:p>
+      <w:pPr>
+        <w:ind w:left="2268" w:hanging="567"/>
+        <w:rPr>
+          <w:rFonts w:ascii="Courier New" w:hAnsi="Courier New" w:cs="Courier New"/>
+          <w:bCs/>
+          <w:i/>
+          <w:sz w:val="18"/>
+          <w:szCs w:val="18"/>
+          <w:lang w:val="en-US"/>
+        </w:rPr>
+      </w:pPr>
+      <w:r>
+        <w:rPr>
+          <w:rFonts w:ascii="Courier New" w:hAnsi="Courier New" w:cs="Courier New"/>
+          <w:bCs/>
+          <w:i/>
+          <w:sz w:val="18"/>
+          <w:szCs w:val="18"/>
+          <w:lang w:val="en-US"/>
+        </w:rPr>
+        <w:t xml:space="preserve">L6 = </w:t>
+      </w:r>
+      <w:r>
+        <w:rPr>
+          <w:rFonts w:ascii="Courier New" w:hAnsi="Courier New" w:cs="Courier New"/>
+          <w:bCs/>
+          <w:i/>
+          <w:sz w:val="18"/>
+          <w:szCs w:val="18"/>
+          <w:lang w:val="en-US"/>
+        </w:rPr>
+        <w:t xml:space="preserve">list(NULL), # </w:t>
+      </w:r>
+      <w:r>
+        <w:rPr>
+          <w:rFonts w:ascii="Courier New" w:hAnsi="Courier New" w:cs="Courier New"/>
+          <w:bCs/>
+          <w:i/>
+          <w:sz w:val="18"/>
+          <w:szCs w:val="18"/>
+          <w:lang w:val="en-US"/>
+        </w:rPr>
+        <w:t xml:space="preserve">b, </w:t>
+      </w:r>
+    </w:p>
+    <w:p>
+      <w:pPr>
+        <w:ind w:left="2268" w:hanging="567"/>
+        <w:rPr>
+          <w:rFonts w:ascii="Courier New" w:hAnsi="Courier New" w:cs="Courier New"/>
+          <w:bCs/>
+          <w:i/>
+          <w:sz w:val="18"/>
+          <w:szCs w:val="18"/>
+          <w:lang w:val="en-US"/>
+        </w:rPr>
+      </w:pPr>
+      <w:r>
+        <w:rPr>
+          <w:rFonts w:ascii="Courier New" w:hAnsi="Courier New" w:cs="Courier New"/>
+          <w:bCs/>
+          <w:i/>
+          <w:sz w:val="18"/>
+          <w:szCs w:val="18"/>
+          <w:lang w:val="en-US"/>
+        </w:rPr>
+        <w:t xml:space="preserve">L7 = </w:t>
+      </w:r>
+      <w:r>
+        <w:rPr>
+          <w:rFonts w:ascii="Courier New" w:hAnsi="Courier New" w:cs="Courier New"/>
+          <w:bCs/>
+          <w:i/>
+          <w:sz w:val="18"/>
+          <w:szCs w:val="18"/>
+          <w:lang w:val="en-US"/>
+        </w:rPr>
+        <w:t>FALSE</w:t>
+      </w:r>
+      <w:r>
+        <w:rPr>
+          <w:rFonts w:ascii="Courier New" w:hAnsi="Courier New" w:cs="Courier New"/>
+          <w:bCs/>
+          <w:i/>
+          <w:sz w:val="18"/>
+          <w:szCs w:val="18"/>
+          <w:lang w:val="en-US"/>
+        </w:rPr>
+        <w:t xml:space="preserve">, # </w:t>
+      </w:r>
+      <w:r>
+        <w:rPr>
+          <w:rFonts w:ascii="Courier New" w:hAnsi="Courier New" w:cs="Courier New"/>
+          <w:bCs/>
+          <w:i/>
+          <w:sz w:val="18"/>
+          <w:szCs w:val="18"/>
+          <w:lang w:val="en-US"/>
+        </w:rPr>
+        <w:t xml:space="preserve">b, </w:t>
+      </w:r>
+    </w:p>
+    <w:p>
+      <w:pPr>
+        <w:ind w:left="2268" w:hanging="567"/>
+        <w:rPr>
+          <w:rFonts w:ascii="Courier New" w:hAnsi="Courier New" w:cs="Courier New"/>
+          <w:bCs/>
+          <w:i/>
+          <w:sz w:val="18"/>
+          <w:szCs w:val="18"/>
+          <w:lang w:val="en-US"/>
+        </w:rPr>
+      </w:pPr>
+      <w:r>
+        <w:rPr>
+          <w:rFonts w:ascii="Courier New" w:hAnsi="Courier New" w:cs="Courier New"/>
+          <w:bCs/>
+          <w:i/>
+          <w:sz w:val="18"/>
+          <w:szCs w:val="18"/>
+          <w:lang w:val="en-US"/>
+        </w:rPr>
+        <w:t xml:space="preserve">L8 = </w:t>
+      </w:r>
+      <w:r>
+        <w:rPr>
+          <w:rFonts w:ascii="Courier New" w:hAnsi="Courier New" w:cs="Courier New"/>
+          <w:bCs/>
+          <w:i/>
+          <w:sz w:val="18"/>
+          <w:szCs w:val="18"/>
+          <w:lang w:val="en-US"/>
+        </w:rPr>
+        <w:t>FALSE</w:t>
+      </w:r>
+      <w:r>
+        <w:rPr>
+          <w:rFonts w:ascii="Courier New" w:hAnsi="Courier New" w:cs="Courier New"/>
+          <w:bCs/>
+          <w:i/>
+          <w:sz w:val="18"/>
+          <w:szCs w:val="18"/>
+          <w:lang w:val="en-US"/>
+        </w:rPr>
+        <w:t xml:space="preserve">, # </w:t>
+      </w:r>
+      <w:r>
+        <w:rPr>
+          <w:rFonts w:ascii="Courier New" w:hAnsi="Courier New" w:cs="Courier New"/>
+          <w:bCs/>
+          <w:i/>
+          <w:sz w:val="18"/>
+          <w:szCs w:val="18"/>
+          <w:lang w:val="en-US"/>
+        </w:rPr>
+        <w:t xml:space="preserve">b, </w:t>
+      </w:r>
+    </w:p>
+    <w:p>
+      <w:pPr>
+        <w:ind w:left="2268" w:hanging="567"/>
+        <w:rPr>
+          <w:rFonts w:ascii="Courier New" w:hAnsi="Courier New" w:cs="Courier New"/>
+          <w:bCs/>
+          <w:i/>
+          <w:sz w:val="18"/>
+          <w:szCs w:val="18"/>
+          <w:lang w:val="en-US"/>
+        </w:rPr>
+      </w:pPr>
+      <w:r>
+        <w:rPr>
+          <w:rFonts w:ascii="Courier New" w:hAnsi="Courier New" w:cs="Courier New"/>
+          <w:bCs/>
+          <w:i/>
+          <w:sz w:val="18"/>
+          <w:szCs w:val="18"/>
+          <w:lang w:val="en-US"/>
+        </w:rPr>
+        <w:t xml:space="preserve">L9 = </w:t>
+      </w:r>
+      <w:r>
+        <w:rPr>
+          <w:rFonts w:ascii="Courier New" w:hAnsi="Courier New" w:cs="Courier New"/>
+          <w:bCs/>
+          <w:i/>
+          <w:sz w:val="18"/>
+          <w:szCs w:val="18"/>
+          <w:lang w:val="en-US"/>
+        </w:rPr>
+        <w:t xml:space="preserve">list(NULL), # </w:t>
+      </w:r>
+      <w:r>
+        <w:rPr>
+          <w:rFonts w:ascii="Courier New" w:hAnsi="Courier New" w:cs="Courier New"/>
+          <w:bCs/>
+          <w:i/>
+          <w:sz w:val="18"/>
+          <w:szCs w:val="18"/>
+          <w:lang w:val="en-US"/>
+        </w:rPr>
+        <w:t xml:space="preserve">b, </w:t>
+      </w:r>
+    </w:p>
+    <w:p>
+      <w:pPr>
+        <w:ind w:left="2268" w:hanging="567"/>
+        <w:rPr>
+          <w:rFonts w:ascii="Courier New" w:hAnsi="Courier New" w:cs="Courier New"/>
+          <w:bCs/>
+          <w:i/>
+          <w:sz w:val="18"/>
+          <w:szCs w:val="18"/>
+          <w:lang w:val="en-US"/>
+        </w:rPr>
+      </w:pPr>
+      <w:r>
+        <w:rPr>
+          <w:rFonts w:ascii="Courier New" w:hAnsi="Courier New" w:cs="Courier New"/>
+          <w:bCs/>
+          <w:i/>
+          <w:sz w:val="18"/>
+          <w:szCs w:val="18"/>
+          <w:lang w:val="en-US"/>
+        </w:rPr>
+        <w:t xml:space="preserve">L10 = </w:t>
+      </w:r>
+      <w:r>
+        <w:rPr>
+          <w:rFonts w:ascii="Courier New" w:hAnsi="Courier New" w:cs="Courier New"/>
+          <w:bCs/>
+          <w:i/>
+          <w:sz w:val="18"/>
+          <w:szCs w:val="18"/>
+          <w:lang w:val="en-US"/>
+        </w:rPr>
+        <w:t>FALSE</w:t>
+      </w:r>
+      <w:r>
+        <w:rPr>
+          <w:rFonts w:ascii="Courier New" w:hAnsi="Courier New" w:cs="Courier New"/>
+          <w:bCs/>
+          <w:i/>
+          <w:sz w:val="18"/>
+          <w:szCs w:val="18"/>
+          <w:lang w:val="en-US"/>
+        </w:rPr>
+        <w:t xml:space="preserve">, # </w:t>
+      </w:r>
+      <w:r>
+        <w:rPr>
+          <w:rFonts w:ascii="Courier New" w:hAnsi="Courier New" w:cs="Courier New"/>
+          <w:bCs/>
+          <w:i/>
+          <w:sz w:val="18"/>
+          <w:szCs w:val="18"/>
+          <w:lang w:val="en-US"/>
+        </w:rPr>
+        <w:t xml:space="preserve">b, </w:t>
+      </w:r>
+    </w:p>
+    <w:p>
+      <w:pPr>
+        <w:ind w:left="2268" w:hanging="567"/>
+        <w:rPr>
+          <w:rFonts w:ascii="Courier New" w:hAnsi="Courier New" w:cs="Courier New"/>
+          <w:bCs/>
+          <w:i/>
+          <w:sz w:val="18"/>
+          <w:szCs w:val="18"/>
+          <w:lang w:val="en-US"/>
+        </w:rPr>
+      </w:pPr>
+      <w:r>
+        <w:rPr>
+          <w:rFonts w:ascii="Courier New" w:hAnsi="Courier New" w:cs="Courier New"/>
+          <w:bCs/>
+          <w:i/>
+          <w:sz w:val="18"/>
+          <w:szCs w:val="18"/>
+          <w:lang w:val="en-US"/>
+        </w:rPr>
+        <w:t>L11 =</w:t>
+      </w:r>
+      <w:r>
+        <w:rPr>
+          <w:rFonts w:ascii="Courier New" w:hAnsi="Courier New" w:cs="Courier New"/>
+          <w:bCs/>
+          <w:i/>
+          <w:sz w:val="18"/>
+          <w:szCs w:val="18"/>
+          <w:lang w:val="en-US"/>
+        </w:rPr>
+        <w:t xml:space="preserve"> </w:t>
+      </w:r>
+      <w:r>
+        <w:rPr>
+          <w:rFonts w:ascii="Courier New" w:hAnsi="Courier New" w:cs="Courier New"/>
+          <w:bCs/>
+          <w:i/>
+          <w:sz w:val="18"/>
+          <w:szCs w:val="18"/>
+          <w:lang w:val="en-US"/>
+        </w:rPr>
+        <w:t>FALSE</w:t>
+      </w:r>
+      <w:r>
+        <w:rPr>
+          <w:rFonts w:ascii="Courier New" w:hAnsi="Courier New" w:cs="Courier New"/>
+          <w:bCs/>
+          <w:i/>
+          <w:sz w:val="18"/>
+          <w:szCs w:val="18"/>
+          <w:lang w:val="en-US"/>
+        </w:rPr>
+        <w:t xml:space="preserve">, # </w:t>
+      </w:r>
+      <w:r>
+        <w:rPr>
+          <w:rFonts w:ascii="Courier New" w:hAnsi="Courier New" w:cs="Courier New"/>
+          <w:bCs/>
+          <w:i/>
+          <w:sz w:val="18"/>
+          <w:szCs w:val="18"/>
+          <w:lang w:val="en-US"/>
+        </w:rPr>
+        <w:t xml:space="preserve">b, </w:t>
+      </w:r>
+    </w:p>
+    <w:p>
+      <w:pPr>
+        <w:ind w:left="2268" w:hanging="567"/>
+        <w:rPr>
+          <w:rFonts w:ascii="Courier New" w:hAnsi="Courier New" w:cs="Courier New"/>
+          <w:bCs/>
+          <w:i/>
+          <w:sz w:val="18"/>
+          <w:szCs w:val="18"/>
+          <w:lang w:val="en-US"/>
+        </w:rPr>
+      </w:pPr>
+      <w:r>
+        <w:rPr>
+          <w:rFonts w:ascii="Courier New" w:hAnsi="Courier New" w:cs="Courier New"/>
+          <w:bCs/>
+          <w:i/>
+          <w:sz w:val="18"/>
+          <w:szCs w:val="18"/>
+          <w:lang w:val="en-US"/>
+        </w:rPr>
+        <w:t xml:space="preserve">L12 = </w:t>
+      </w:r>
+      <w:r>
+        <w:rPr>
+          <w:rFonts w:ascii="Courier New" w:hAnsi="Courier New" w:cs="Courier New"/>
+          <w:bCs/>
+          <w:i/>
+          <w:sz w:val="18"/>
+          <w:szCs w:val="18"/>
+          <w:lang w:val="en-US"/>
+        </w:rPr>
+        <w:t>FALSE</w:t>
+      </w:r>
+      <w:r>
+        <w:rPr>
+          <w:rFonts w:ascii="Courier New" w:hAnsi="Courier New" w:cs="Courier New"/>
+          <w:bCs/>
+          <w:i/>
+          <w:sz w:val="18"/>
+          <w:szCs w:val="18"/>
+          <w:lang w:val="en-US"/>
+        </w:rPr>
+        <w:t xml:space="preserve">, # </w:t>
+      </w:r>
+      <w:r>
+        <w:rPr>
+          <w:rFonts w:ascii="Courier New" w:hAnsi="Courier New" w:cs="Courier New"/>
+          <w:bCs/>
+          <w:i/>
+          <w:sz w:val="18"/>
+          <w:szCs w:val="18"/>
+          <w:lang w:val="en-US"/>
+        </w:rPr>
+        <w:t xml:space="preserve">b, </w:t>
+      </w:r>
+    </w:p>
+    <w:p>
+      <w:pPr>
+        <w:ind w:left="2268" w:hanging="567"/>
+        <w:rPr>
+          <w:rFonts w:ascii="Courier New" w:hAnsi="Courier New" w:cs="Courier New"/>
+          <w:bCs/>
+          <w:i/>
+          <w:sz w:val="18"/>
+          <w:szCs w:val="18"/>
+          <w:lang w:val="en-US"/>
+        </w:rPr>
+      </w:pPr>
+      <w:r>
+        <w:rPr>
+          <w:rFonts w:ascii="Courier New" w:hAnsi="Courier New" w:cs="Courier New"/>
+          <w:bCs/>
+          <w:i/>
+          <w:sz w:val="18"/>
+          <w:szCs w:val="18"/>
+          <w:lang w:val="en-US"/>
+        </w:rPr>
+        <w:t>L13 =</w:t>
+      </w:r>
+      <w:r>
+        <w:rPr>
+          <w:rFonts w:ascii="Courier New" w:hAnsi="Courier New" w:cs="Courier New"/>
+          <w:bCs/>
+          <w:i/>
+          <w:sz w:val="18"/>
+          <w:szCs w:val="18"/>
+          <w:lang w:val="en-US"/>
+        </w:rPr>
+        <w:t xml:space="preserve"> </w:t>
+      </w:r>
+      <w:r>
+        <w:rPr>
+          <w:rFonts w:ascii="Courier New" w:hAnsi="Courier New" w:cs="Courier New"/>
+          <w:bCs/>
+          <w:i/>
+          <w:sz w:val="18"/>
+          <w:szCs w:val="18"/>
+          <w:lang w:val="en-US"/>
+        </w:rPr>
+        <w:t>FALSE</w:t>
       </w:r>
       <w:r>
         <w:rPr>
@@ -8648,1030 +10368,27 @@
         </w:rPr>
         <w:t xml:space="preserve">, </w:t>
       </w:r>
-    </w:p>
-    <w:p>
-      <w:pPr>
-        <w:ind w:left="1134" w:hanging="567"/>
-        <w:rPr>
-          <w:rFonts w:ascii="Courier New" w:hAnsi="Courier New" w:cs="Courier New"/>
-          <w:bCs/>
-          <w:i/>
-          <w:sz w:val="18"/>
-          <w:szCs w:val="18"/>
-          <w:lang w:val="en-US"/>
-        </w:rPr>
-      </w:pPr>
-      <w:r>
-        <w:rPr>
-          <w:rFonts w:ascii="Courier New" w:hAnsi="Courier New" w:cs="Courier New"/>
-          <w:bCs/>
-          <w:i/>
-          <w:sz w:val="18"/>
-          <w:szCs w:val="18"/>
-          <w:lang w:val="en-US"/>
-        </w:rPr>
-        <w:t>name1</w:t>
-      </w:r>
-      <w:r>
-        <w:rPr>
-          <w:rFonts w:ascii="Courier New" w:hAnsi="Courier New" w:cs="Courier New"/>
-          <w:bCs/>
-          <w:i/>
-          <w:sz w:val="18"/>
-          <w:szCs w:val="18"/>
-          <w:lang w:val="en-US"/>
-        </w:rPr>
-        <w:t xml:space="preserve">, </w:t>
-      </w:r>
-    </w:p>
-    <w:p>
-      <w:pPr>
-        <w:ind w:left="1134" w:hanging="567"/>
-        <w:rPr>
-          <w:rFonts w:ascii="Courier New" w:hAnsi="Courier New" w:cs="Courier New"/>
-          <w:bCs/>
-          <w:i/>
-          <w:sz w:val="18"/>
-          <w:szCs w:val="18"/>
-          <w:lang w:val="en-US"/>
-        </w:rPr>
-      </w:pPr>
-      <w:r>
-        <w:rPr>
-          <w:rFonts w:ascii="Courier New" w:hAnsi="Courier New" w:cs="Courier New"/>
-          <w:bCs/>
-          <w:i/>
-          <w:sz w:val="18"/>
-          <w:szCs w:val="18"/>
-          <w:lang w:val="en-US"/>
-        </w:rPr>
-        <w:t>fun1</w:t>
-      </w:r>
-      <w:r>
-        <w:rPr>
-          <w:rFonts w:ascii="Courier New" w:hAnsi="Courier New" w:cs="Courier New"/>
-          <w:bCs/>
-          <w:i/>
-          <w:sz w:val="18"/>
-          <w:szCs w:val="18"/>
-          <w:lang w:val="en-US"/>
-        </w:rPr>
-        <w:t xml:space="preserve">, </w:t>
-      </w:r>
-    </w:p>
-    <w:p>
-      <w:pPr>
-        <w:ind w:left="1134" w:hanging="567"/>
-        <w:rPr>
-          <w:rFonts w:ascii="Courier New" w:hAnsi="Courier New" w:cs="Courier New"/>
-          <w:bCs/>
-          <w:i/>
-          <w:sz w:val="18"/>
-          <w:szCs w:val="18"/>
-          <w:lang w:val="en-US"/>
-        </w:rPr>
-      </w:pPr>
-      <w:r>
-        <w:rPr>
-          <w:rFonts w:ascii="Courier New" w:hAnsi="Courier New" w:cs="Courier New"/>
-          <w:bCs/>
-          <w:i/>
-          <w:sz w:val="18"/>
-          <w:szCs w:val="18"/>
-          <w:lang w:val="en-US"/>
-        </w:rPr>
-        <w:t>fun2</w:t>
-      </w:r>
-      <w:r>
-        <w:rPr>
-          <w:rFonts w:ascii="Courier New" w:hAnsi="Courier New" w:cs="Courier New"/>
-          <w:bCs/>
-          <w:i/>
-          <w:sz w:val="18"/>
-          <w:szCs w:val="18"/>
-          <w:lang w:val="en-US"/>
-        </w:rPr>
-        <w:t xml:space="preserve">, </w:t>
-      </w:r>
-    </w:p>
-    <w:p>
-      <w:pPr>
-        <w:ind w:left="1134" w:hanging="567"/>
-        <w:rPr>
-          <w:rFonts w:ascii="Courier New" w:hAnsi="Courier New" w:cs="Courier New"/>
-          <w:bCs/>
-          <w:i/>
-          <w:sz w:val="18"/>
-          <w:szCs w:val="18"/>
-          <w:lang w:val="en-US"/>
-        </w:rPr>
-      </w:pPr>
-      <w:r>
-        <w:rPr>
-          <w:rFonts w:ascii="Courier New" w:hAnsi="Courier New" w:cs="Courier New"/>
-          <w:bCs/>
-          <w:i/>
-          <w:sz w:val="18"/>
-          <w:szCs w:val="18"/>
-          <w:lang w:val="en-US"/>
-        </w:rPr>
-        <w:t>fun3</w:t>
-      </w:r>
-      <w:r>
-        <w:rPr>
-          <w:rFonts w:ascii="Courier New" w:hAnsi="Courier New" w:cs="Courier New"/>
-          <w:bCs/>
-          <w:i/>
-          <w:sz w:val="18"/>
-          <w:szCs w:val="18"/>
-          <w:lang w:val="en-US"/>
-        </w:rPr>
-        <w:t xml:space="preserve">, </w:t>
-      </w:r>
-    </w:p>
-    <w:p>
-      <w:pPr>
-        <w:ind w:left="1134" w:hanging="567"/>
-        <w:rPr>
-          <w:rFonts w:ascii="Courier New" w:hAnsi="Courier New" w:cs="Courier New"/>
-          <w:bCs/>
-          <w:i/>
-          <w:sz w:val="18"/>
-          <w:szCs w:val="18"/>
-          <w:lang w:val="en-US"/>
-        </w:rPr>
-      </w:pPr>
-      <w:r>
-        <w:rPr>
-          <w:rFonts w:ascii="Courier New" w:hAnsi="Courier New" w:cs="Courier New"/>
-          <w:bCs/>
-          <w:i/>
-          <w:sz w:val="18"/>
-          <w:szCs w:val="18"/>
-          <w:lang w:val="en-US"/>
-        </w:rPr>
-        <w:t xml:space="preserve">env1, </w:t>
-      </w:r>
-    </w:p>
-    <w:p>
-      <w:pPr>
-        <w:ind w:left="1134" w:hanging="567"/>
-        <w:rPr>
-          <w:rFonts w:ascii="Courier New" w:hAnsi="Courier New" w:cs="Courier New"/>
-          <w:bCs/>
-          <w:i/>
-          <w:sz w:val="18"/>
-          <w:szCs w:val="18"/>
-          <w:lang w:val="en-US"/>
-        </w:rPr>
-      </w:pPr>
-      <w:r>
-        <w:rPr>
-          <w:rFonts w:ascii="Courier New" w:hAnsi="Courier New" w:cs="Courier New"/>
-          <w:bCs/>
-          <w:i/>
-          <w:sz w:val="18"/>
-          <w:szCs w:val="18"/>
-          <w:lang w:val="en-US"/>
-        </w:rPr>
-        <w:t>s4</w:t>
-      </w:r>
-    </w:p>
-    <w:p>
-      <w:pPr>
-        <w:ind w:left="567" w:hanging="567"/>
-        <w:rPr>
-          <w:rFonts w:ascii="Courier New" w:hAnsi="Courier New" w:cs="Courier New"/>
-          <w:bCs/>
-          <w:i/>
-          <w:sz w:val="18"/>
-          <w:szCs w:val="18"/>
-          <w:lang w:val="en-US"/>
-        </w:rPr>
-      </w:pPr>
-      <w:r>
-        <w:rPr>
-          <w:rFonts w:ascii="Courier New" w:hAnsi="Courier New" w:cs="Courier New"/>
-          <w:bCs/>
-          <w:i/>
-          <w:sz w:val="18"/>
-          <w:szCs w:val="18"/>
-          <w:lang w:val="en-US"/>
-        </w:rPr>
-        <w:t>)</w:t>
-      </w:r>
-    </w:p>
-    <w:p>
-      <w:pPr>
-        <w:ind w:left="1134" w:hanging="567"/>
-        <w:rPr>
-          <w:rFonts w:ascii="Courier New" w:hAnsi="Courier New" w:cs="Courier New"/>
-          <w:bCs/>
-          <w:i/>
-          <w:sz w:val="18"/>
-          <w:szCs w:val="18"/>
-          <w:lang w:val="en-US"/>
-        </w:rPr>
-      </w:pPr>
-    </w:p>
-    <w:p>
-      <w:pPr>
-        <w:ind w:left="1134" w:hanging="567"/>
-        <w:rPr>
-          <w:rFonts w:ascii="Courier New" w:hAnsi="Courier New" w:cs="Courier New"/>
-          <w:bCs/>
-          <w:i/>
-          <w:sz w:val="18"/>
-          <w:szCs w:val="18"/>
-          <w:lang w:val="en-US"/>
-        </w:rPr>
-      </w:pPr>
-      <w:r>
-        <w:rPr>
-          <w:rFonts w:ascii="Courier New" w:hAnsi="Courier New" w:cs="Courier New"/>
-          <w:bCs/>
-          <w:i/>
-          <w:sz w:val="18"/>
-          <w:szCs w:val="18"/>
-          <w:lang w:val="en-US"/>
-        </w:rPr>
-        <w:t>a &lt;- fun_test(</w:t>
-      </w:r>
-    </w:p>
-    <w:p>
-      <w:pPr>
-        <w:ind w:left="1701" w:hanging="567"/>
-        <w:rPr>
-          <w:rFonts w:ascii="Courier New" w:hAnsi="Courier New" w:cs="Courier New"/>
-          <w:bCs/>
-          <w:i/>
-          <w:sz w:val="18"/>
-          <w:szCs w:val="18"/>
-          <w:lang w:val="en-US"/>
-        </w:rPr>
-      </w:pPr>
-      <w:r>
-        <w:rPr>
-          <w:rFonts w:ascii="Courier New" w:hAnsi="Courier New" w:cs="Courier New"/>
-          <w:bCs/>
-          <w:i/>
-          <w:sz w:val="18"/>
-          <w:szCs w:val="18"/>
-          <w:lang w:val="en-US"/>
-        </w:rPr>
-        <w:t xml:space="preserve">fun = "fun_check", </w:t>
-      </w:r>
-    </w:p>
-    <w:p>
-      <w:pPr>
-        <w:ind w:left="1701" w:hanging="567"/>
-        <w:rPr>
-          <w:rFonts w:ascii="Courier New" w:hAnsi="Courier New" w:cs="Courier New"/>
-          <w:bCs/>
-          <w:i/>
-          <w:sz w:val="18"/>
-          <w:szCs w:val="18"/>
-          <w:lang w:val="en-US"/>
-        </w:rPr>
-      </w:pPr>
-      <w:r>
-        <w:rPr>
-          <w:rFonts w:ascii="Courier New" w:hAnsi="Courier New" w:cs="Courier New"/>
-          <w:bCs/>
-          <w:i/>
-          <w:sz w:val="18"/>
-          <w:szCs w:val="18"/>
-          <w:lang w:val="en-US"/>
-        </w:rPr>
-        <w:t>arg = c(</w:t>
-      </w:r>
-    </w:p>
-    <w:p>
-      <w:pPr>
-        <w:ind w:left="2268" w:hanging="567"/>
-        <w:rPr>
-          <w:rFonts w:ascii="Courier New" w:hAnsi="Courier New" w:cs="Courier New"/>
-          <w:bCs/>
-          <w:i/>
-          <w:sz w:val="18"/>
-          <w:szCs w:val="18"/>
-          <w:lang w:val="en-US"/>
-        </w:rPr>
-      </w:pPr>
-      <w:r>
-        <w:rPr>
-          <w:rFonts w:ascii="Courier New" w:hAnsi="Courier New" w:cs="Courier New"/>
-          <w:bCs/>
-          <w:i/>
-          <w:sz w:val="18"/>
-          <w:szCs w:val="18"/>
-          <w:lang w:val="en-US"/>
-        </w:rPr>
-        <w:t xml:space="preserve">L1 = "data", </w:t>
-      </w:r>
-    </w:p>
-    <w:p>
-      <w:pPr>
-        <w:ind w:left="2268" w:hanging="567"/>
-        <w:rPr>
-          <w:rFonts w:ascii="Courier New" w:hAnsi="Courier New" w:cs="Courier New"/>
-          <w:bCs/>
-          <w:i/>
-          <w:sz w:val="18"/>
-          <w:szCs w:val="18"/>
-          <w:lang w:val="en-US"/>
-        </w:rPr>
-      </w:pPr>
-      <w:r>
-        <w:rPr>
-          <w:rFonts w:ascii="Courier New" w:hAnsi="Courier New" w:cs="Courier New"/>
-          <w:bCs/>
-          <w:i/>
-          <w:sz w:val="18"/>
-          <w:szCs w:val="18"/>
-          <w:lang w:val="en-US"/>
-        </w:rPr>
-        <w:t>L2 = "</w:t>
-      </w:r>
-      <w:r>
-        <w:rPr>
-          <w:rFonts w:ascii="Courier New" w:hAnsi="Courier New" w:cs="Courier New"/>
-          <w:b/>
-          <w:bCs/>
-          <w:sz w:val="18"/>
-          <w:szCs w:val="18"/>
-          <w:lang w:val="en-US"/>
-        </w:rPr>
-        <w:t>data.name</w:t>
-      </w:r>
-      <w:r>
-        <w:rPr>
-          <w:rFonts w:ascii="Courier New" w:hAnsi="Courier New" w:cs="Courier New"/>
-          <w:bCs/>
-          <w:i/>
-          <w:sz w:val="18"/>
-          <w:szCs w:val="18"/>
-          <w:lang w:val="en-US"/>
-        </w:rPr>
-        <w:t xml:space="preserve">", </w:t>
-      </w:r>
-    </w:p>
-    <w:p>
-      <w:pPr>
-        <w:ind w:left="2268" w:hanging="567"/>
-        <w:rPr>
-          <w:rFonts w:ascii="Courier New" w:hAnsi="Courier New" w:cs="Courier New"/>
-          <w:bCs/>
-          <w:i/>
-          <w:sz w:val="18"/>
-          <w:szCs w:val="18"/>
-          <w:lang w:val="en-US"/>
-        </w:rPr>
-      </w:pPr>
-      <w:r>
-        <w:rPr>
-          <w:rFonts w:ascii="Courier New" w:hAnsi="Courier New" w:cs="Courier New"/>
-          <w:bCs/>
-          <w:i/>
-          <w:sz w:val="18"/>
-          <w:szCs w:val="18"/>
-          <w:lang w:val="en-US"/>
-        </w:rPr>
-        <w:lastRenderedPageBreak/>
-        <w:t>L3 = "</w:t>
-      </w:r>
-      <w:r>
-        <w:rPr>
-          <w:rFonts w:ascii="Courier New" w:hAnsi="Courier New" w:cs="Courier New"/>
-          <w:b/>
-          <w:bCs/>
-          <w:sz w:val="18"/>
-          <w:szCs w:val="18"/>
-          <w:lang w:val="en-US"/>
-        </w:rPr>
-        <w:t>class</w:t>
-      </w:r>
-      <w:r>
-        <w:rPr>
-          <w:rFonts w:ascii="Courier New" w:hAnsi="Courier New" w:cs="Courier New"/>
-          <w:bCs/>
-          <w:i/>
-          <w:sz w:val="18"/>
-          <w:szCs w:val="18"/>
-          <w:lang w:val="en-US"/>
-        </w:rPr>
-        <w:t xml:space="preserve">", </w:t>
-      </w:r>
-    </w:p>
-    <w:p>
-      <w:pPr>
-        <w:ind w:left="2268" w:hanging="567"/>
-        <w:rPr>
-          <w:rFonts w:ascii="Courier New" w:hAnsi="Courier New" w:cs="Courier New"/>
-          <w:bCs/>
-          <w:i/>
-          <w:sz w:val="18"/>
-          <w:szCs w:val="18"/>
-          <w:lang w:val="en-US"/>
-        </w:rPr>
-      </w:pPr>
-      <w:r>
-        <w:rPr>
-          <w:rFonts w:ascii="Courier New" w:hAnsi="Courier New" w:cs="Courier New"/>
-          <w:bCs/>
-          <w:i/>
-          <w:sz w:val="18"/>
-          <w:szCs w:val="18"/>
-          <w:lang w:val="en-US"/>
-        </w:rPr>
-        <w:t>L4 = "</w:t>
-      </w:r>
-      <w:r>
-        <w:rPr>
-          <w:rFonts w:ascii="Courier New" w:hAnsi="Courier New" w:cs="Courier New"/>
-          <w:b/>
-          <w:bCs/>
-          <w:sz w:val="18"/>
-          <w:szCs w:val="18"/>
-          <w:lang w:val="en-US"/>
-        </w:rPr>
-        <w:t>typeof</w:t>
-      </w:r>
-      <w:r>
-        <w:rPr>
-          <w:rFonts w:ascii="Courier New" w:hAnsi="Courier New" w:cs="Courier New"/>
-          <w:bCs/>
-          <w:i/>
-          <w:sz w:val="18"/>
-          <w:szCs w:val="18"/>
-          <w:lang w:val="en-US"/>
-        </w:rPr>
-        <w:t xml:space="preserve">", </w:t>
-      </w:r>
-    </w:p>
-    <w:p>
-      <w:pPr>
-        <w:ind w:left="2268" w:hanging="567"/>
-        <w:rPr>
-          <w:rFonts w:ascii="Courier New" w:hAnsi="Courier New" w:cs="Courier New"/>
-          <w:bCs/>
-          <w:i/>
-          <w:sz w:val="18"/>
-          <w:szCs w:val="18"/>
-          <w:lang w:val="en-US"/>
-        </w:rPr>
-      </w:pPr>
-      <w:r>
-        <w:rPr>
-          <w:rFonts w:ascii="Courier New" w:hAnsi="Courier New" w:cs="Courier New"/>
-          <w:bCs/>
-          <w:i/>
-          <w:sz w:val="18"/>
-          <w:szCs w:val="18"/>
-          <w:lang w:val="en-US"/>
-        </w:rPr>
-        <w:t>L5 = "</w:t>
-      </w:r>
-      <w:r>
-        <w:rPr>
-          <w:rFonts w:ascii="Courier New" w:hAnsi="Courier New" w:cs="Courier New"/>
-          <w:b/>
-          <w:bCs/>
-          <w:sz w:val="18"/>
-          <w:szCs w:val="18"/>
-          <w:lang w:val="en-US"/>
-        </w:rPr>
-        <w:t>mode</w:t>
-      </w:r>
-      <w:r>
-        <w:rPr>
-          <w:rFonts w:ascii="Courier New" w:hAnsi="Courier New" w:cs="Courier New"/>
-          <w:bCs/>
-          <w:i/>
-          <w:sz w:val="18"/>
-          <w:szCs w:val="18"/>
-          <w:lang w:val="en-US"/>
-        </w:rPr>
-        <w:t xml:space="preserve">", </w:t>
-      </w:r>
-    </w:p>
-    <w:p>
-      <w:pPr>
-        <w:ind w:left="2268" w:hanging="567"/>
-        <w:rPr>
-          <w:rFonts w:ascii="Courier New" w:hAnsi="Courier New" w:cs="Courier New"/>
-          <w:bCs/>
-          <w:i/>
-          <w:sz w:val="18"/>
-          <w:szCs w:val="18"/>
-          <w:lang w:val="en-US"/>
-        </w:rPr>
-      </w:pPr>
-      <w:r>
-        <w:rPr>
-          <w:rFonts w:ascii="Courier New" w:hAnsi="Courier New" w:cs="Courier New"/>
-          <w:bCs/>
-          <w:i/>
-          <w:sz w:val="18"/>
-          <w:szCs w:val="18"/>
-          <w:lang w:val="en-US"/>
-        </w:rPr>
-        <w:t>L6 = "</w:t>
-      </w:r>
-      <w:r>
-        <w:rPr>
-          <w:rFonts w:ascii="Courier New" w:hAnsi="Courier New" w:cs="Courier New"/>
-          <w:b/>
-          <w:bCs/>
-          <w:sz w:val="18"/>
-          <w:szCs w:val="18"/>
-          <w:lang w:val="en-US"/>
-        </w:rPr>
-        <w:t>length</w:t>
-      </w:r>
-      <w:r>
-        <w:rPr>
-          <w:rFonts w:ascii="Courier New" w:hAnsi="Courier New" w:cs="Courier New"/>
-          <w:bCs/>
-          <w:i/>
-          <w:sz w:val="18"/>
-          <w:szCs w:val="18"/>
-          <w:lang w:val="en-US"/>
-        </w:rPr>
-        <w:t xml:space="preserve">", </w:t>
-      </w:r>
-    </w:p>
-    <w:p>
-      <w:pPr>
-        <w:ind w:left="2268" w:hanging="567"/>
-        <w:rPr>
-          <w:rFonts w:ascii="Courier New" w:hAnsi="Courier New" w:cs="Courier New"/>
-          <w:bCs/>
-          <w:i/>
-          <w:sz w:val="18"/>
-          <w:szCs w:val="18"/>
-          <w:lang w:val="en-US"/>
-        </w:rPr>
-      </w:pPr>
-      <w:r>
-        <w:rPr>
-          <w:rFonts w:ascii="Courier New" w:hAnsi="Courier New" w:cs="Courier New"/>
-          <w:bCs/>
-          <w:i/>
-          <w:sz w:val="18"/>
-          <w:szCs w:val="18"/>
-          <w:lang w:val="en-US"/>
-        </w:rPr>
-        <w:t>L7 = "</w:t>
-      </w:r>
-      <w:r>
-        <w:rPr>
-          <w:rFonts w:ascii="Courier New" w:hAnsi="Courier New" w:cs="Courier New"/>
-          <w:b/>
-          <w:bCs/>
-          <w:sz w:val="18"/>
-          <w:szCs w:val="18"/>
-          <w:lang w:val="en-US"/>
-        </w:rPr>
-        <w:t>prop</w:t>
-      </w:r>
-      <w:r>
-        <w:rPr>
-          <w:rFonts w:ascii="Courier New" w:hAnsi="Courier New" w:cs="Courier New"/>
-          <w:bCs/>
-          <w:i/>
-          <w:sz w:val="18"/>
-          <w:szCs w:val="18"/>
-          <w:lang w:val="en-US"/>
-        </w:rPr>
-        <w:t xml:space="preserve">", </w:t>
-      </w:r>
-    </w:p>
-    <w:p>
-      <w:pPr>
-        <w:ind w:left="2268" w:hanging="567"/>
-        <w:rPr>
-          <w:rFonts w:ascii="Courier New" w:hAnsi="Courier New" w:cs="Courier New"/>
-          <w:bCs/>
-          <w:i/>
-          <w:sz w:val="18"/>
-          <w:szCs w:val="18"/>
-          <w:lang w:val="en-US"/>
-        </w:rPr>
-      </w:pPr>
-      <w:r>
-        <w:rPr>
-          <w:rFonts w:ascii="Courier New" w:hAnsi="Courier New" w:cs="Courier New"/>
-          <w:bCs/>
-          <w:i/>
-          <w:sz w:val="18"/>
-          <w:szCs w:val="18"/>
-          <w:lang w:val="en-US"/>
-        </w:rPr>
-        <w:t>L8 = "</w:t>
-      </w:r>
-      <w:r>
-        <w:rPr>
-          <w:rFonts w:ascii="Courier New" w:hAnsi="Courier New" w:cs="Courier New"/>
-          <w:b/>
-          <w:bCs/>
-          <w:sz w:val="18"/>
-          <w:szCs w:val="18"/>
-          <w:lang w:val="en-US"/>
-        </w:rPr>
-        <w:t>double.as.integer.allowed</w:t>
-      </w:r>
-      <w:r>
-        <w:rPr>
-          <w:rFonts w:ascii="Courier New" w:hAnsi="Courier New" w:cs="Courier New"/>
-          <w:bCs/>
-          <w:i/>
-          <w:sz w:val="18"/>
-          <w:szCs w:val="18"/>
-          <w:lang w:val="en-US"/>
-        </w:rPr>
-        <w:t xml:space="preserve">", </w:t>
-      </w:r>
-    </w:p>
-    <w:p>
-      <w:pPr>
-        <w:ind w:left="2268" w:hanging="567"/>
-        <w:rPr>
-          <w:rFonts w:ascii="Courier New" w:hAnsi="Courier New" w:cs="Courier New"/>
-          <w:bCs/>
-          <w:i/>
-          <w:sz w:val="18"/>
-          <w:szCs w:val="18"/>
-          <w:lang w:val="en-US"/>
-        </w:rPr>
-      </w:pPr>
-      <w:r>
-        <w:rPr>
-          <w:rFonts w:ascii="Courier New" w:hAnsi="Courier New" w:cs="Courier New"/>
-          <w:bCs/>
-          <w:i/>
-          <w:sz w:val="18"/>
-          <w:szCs w:val="18"/>
-          <w:lang w:val="en-US"/>
-        </w:rPr>
-        <w:t>L9 = "</w:t>
-      </w:r>
-      <w:r>
-        <w:rPr>
-          <w:rFonts w:ascii="Courier New" w:hAnsi="Courier New" w:cs="Courier New"/>
-          <w:b/>
-          <w:bCs/>
-          <w:sz w:val="18"/>
-          <w:szCs w:val="18"/>
-          <w:lang w:val="en-US"/>
-        </w:rPr>
-        <w:t>options</w:t>
-      </w:r>
-      <w:r>
-        <w:rPr>
-          <w:rFonts w:ascii="Courier New" w:hAnsi="Courier New" w:cs="Courier New"/>
-          <w:bCs/>
-          <w:i/>
-          <w:sz w:val="18"/>
-          <w:szCs w:val="18"/>
-          <w:lang w:val="en-US"/>
-        </w:rPr>
-        <w:t xml:space="preserve">", </w:t>
-      </w:r>
-    </w:p>
-    <w:p>
-      <w:pPr>
-        <w:ind w:left="2268" w:hanging="567"/>
-        <w:rPr>
-          <w:rFonts w:ascii="Courier New" w:hAnsi="Courier New" w:cs="Courier New"/>
-          <w:bCs/>
-          <w:i/>
-          <w:sz w:val="18"/>
-          <w:szCs w:val="18"/>
-          <w:lang w:val="en-US"/>
-        </w:rPr>
-      </w:pPr>
-      <w:r>
-        <w:rPr>
-          <w:rFonts w:ascii="Courier New" w:hAnsi="Courier New" w:cs="Courier New"/>
-          <w:bCs/>
-          <w:i/>
-          <w:sz w:val="18"/>
-          <w:szCs w:val="18"/>
-          <w:lang w:val="en-US"/>
-        </w:rPr>
-        <w:t>L10 = "</w:t>
-      </w:r>
-      <w:r>
-        <w:rPr>
-          <w:rFonts w:ascii="Courier New" w:hAnsi="Courier New" w:cs="Courier New"/>
-          <w:b/>
-          <w:bCs/>
-          <w:sz w:val="18"/>
-          <w:szCs w:val="18"/>
-          <w:lang w:val="en-US"/>
-        </w:rPr>
-        <w:t>all.options.in.data</w:t>
-      </w:r>
-      <w:r>
-        <w:rPr>
-          <w:rFonts w:ascii="Courier New" w:hAnsi="Courier New" w:cs="Courier New"/>
-          <w:bCs/>
-          <w:i/>
-          <w:sz w:val="18"/>
-          <w:szCs w:val="18"/>
-          <w:lang w:val="en-US"/>
-        </w:rPr>
-        <w:t xml:space="preserve">", </w:t>
-      </w:r>
-    </w:p>
-    <w:p>
-      <w:pPr>
-        <w:ind w:left="2268" w:hanging="567"/>
-        <w:rPr>
-          <w:rFonts w:ascii="Courier New" w:hAnsi="Courier New" w:cs="Courier New"/>
-          <w:bCs/>
-          <w:i/>
-          <w:sz w:val="18"/>
-          <w:szCs w:val="18"/>
-          <w:lang w:val="en-US"/>
-        </w:rPr>
-      </w:pPr>
-      <w:r>
-        <w:rPr>
-          <w:rFonts w:ascii="Courier New" w:hAnsi="Courier New" w:cs="Courier New"/>
-          <w:bCs/>
-          <w:i/>
-          <w:sz w:val="18"/>
-          <w:szCs w:val="18"/>
-          <w:lang w:val="en-US"/>
-        </w:rPr>
-        <w:t>L11 = "</w:t>
-      </w:r>
-      <w:r>
-        <w:rPr>
-          <w:rFonts w:ascii="Courier New" w:hAnsi="Courier New" w:cs="Courier New"/>
-          <w:b/>
-          <w:bCs/>
-          <w:sz w:val="18"/>
-          <w:szCs w:val="18"/>
-          <w:lang w:val="en-US"/>
-        </w:rPr>
-        <w:t>na.contain</w:t>
-      </w:r>
-      <w:r>
-        <w:rPr>
-          <w:rFonts w:ascii="Courier New" w:hAnsi="Courier New" w:cs="Courier New"/>
-          <w:bCs/>
-          <w:i/>
-          <w:sz w:val="18"/>
-          <w:szCs w:val="18"/>
-          <w:lang w:val="en-US"/>
-        </w:rPr>
-        <w:t xml:space="preserve">", </w:t>
-      </w:r>
-    </w:p>
-    <w:p>
-      <w:pPr>
-        <w:ind w:left="2268" w:hanging="567"/>
-        <w:rPr>
-          <w:rFonts w:ascii="Courier New" w:hAnsi="Courier New" w:cs="Courier New"/>
-          <w:bCs/>
-          <w:i/>
-          <w:sz w:val="18"/>
-          <w:szCs w:val="18"/>
-          <w:lang w:val="en-US"/>
-        </w:rPr>
-      </w:pPr>
-      <w:r>
-        <w:rPr>
-          <w:rFonts w:ascii="Courier New" w:hAnsi="Courier New" w:cs="Courier New"/>
-          <w:bCs/>
-          <w:i/>
-          <w:sz w:val="18"/>
-          <w:szCs w:val="18"/>
-          <w:lang w:val="en-US"/>
-        </w:rPr>
-        <w:t>L12 = "</w:t>
-      </w:r>
-      <w:r>
-        <w:rPr>
-          <w:rFonts w:ascii="Courier New" w:hAnsi="Courier New" w:cs="Courier New"/>
-          <w:b/>
-          <w:bCs/>
-          <w:sz w:val="18"/>
-          <w:szCs w:val="18"/>
-          <w:lang w:val="en-US"/>
-        </w:rPr>
-        <w:t>neg.values</w:t>
-      </w:r>
-      <w:r>
-        <w:rPr>
-          <w:rFonts w:ascii="Courier New" w:hAnsi="Courier New" w:cs="Courier New"/>
-          <w:bCs/>
-          <w:i/>
-          <w:sz w:val="18"/>
-          <w:szCs w:val="18"/>
-          <w:lang w:val="en-US"/>
-        </w:rPr>
-        <w:t xml:space="preserve">", </w:t>
-      </w:r>
-    </w:p>
-    <w:p>
-      <w:pPr>
-        <w:ind w:left="2268" w:hanging="567"/>
-        <w:rPr>
-          <w:rFonts w:ascii="Courier New" w:hAnsi="Courier New" w:cs="Courier New"/>
-          <w:bCs/>
-          <w:i/>
-          <w:sz w:val="18"/>
-          <w:szCs w:val="18"/>
-          <w:lang w:val="en-US"/>
-        </w:rPr>
-      </w:pPr>
-      <w:r>
-        <w:rPr>
-          <w:rFonts w:ascii="Courier New" w:hAnsi="Courier New" w:cs="Courier New"/>
-          <w:bCs/>
-          <w:i/>
-          <w:sz w:val="18"/>
-          <w:szCs w:val="18"/>
-          <w:lang w:val="en-US"/>
-        </w:rPr>
-        <w:t>L13 = "</w:t>
-      </w:r>
-      <w:r>
-        <w:rPr>
-          <w:rFonts w:ascii="Courier New" w:hAnsi="Courier New" w:cs="Courier New"/>
-          <w:b/>
-          <w:bCs/>
-          <w:sz w:val="18"/>
-          <w:szCs w:val="18"/>
-          <w:lang w:val="en-US"/>
-        </w:rPr>
-        <w:t>print</w:t>
-      </w:r>
-      <w:r>
-        <w:rPr>
-          <w:rFonts w:ascii="Courier New" w:hAnsi="Courier New" w:cs="Courier New"/>
-          <w:bCs/>
-          <w:i/>
-          <w:sz w:val="18"/>
-          <w:szCs w:val="18"/>
-          <w:lang w:val="en-US"/>
-        </w:rPr>
-        <w:t xml:space="preserve">", </w:t>
-      </w:r>
-    </w:p>
-    <w:p>
-      <w:pPr>
-        <w:ind w:left="2268" w:hanging="567"/>
-        <w:rPr>
-          <w:rFonts w:ascii="Courier New" w:hAnsi="Courier New" w:cs="Courier New"/>
-          <w:bCs/>
-          <w:i/>
-          <w:sz w:val="18"/>
-          <w:szCs w:val="18"/>
-          <w:lang w:val="en-US"/>
-        </w:rPr>
-      </w:pPr>
-      <w:r>
-        <w:rPr>
-          <w:rFonts w:ascii="Courier New" w:hAnsi="Courier New" w:cs="Courier New"/>
-          <w:bCs/>
-          <w:i/>
-          <w:sz w:val="18"/>
-          <w:szCs w:val="18"/>
-          <w:lang w:val="en-US"/>
-        </w:rPr>
-        <w:t>L14 = "</w:t>
-      </w:r>
-      <w:r>
-        <w:rPr>
-          <w:rFonts w:ascii="Courier New" w:hAnsi="Courier New" w:cs="Courier New"/>
-          <w:b/>
-          <w:bCs/>
-          <w:sz w:val="18"/>
-          <w:szCs w:val="18"/>
-          <w:lang w:val="en-US"/>
-        </w:rPr>
-        <w:t>fun.name</w:t>
-      </w:r>
-      <w:r>
-        <w:rPr>
-          <w:rFonts w:ascii="Courier New" w:hAnsi="Courier New" w:cs="Courier New"/>
-          <w:bCs/>
-          <w:i/>
-          <w:sz w:val="18"/>
-          <w:szCs w:val="18"/>
-          <w:lang w:val="en-US"/>
-        </w:rPr>
-        <w:t>"</w:t>
-      </w:r>
-    </w:p>
-    <w:p>
-      <w:pPr>
-        <w:ind w:left="1701" w:hanging="567"/>
-        <w:rPr>
-          <w:rFonts w:ascii="Courier New" w:hAnsi="Courier New" w:cs="Courier New"/>
-          <w:bCs/>
-          <w:i/>
-          <w:sz w:val="18"/>
-          <w:szCs w:val="18"/>
-          <w:lang w:val="en-US"/>
-        </w:rPr>
-      </w:pPr>
-      <w:r>
-        <w:rPr>
-          <w:rFonts w:ascii="Courier New" w:hAnsi="Courier New" w:cs="Courier New"/>
-          <w:bCs/>
-          <w:i/>
-          <w:sz w:val="18"/>
-          <w:szCs w:val="18"/>
-          <w:lang w:val="en-US"/>
-        </w:rPr>
-        <w:t xml:space="preserve">), </w:t>
-      </w:r>
-    </w:p>
-    <w:p>
-      <w:pPr>
-        <w:ind w:left="1701" w:hanging="567"/>
-        <w:rPr>
-          <w:rFonts w:ascii="Courier New" w:hAnsi="Courier New" w:cs="Courier New"/>
-          <w:bCs/>
-          <w:i/>
-          <w:sz w:val="18"/>
-          <w:szCs w:val="18"/>
-          <w:lang w:val="en-US"/>
-        </w:rPr>
-      </w:pPr>
-      <w:r>
-        <w:rPr>
-          <w:rFonts w:ascii="Courier New" w:hAnsi="Courier New" w:cs="Courier New"/>
-          <w:bCs/>
-          <w:i/>
-          <w:sz w:val="18"/>
-          <w:szCs w:val="18"/>
-          <w:lang w:val="en-US"/>
-        </w:rPr>
-        <w:t>val = list(</w:t>
-      </w:r>
-    </w:p>
-    <w:p>
-      <w:pPr>
-        <w:ind w:left="2268" w:hanging="567"/>
-        <w:rPr>
-          <w:rFonts w:ascii="Courier New" w:hAnsi="Courier New" w:cs="Courier New"/>
-          <w:bCs/>
-          <w:i/>
-          <w:sz w:val="18"/>
-          <w:szCs w:val="18"/>
-          <w:lang w:val="en-US"/>
-        </w:rPr>
-      </w:pPr>
-      <w:r>
-        <w:rPr>
-          <w:rFonts w:ascii="Courier New" w:hAnsi="Courier New" w:cs="Courier New"/>
-          <w:bCs/>
-          <w:i/>
-          <w:sz w:val="18"/>
-          <w:szCs w:val="18"/>
-          <w:lang w:val="en-US"/>
-        </w:rPr>
-        <w:t xml:space="preserve">L1 = </w:t>
-      </w:r>
-      <w:r>
-        <w:rPr>
-          <w:rFonts w:ascii="Courier New" w:hAnsi="Courier New" w:cs="Courier New"/>
-          <w:bCs/>
-          <w:i/>
-          <w:sz w:val="18"/>
-          <w:szCs w:val="18"/>
-          <w:lang w:val="en-US"/>
-        </w:rPr>
-        <w:t>"a"</w:t>
-      </w:r>
-      <w:r>
-        <w:rPr>
-          <w:rFonts w:ascii="Courier New" w:hAnsi="Courier New" w:cs="Courier New"/>
-          <w:bCs/>
-          <w:i/>
-          <w:sz w:val="18"/>
-          <w:szCs w:val="18"/>
-          <w:lang w:val="en-US"/>
-        </w:rPr>
-        <w:t>,</w:t>
-      </w:r>
-      <w:r>
-        <w:rPr>
-          <w:rFonts w:ascii="Courier New" w:hAnsi="Courier New" w:cs="Courier New"/>
-          <w:bCs/>
-          <w:i/>
-          <w:sz w:val="18"/>
-          <w:szCs w:val="18"/>
-          <w:lang w:val="en-US"/>
-        </w:rPr>
-        <w:t xml:space="preserve"> # </w:t>
+      <w:r>
+        <w:rPr>
+          <w:rFonts w:ascii="Courier New" w:hAnsi="Courier New" w:cs="Courier New"/>
+          <w:bCs/>
+          <w:i/>
+          <w:sz w:val="18"/>
+          <w:szCs w:val="18"/>
+          <w:lang w:val="en-US"/>
+        </w:rPr>
+        <w:t>#</w:t>
+      </w:r>
+      <w:r>
+        <w:rPr>
+          <w:rFonts w:ascii="Courier New" w:hAnsi="Courier New" w:cs="Courier New"/>
+          <w:bCs/>
+          <w:i/>
+          <w:sz w:val="18"/>
+          <w:szCs w:val="18"/>
+          <w:lang w:val="en-US"/>
+        </w:rPr>
+        <w:t xml:space="preserve"> </w:t>
       </w:r>
       <w:r>
         <w:rPr>
@@ -9706,7 +10423,7 @@
           <w:szCs w:val="18"/>
           <w:lang w:val="en-US"/>
         </w:rPr>
-        <w:t>L2 =</w:t>
+        <w:t>L14 =</w:t>
       </w:r>
       <w:r>
         <w:rPr>
@@ -9728,614 +10445,29 @@
           <w:szCs w:val="18"/>
           <w:lang w:val="en-US"/>
         </w:rPr>
-        <w:t xml:space="preserve">b, </w:t>
-      </w:r>
-    </w:p>
-    <w:p>
-      <w:pPr>
-        <w:ind w:left="2268" w:hanging="567"/>
-        <w:rPr>
-          <w:rFonts w:ascii="Courier New" w:hAnsi="Courier New" w:cs="Courier New"/>
-          <w:bCs/>
-          <w:i/>
-          <w:sz w:val="18"/>
-          <w:szCs w:val="18"/>
-          <w:lang w:val="en-US"/>
-        </w:rPr>
-      </w:pPr>
-      <w:r>
-        <w:rPr>
-          <w:rFonts w:ascii="Courier New" w:hAnsi="Courier New" w:cs="Courier New"/>
-          <w:bCs/>
-          <w:i/>
-          <w:sz w:val="18"/>
-          <w:szCs w:val="18"/>
-          <w:lang w:val="en-US"/>
-        </w:rPr>
-        <w:t xml:space="preserve">L3 = </w:t>
-      </w:r>
-      <w:r>
-        <w:rPr>
-          <w:rFonts w:ascii="Courier New" w:hAnsi="Courier New" w:cs="Courier New"/>
-          <w:bCs/>
-          <w:i/>
-          <w:sz w:val="18"/>
-          <w:szCs w:val="18"/>
-          <w:lang w:val="en-US"/>
-        </w:rPr>
-        <w:t>"vector"</w:t>
-      </w:r>
-      <w:r>
-        <w:rPr>
-          <w:rFonts w:ascii="Courier New" w:hAnsi="Courier New" w:cs="Courier New"/>
-          <w:bCs/>
-          <w:i/>
-          <w:sz w:val="18"/>
-          <w:szCs w:val="18"/>
-          <w:lang w:val="en-US"/>
-        </w:rPr>
-        <w:t>, # b</w:t>
-      </w:r>
-      <w:r>
-        <w:rPr>
-          <w:rFonts w:ascii="Courier New" w:hAnsi="Courier New" w:cs="Courier New"/>
-          <w:bCs/>
-          <w:i/>
-          <w:sz w:val="18"/>
-          <w:szCs w:val="18"/>
-          <w:lang w:val="en-US"/>
-        </w:rPr>
-        <w:t xml:space="preserve">, </w:t>
-      </w:r>
-    </w:p>
-    <w:p>
-      <w:pPr>
-        <w:ind w:left="2268" w:hanging="567"/>
-        <w:rPr>
-          <w:rFonts w:ascii="Courier New" w:hAnsi="Courier New" w:cs="Courier New"/>
-          <w:bCs/>
-          <w:i/>
-          <w:sz w:val="18"/>
-          <w:szCs w:val="18"/>
-          <w:lang w:val="en-US"/>
-        </w:rPr>
-      </w:pPr>
-      <w:r>
-        <w:rPr>
-          <w:rFonts w:ascii="Courier New" w:hAnsi="Courier New" w:cs="Courier New"/>
-          <w:bCs/>
-          <w:i/>
-          <w:sz w:val="18"/>
-          <w:szCs w:val="18"/>
-          <w:lang w:val="en-US"/>
-        </w:rPr>
-        <w:t xml:space="preserve">L4 = </w:t>
-      </w:r>
-      <w:r>
-        <w:rPr>
-          <w:rFonts w:ascii="Courier New" w:hAnsi="Courier New" w:cs="Courier New"/>
-          <w:bCs/>
-          <w:i/>
-          <w:sz w:val="18"/>
-          <w:szCs w:val="18"/>
-          <w:lang w:val="en-US"/>
-        </w:rPr>
-        <w:t>list(NULL), # b</w:t>
-      </w:r>
-      <w:r>
-        <w:rPr>
-          <w:rFonts w:ascii="Courier New" w:hAnsi="Courier New" w:cs="Courier New"/>
-          <w:bCs/>
-          <w:i/>
-          <w:sz w:val="18"/>
-          <w:szCs w:val="18"/>
-          <w:lang w:val="en-US"/>
-        </w:rPr>
-        <w:t xml:space="preserve">, </w:t>
-      </w:r>
-    </w:p>
-    <w:p>
-      <w:pPr>
-        <w:ind w:left="2268" w:hanging="567"/>
-        <w:rPr>
-          <w:rFonts w:ascii="Courier New" w:hAnsi="Courier New" w:cs="Courier New"/>
-          <w:bCs/>
-          <w:i/>
-          <w:sz w:val="18"/>
-          <w:szCs w:val="18"/>
-          <w:lang w:val="en-US"/>
-        </w:rPr>
-      </w:pPr>
-      <w:r>
-        <w:rPr>
-          <w:rFonts w:ascii="Courier New" w:hAnsi="Courier New" w:cs="Courier New"/>
-          <w:bCs/>
-          <w:i/>
-          <w:sz w:val="18"/>
-          <w:szCs w:val="18"/>
-          <w:lang w:val="en-US"/>
-        </w:rPr>
-        <w:t xml:space="preserve">L5 = </w:t>
-      </w:r>
-      <w:r>
-        <w:rPr>
-          <w:rFonts w:ascii="Courier New" w:hAnsi="Courier New" w:cs="Courier New"/>
-          <w:bCs/>
-          <w:i/>
-          <w:sz w:val="18"/>
-          <w:szCs w:val="18"/>
-          <w:lang w:val="en-US"/>
-        </w:rPr>
-        <w:t xml:space="preserve">list(NULL), # </w:t>
-      </w:r>
-      <w:r>
-        <w:rPr>
-          <w:rFonts w:ascii="Courier New" w:hAnsi="Courier New" w:cs="Courier New"/>
-          <w:bCs/>
-          <w:i/>
-          <w:sz w:val="18"/>
-          <w:szCs w:val="18"/>
-          <w:lang w:val="en-US"/>
-        </w:rPr>
-        <w:t xml:space="preserve">b, </w:t>
-      </w:r>
-    </w:p>
-    <w:p>
-      <w:pPr>
-        <w:ind w:left="2268" w:hanging="567"/>
-        <w:rPr>
-          <w:rFonts w:ascii="Courier New" w:hAnsi="Courier New" w:cs="Courier New"/>
-          <w:bCs/>
-          <w:i/>
-          <w:sz w:val="18"/>
-          <w:szCs w:val="18"/>
-          <w:lang w:val="en-US"/>
-        </w:rPr>
-      </w:pPr>
-      <w:r>
-        <w:rPr>
-          <w:rFonts w:ascii="Courier New" w:hAnsi="Courier New" w:cs="Courier New"/>
-          <w:bCs/>
-          <w:i/>
-          <w:sz w:val="18"/>
-          <w:szCs w:val="18"/>
-          <w:lang w:val="en-US"/>
-        </w:rPr>
-        <w:t xml:space="preserve">L6 = </w:t>
-      </w:r>
-      <w:r>
-        <w:rPr>
-          <w:rFonts w:ascii="Courier New" w:hAnsi="Courier New" w:cs="Courier New"/>
-          <w:bCs/>
-          <w:i/>
-          <w:sz w:val="18"/>
-          <w:szCs w:val="18"/>
-          <w:lang w:val="en-US"/>
-        </w:rPr>
-        <w:t xml:space="preserve">list(NULL), # </w:t>
-      </w:r>
-      <w:r>
-        <w:rPr>
-          <w:rFonts w:ascii="Courier New" w:hAnsi="Courier New" w:cs="Courier New"/>
-          <w:bCs/>
-          <w:i/>
-          <w:sz w:val="18"/>
-          <w:szCs w:val="18"/>
-          <w:lang w:val="en-US"/>
-        </w:rPr>
-        <w:t xml:space="preserve">b, </w:t>
-      </w:r>
-    </w:p>
-    <w:p>
-      <w:pPr>
-        <w:ind w:left="2268" w:hanging="567"/>
-        <w:rPr>
-          <w:rFonts w:ascii="Courier New" w:hAnsi="Courier New" w:cs="Courier New"/>
-          <w:bCs/>
-          <w:i/>
-          <w:sz w:val="18"/>
-          <w:szCs w:val="18"/>
-          <w:lang w:val="en-US"/>
-        </w:rPr>
-      </w:pPr>
-      <w:r>
-        <w:rPr>
-          <w:rFonts w:ascii="Courier New" w:hAnsi="Courier New" w:cs="Courier New"/>
-          <w:bCs/>
-          <w:i/>
-          <w:sz w:val="18"/>
-          <w:szCs w:val="18"/>
-          <w:lang w:val="en-US"/>
-        </w:rPr>
-        <w:t xml:space="preserve">L7 = </w:t>
-      </w:r>
-      <w:r>
-        <w:rPr>
-          <w:rFonts w:ascii="Courier New" w:hAnsi="Courier New" w:cs="Courier New"/>
-          <w:bCs/>
-          <w:i/>
-          <w:sz w:val="18"/>
-          <w:szCs w:val="18"/>
-          <w:lang w:val="en-US"/>
-        </w:rPr>
-        <w:t>FALSE</w:t>
-      </w:r>
-      <w:r>
-        <w:rPr>
-          <w:rFonts w:ascii="Courier New" w:hAnsi="Courier New" w:cs="Courier New"/>
-          <w:bCs/>
-          <w:i/>
-          <w:sz w:val="18"/>
-          <w:szCs w:val="18"/>
-          <w:lang w:val="en-US"/>
-        </w:rPr>
-        <w:t xml:space="preserve">, # </w:t>
-      </w:r>
-      <w:r>
-        <w:rPr>
-          <w:rFonts w:ascii="Courier New" w:hAnsi="Courier New" w:cs="Courier New"/>
-          <w:bCs/>
-          <w:i/>
-          <w:sz w:val="18"/>
-          <w:szCs w:val="18"/>
-          <w:lang w:val="en-US"/>
-        </w:rPr>
-        <w:t xml:space="preserve">b, </w:t>
-      </w:r>
-    </w:p>
-    <w:p>
-      <w:pPr>
-        <w:ind w:left="2268" w:hanging="567"/>
-        <w:rPr>
-          <w:rFonts w:ascii="Courier New" w:hAnsi="Courier New" w:cs="Courier New"/>
-          <w:bCs/>
-          <w:i/>
-          <w:sz w:val="18"/>
-          <w:szCs w:val="18"/>
-          <w:lang w:val="en-US"/>
-        </w:rPr>
-      </w:pPr>
-      <w:r>
-        <w:rPr>
-          <w:rFonts w:ascii="Courier New" w:hAnsi="Courier New" w:cs="Courier New"/>
-          <w:bCs/>
-          <w:i/>
-          <w:sz w:val="18"/>
-          <w:szCs w:val="18"/>
-          <w:lang w:val="en-US"/>
-        </w:rPr>
-        <w:t xml:space="preserve">L8 = </w:t>
-      </w:r>
-      <w:r>
-        <w:rPr>
-          <w:rFonts w:ascii="Courier New" w:hAnsi="Courier New" w:cs="Courier New"/>
-          <w:bCs/>
-          <w:i/>
-          <w:sz w:val="18"/>
-          <w:szCs w:val="18"/>
-          <w:lang w:val="en-US"/>
-        </w:rPr>
-        <w:t>FALSE</w:t>
-      </w:r>
-      <w:r>
-        <w:rPr>
-          <w:rFonts w:ascii="Courier New" w:hAnsi="Courier New" w:cs="Courier New"/>
-          <w:bCs/>
-          <w:i/>
-          <w:sz w:val="18"/>
-          <w:szCs w:val="18"/>
-          <w:lang w:val="en-US"/>
-        </w:rPr>
-        <w:t xml:space="preserve">, # </w:t>
-      </w:r>
-      <w:r>
-        <w:rPr>
-          <w:rFonts w:ascii="Courier New" w:hAnsi="Courier New" w:cs="Courier New"/>
-          <w:bCs/>
-          <w:i/>
-          <w:sz w:val="18"/>
-          <w:szCs w:val="18"/>
-          <w:lang w:val="en-US"/>
-        </w:rPr>
-        <w:t xml:space="preserve">b, </w:t>
-      </w:r>
-    </w:p>
-    <w:p>
-      <w:pPr>
-        <w:ind w:left="2268" w:hanging="567"/>
-        <w:rPr>
-          <w:rFonts w:ascii="Courier New" w:hAnsi="Courier New" w:cs="Courier New"/>
-          <w:bCs/>
-          <w:i/>
-          <w:sz w:val="18"/>
-          <w:szCs w:val="18"/>
-          <w:lang w:val="en-US"/>
-        </w:rPr>
-      </w:pPr>
-      <w:r>
-        <w:rPr>
-          <w:rFonts w:ascii="Courier New" w:hAnsi="Courier New" w:cs="Courier New"/>
-          <w:bCs/>
-          <w:i/>
-          <w:sz w:val="18"/>
-          <w:szCs w:val="18"/>
-          <w:lang w:val="en-US"/>
-        </w:rPr>
-        <w:t xml:space="preserve">L9 = </w:t>
-      </w:r>
-      <w:r>
-        <w:rPr>
-          <w:rFonts w:ascii="Courier New" w:hAnsi="Courier New" w:cs="Courier New"/>
-          <w:bCs/>
-          <w:i/>
-          <w:sz w:val="18"/>
-          <w:szCs w:val="18"/>
-          <w:lang w:val="en-US"/>
-        </w:rPr>
-        <w:t xml:space="preserve">list(NULL), # </w:t>
-      </w:r>
-      <w:r>
-        <w:rPr>
-          <w:rFonts w:ascii="Courier New" w:hAnsi="Courier New" w:cs="Courier New"/>
-          <w:bCs/>
-          <w:i/>
-          <w:sz w:val="18"/>
-          <w:szCs w:val="18"/>
-          <w:lang w:val="en-US"/>
-        </w:rPr>
-        <w:t xml:space="preserve">b, </w:t>
-      </w:r>
-    </w:p>
-    <w:p>
-      <w:pPr>
-        <w:ind w:left="2268" w:hanging="567"/>
-        <w:rPr>
-          <w:rFonts w:ascii="Courier New" w:hAnsi="Courier New" w:cs="Courier New"/>
-          <w:bCs/>
-          <w:i/>
-          <w:sz w:val="18"/>
-          <w:szCs w:val="18"/>
-          <w:lang w:val="en-US"/>
-        </w:rPr>
-      </w:pPr>
-      <w:r>
-        <w:rPr>
-          <w:rFonts w:ascii="Courier New" w:hAnsi="Courier New" w:cs="Courier New"/>
-          <w:bCs/>
-          <w:i/>
-          <w:sz w:val="18"/>
-          <w:szCs w:val="18"/>
-          <w:lang w:val="en-US"/>
-        </w:rPr>
-        <w:t xml:space="preserve">L10 = </w:t>
-      </w:r>
-      <w:r>
-        <w:rPr>
-          <w:rFonts w:ascii="Courier New" w:hAnsi="Courier New" w:cs="Courier New"/>
-          <w:bCs/>
-          <w:i/>
-          <w:sz w:val="18"/>
-          <w:szCs w:val="18"/>
-          <w:lang w:val="en-US"/>
-        </w:rPr>
-        <w:t>FALSE</w:t>
-      </w:r>
-      <w:r>
-        <w:rPr>
-          <w:rFonts w:ascii="Courier New" w:hAnsi="Courier New" w:cs="Courier New"/>
-          <w:bCs/>
-          <w:i/>
-          <w:sz w:val="18"/>
-          <w:szCs w:val="18"/>
-          <w:lang w:val="en-US"/>
-        </w:rPr>
-        <w:t xml:space="preserve">, # </w:t>
-      </w:r>
-      <w:r>
-        <w:rPr>
-          <w:rFonts w:ascii="Courier New" w:hAnsi="Courier New" w:cs="Courier New"/>
-          <w:bCs/>
-          <w:i/>
-          <w:sz w:val="18"/>
-          <w:szCs w:val="18"/>
-          <w:lang w:val="en-US"/>
-        </w:rPr>
-        <w:t xml:space="preserve">b, </w:t>
-      </w:r>
-    </w:p>
-    <w:p>
-      <w:pPr>
-        <w:ind w:left="2268" w:hanging="567"/>
-        <w:rPr>
-          <w:rFonts w:ascii="Courier New" w:hAnsi="Courier New" w:cs="Courier New"/>
-          <w:bCs/>
-          <w:i/>
-          <w:sz w:val="18"/>
-          <w:szCs w:val="18"/>
-          <w:lang w:val="en-US"/>
-        </w:rPr>
-      </w:pPr>
-      <w:r>
-        <w:rPr>
-          <w:rFonts w:ascii="Courier New" w:hAnsi="Courier New" w:cs="Courier New"/>
-          <w:bCs/>
-          <w:i/>
-          <w:sz w:val="18"/>
-          <w:szCs w:val="18"/>
-          <w:lang w:val="en-US"/>
-        </w:rPr>
-        <w:t xml:space="preserve">L11 = </w:t>
-      </w:r>
-      <w:r>
-        <w:rPr>
-          <w:rFonts w:ascii="Courier New" w:hAnsi="Courier New" w:cs="Courier New"/>
-          <w:bCs/>
-          <w:i/>
-          <w:sz w:val="18"/>
-          <w:szCs w:val="18"/>
-          <w:lang w:val="en-US"/>
-        </w:rPr>
-        <w:t>FALSE</w:t>
-      </w:r>
-      <w:r>
-        <w:rPr>
-          <w:rFonts w:ascii="Courier New" w:hAnsi="Courier New" w:cs="Courier New"/>
-          <w:bCs/>
-          <w:i/>
-          <w:sz w:val="18"/>
-          <w:szCs w:val="18"/>
-          <w:lang w:val="en-US"/>
-        </w:rPr>
-        <w:t xml:space="preserve">, # </w:t>
-      </w:r>
-      <w:r>
-        <w:rPr>
-          <w:rFonts w:ascii="Courier New" w:hAnsi="Courier New" w:cs="Courier New"/>
-          <w:bCs/>
-          <w:i/>
-          <w:sz w:val="18"/>
-          <w:szCs w:val="18"/>
-          <w:lang w:val="en-US"/>
-        </w:rPr>
-        <w:t xml:space="preserve">b, </w:t>
-      </w:r>
-    </w:p>
-    <w:p>
-      <w:pPr>
-        <w:ind w:left="2268" w:hanging="567"/>
-        <w:rPr>
-          <w:rFonts w:ascii="Courier New" w:hAnsi="Courier New" w:cs="Courier New"/>
-          <w:bCs/>
-          <w:i/>
-          <w:sz w:val="18"/>
-          <w:szCs w:val="18"/>
-          <w:lang w:val="en-US"/>
-        </w:rPr>
-      </w:pPr>
-      <w:r>
-        <w:rPr>
-          <w:rFonts w:ascii="Courier New" w:hAnsi="Courier New" w:cs="Courier New"/>
-          <w:bCs/>
-          <w:i/>
-          <w:sz w:val="18"/>
-          <w:szCs w:val="18"/>
-          <w:lang w:val="en-US"/>
-        </w:rPr>
-        <w:t xml:space="preserve">L12 = </w:t>
-      </w:r>
-      <w:r>
-        <w:rPr>
-          <w:rFonts w:ascii="Courier New" w:hAnsi="Courier New" w:cs="Courier New"/>
-          <w:bCs/>
-          <w:i/>
-          <w:sz w:val="18"/>
-          <w:szCs w:val="18"/>
-          <w:lang w:val="en-US"/>
-        </w:rPr>
-        <w:t>FALSE</w:t>
-      </w:r>
-      <w:r>
-        <w:rPr>
-          <w:rFonts w:ascii="Courier New" w:hAnsi="Courier New" w:cs="Courier New"/>
-          <w:bCs/>
-          <w:i/>
-          <w:sz w:val="18"/>
-          <w:szCs w:val="18"/>
-          <w:lang w:val="en-US"/>
-        </w:rPr>
-        <w:t xml:space="preserve">, # </w:t>
-      </w:r>
-      <w:r>
-        <w:rPr>
-          <w:rFonts w:ascii="Courier New" w:hAnsi="Courier New" w:cs="Courier New"/>
-          <w:bCs/>
-          <w:i/>
-          <w:sz w:val="18"/>
-          <w:szCs w:val="18"/>
-          <w:lang w:val="en-US"/>
-        </w:rPr>
-        <w:t xml:space="preserve">b, </w:t>
-      </w:r>
-    </w:p>
-    <w:p>
-      <w:pPr>
-        <w:ind w:left="2268" w:hanging="567"/>
-        <w:rPr>
-          <w:rFonts w:ascii="Courier New" w:hAnsi="Courier New" w:cs="Courier New"/>
-          <w:bCs/>
-          <w:i/>
-          <w:sz w:val="18"/>
-          <w:szCs w:val="18"/>
-          <w:lang w:val="en-US"/>
-        </w:rPr>
-      </w:pPr>
-      <w:r>
-        <w:rPr>
-          <w:rFonts w:ascii="Courier New" w:hAnsi="Courier New" w:cs="Courier New"/>
-          <w:bCs/>
-          <w:i/>
-          <w:sz w:val="18"/>
-          <w:szCs w:val="18"/>
-          <w:lang w:val="en-US"/>
-        </w:rPr>
-        <w:t xml:space="preserve">L13 = </w:t>
-      </w:r>
-      <w:r>
-        <w:rPr>
-          <w:rFonts w:ascii="Courier New" w:hAnsi="Courier New" w:cs="Courier New"/>
-          <w:bCs/>
-          <w:i/>
-          <w:sz w:val="18"/>
-          <w:szCs w:val="18"/>
-          <w:lang w:val="en-US"/>
-        </w:rPr>
-        <w:t>FALSE</w:t>
-      </w:r>
-      <w:r>
-        <w:rPr>
-          <w:rFonts w:ascii="Courier New" w:hAnsi="Courier New" w:cs="Courier New"/>
-          <w:bCs/>
-          <w:i/>
-          <w:sz w:val="18"/>
-          <w:szCs w:val="18"/>
-          <w:lang w:val="en-US"/>
-        </w:rPr>
-        <w:t xml:space="preserve">, # </w:t>
-      </w:r>
-      <w:r>
-        <w:rPr>
-          <w:rFonts w:ascii="Courier New" w:hAnsi="Courier New" w:cs="Courier New"/>
-          <w:bCs/>
-          <w:i/>
-          <w:sz w:val="18"/>
-          <w:szCs w:val="18"/>
-          <w:lang w:val="en-US"/>
-        </w:rPr>
-        <w:t xml:space="preserve">b, </w:t>
-      </w:r>
-    </w:p>
-    <w:p>
-      <w:pPr>
-        <w:ind w:left="2268" w:hanging="567"/>
-        <w:rPr>
-          <w:rFonts w:ascii="Courier New" w:hAnsi="Courier New" w:cs="Courier New"/>
-          <w:bCs/>
-          <w:i/>
-          <w:sz w:val="18"/>
-          <w:szCs w:val="18"/>
-          <w:lang w:val="en-US"/>
-        </w:rPr>
-      </w:pPr>
-      <w:r>
-        <w:rPr>
-          <w:rFonts w:ascii="Courier New" w:hAnsi="Courier New" w:cs="Courier New"/>
-          <w:bCs/>
-          <w:i/>
-          <w:sz w:val="18"/>
-          <w:szCs w:val="18"/>
-          <w:lang w:val="en-US"/>
-        </w:rPr>
-        <w:t xml:space="preserve">L14 = </w:t>
+        <w:t>b</w:t>
+      </w:r>
+      <w:r>
+        <w:rPr>
+          <w:rFonts w:ascii="Courier New" w:hAnsi="Courier New" w:cs="Courier New"/>
+          <w:bCs/>
+          <w:i/>
+          <w:sz w:val="18"/>
+          <w:szCs w:val="18"/>
+          <w:lang w:val="en-US"/>
+        </w:rPr>
+        <w:t xml:space="preserve"> </w:t>
+      </w:r>
+      <w:r>
+        <w:rPr>
+          <w:rFonts w:ascii="Courier New" w:hAnsi="Courier New" w:cs="Courier New"/>
+          <w:bCs/>
+          <w:i/>
+          <w:sz w:val="18"/>
+          <w:szCs w:val="18"/>
+          <w:lang w:val="en-US"/>
+        </w:rPr>
+        <w:t xml:space="preserve"># </w:t>
       </w:r>
       <w:r>
         <w:rPr>
@@ -50710,7 +50842,7 @@
 </file>
 
 <file path=customXml/itemProps1.xml><?xml version="1.0" encoding="utf-8"?>
-<ds:datastoreItem xmlns:ds="http://schemas.openxmlformats.org/officeDocument/2006/customXml" ds:itemID="{70739552-DF37-4506-BA20-937BC8EB33BA}">
+<ds:datastoreItem xmlns:ds="http://schemas.openxmlformats.org/officeDocument/2006/customXml" ds:itemID="{39A533DA-DA2D-494E-88DB-6A45ABC1361F}">
   <ds:schemaRefs>
     <ds:schemaRef ds:uri="http://schemas.openxmlformats.org/officeDocument/2006/bibliography"/>
   </ds:schemaRefs>

</xml_diff>

<commit_message>
fun_check() -> check totally completed -> Clear to go
</commit_message>
<xml_diff>
--- a/other/cute_checks.docx
+++ b/other/cute_checks.docx
@@ -10789,7 +10789,6 @@
           <w:lang w:val="en-US"/>
         </w:rPr>
       </w:pPr>
-      <w:bookmarkStart w:id="8" w:name="_GoBack"/>
       <w:r>
         <w:rPr>
           <w:rFonts w:ascii="Courier New" w:hAnsi="Courier New" w:cs="Courier New"/>
@@ -11757,18 +11756,18 @@
           <w:szCs w:val="18"/>
           <w:lang w:val="en-US"/>
         </w:rPr>
-        <w:t xml:space="preserve"> tl, #</w:t>
-      </w:r>
-      <w:r>
-        <w:rPr>
-          <w:rFonts w:ascii="Courier New" w:hAnsi="Courier New" w:cs="Courier New"/>
-          <w:bCs/>
-          <w:i/>
-          <w:sz w:val="18"/>
-          <w:szCs w:val="18"/>
-          <w:lang w:val="en-US"/>
-        </w:rPr>
-        <w:t xml:space="preserve"> "a", </w:t>
+        <w:t xml:space="preserve"> </w:t>
+      </w:r>
+      <w:r>
+        <w:rPr>
+          <w:rFonts w:ascii="Courier New" w:hAnsi="Courier New" w:cs="Courier New"/>
+          <w:bCs/>
+          <w:i/>
+          <w:sz w:val="18"/>
+          <w:szCs w:val="18"/>
+          <w:lang w:val="en-US"/>
+        </w:rPr>
+        <w:t xml:space="preserve">"a", </w:t>
       </w:r>
       <w:r>
         <w:rPr>
@@ -11937,6 +11936,74 @@
           <w:szCs w:val="18"/>
           <w:lang w:val="en-US"/>
         </w:rPr>
+        <w:t>"vector"</w:t>
+      </w:r>
+      <w:r>
+        <w:rPr>
+          <w:rFonts w:ascii="Courier New" w:hAnsi="Courier New" w:cs="Courier New"/>
+          <w:bCs/>
+          <w:i/>
+          <w:sz w:val="18"/>
+          <w:szCs w:val="18"/>
+          <w:lang w:val="en-US"/>
+        </w:rPr>
+        <w:t xml:space="preserve">, # </w:t>
+      </w:r>
+      <w:r>
+        <w:rPr>
+          <w:rFonts w:ascii="Courier New" w:hAnsi="Courier New" w:cs="Courier New"/>
+          <w:bCs/>
+          <w:i/>
+          <w:sz w:val="18"/>
+          <w:szCs w:val="18"/>
+          <w:lang w:val="en-US"/>
+        </w:rPr>
+        <w:t>tl</w:t>
+      </w:r>
+      <w:r>
+        <w:rPr>
+          <w:rFonts w:ascii="Courier New" w:hAnsi="Courier New" w:cs="Courier New"/>
+          <w:bCs/>
+          <w:i/>
+          <w:sz w:val="18"/>
+          <w:szCs w:val="18"/>
+          <w:lang w:val="en-US"/>
+        </w:rPr>
+        <w:t xml:space="preserve">, </w:t>
+      </w:r>
+    </w:p>
+    <w:p>
+      <w:pPr>
+        <w:ind w:left="1701" w:hanging="567"/>
+        <w:rPr>
+          <w:rFonts w:ascii="Courier New" w:hAnsi="Courier New" w:cs="Courier New"/>
+          <w:bCs/>
+          <w:i/>
+          <w:sz w:val="18"/>
+          <w:szCs w:val="18"/>
+          <w:lang w:val="en-US"/>
+        </w:rPr>
+      </w:pPr>
+      <w:r>
+        <w:rPr>
+          <w:rFonts w:ascii="Courier New" w:hAnsi="Courier New" w:cs="Courier New"/>
+          <w:bCs/>
+          <w:i/>
+          <w:sz w:val="18"/>
+          <w:szCs w:val="18"/>
+          <w:lang w:val="en-US"/>
+        </w:rPr>
+        <w:t>L4 =</w:t>
+      </w:r>
+      <w:r>
+        <w:rPr>
+          <w:rFonts w:ascii="Courier New" w:hAnsi="Courier New" w:cs="Courier New"/>
+          <w:bCs/>
+          <w:i/>
+          <w:sz w:val="18"/>
+          <w:szCs w:val="18"/>
+          <w:lang w:val="en-US"/>
+        </w:rPr>
         <w:t xml:space="preserve"> </w:t>
       </w:r>
       <w:r>
@@ -11948,7 +12015,178 @@
           <w:szCs w:val="18"/>
           <w:lang w:val="en-US"/>
         </w:rPr>
-        <w:t>"vector"</w:t>
+        <w:t xml:space="preserve">list(NULL), # </w:t>
+      </w:r>
+      <w:r>
+        <w:rPr>
+          <w:rFonts w:ascii="Courier New" w:hAnsi="Courier New" w:cs="Courier New"/>
+          <w:bCs/>
+          <w:i/>
+          <w:sz w:val="18"/>
+          <w:szCs w:val="18"/>
+          <w:lang w:val="en-US"/>
+        </w:rPr>
+        <w:t>tl</w:t>
+      </w:r>
+      <w:r>
+        <w:rPr>
+          <w:rFonts w:ascii="Courier New" w:hAnsi="Courier New" w:cs="Courier New"/>
+          <w:bCs/>
+          <w:i/>
+          <w:sz w:val="18"/>
+          <w:szCs w:val="18"/>
+          <w:lang w:val="en-US"/>
+        </w:rPr>
+        <w:t xml:space="preserve">, </w:t>
+      </w:r>
+    </w:p>
+    <w:p>
+      <w:pPr>
+        <w:ind w:left="1701" w:hanging="567"/>
+        <w:rPr>
+          <w:rFonts w:ascii="Courier New" w:hAnsi="Courier New" w:cs="Courier New"/>
+          <w:bCs/>
+          <w:i/>
+          <w:sz w:val="18"/>
+          <w:szCs w:val="18"/>
+          <w:lang w:val="en-US"/>
+        </w:rPr>
+      </w:pPr>
+      <w:r>
+        <w:rPr>
+          <w:rFonts w:ascii="Courier New" w:hAnsi="Courier New" w:cs="Courier New"/>
+          <w:bCs/>
+          <w:i/>
+          <w:sz w:val="18"/>
+          <w:szCs w:val="18"/>
+          <w:lang w:val="en-US"/>
+        </w:rPr>
+        <w:t xml:space="preserve">L5 = </w:t>
+      </w:r>
+      <w:r>
+        <w:rPr>
+          <w:rFonts w:ascii="Courier New" w:hAnsi="Courier New" w:cs="Courier New"/>
+          <w:bCs/>
+          <w:i/>
+          <w:sz w:val="18"/>
+          <w:szCs w:val="18"/>
+          <w:lang w:val="en-US"/>
+        </w:rPr>
+        <w:t xml:space="preserve">list(NULL), # </w:t>
+      </w:r>
+      <w:r>
+        <w:rPr>
+          <w:rFonts w:ascii="Courier New" w:hAnsi="Courier New" w:cs="Courier New"/>
+          <w:bCs/>
+          <w:i/>
+          <w:sz w:val="18"/>
+          <w:szCs w:val="18"/>
+          <w:lang w:val="en-US"/>
+        </w:rPr>
+        <w:t>tl</w:t>
+      </w:r>
+      <w:r>
+        <w:rPr>
+          <w:rFonts w:ascii="Courier New" w:hAnsi="Courier New" w:cs="Courier New"/>
+          <w:bCs/>
+          <w:i/>
+          <w:sz w:val="18"/>
+          <w:szCs w:val="18"/>
+          <w:lang w:val="en-US"/>
+        </w:rPr>
+        <w:t xml:space="preserve">, </w:t>
+      </w:r>
+    </w:p>
+    <w:p>
+      <w:pPr>
+        <w:ind w:left="1701" w:hanging="567"/>
+        <w:rPr>
+          <w:rFonts w:ascii="Courier New" w:hAnsi="Courier New" w:cs="Courier New"/>
+          <w:bCs/>
+          <w:i/>
+          <w:sz w:val="18"/>
+          <w:szCs w:val="18"/>
+          <w:lang w:val="en-US"/>
+        </w:rPr>
+      </w:pPr>
+      <w:r>
+        <w:rPr>
+          <w:rFonts w:ascii="Courier New" w:hAnsi="Courier New" w:cs="Courier New"/>
+          <w:bCs/>
+          <w:i/>
+          <w:sz w:val="18"/>
+          <w:szCs w:val="18"/>
+          <w:lang w:val="en-US"/>
+        </w:rPr>
+        <w:t xml:space="preserve">L6 = </w:t>
+      </w:r>
+      <w:r>
+        <w:rPr>
+          <w:rFonts w:ascii="Courier New" w:hAnsi="Courier New" w:cs="Courier New"/>
+          <w:bCs/>
+          <w:i/>
+          <w:sz w:val="18"/>
+          <w:szCs w:val="18"/>
+          <w:lang w:val="en-US"/>
+        </w:rPr>
+        <w:t xml:space="preserve">list(NULL), # </w:t>
+      </w:r>
+      <w:r>
+        <w:rPr>
+          <w:rFonts w:ascii="Courier New" w:hAnsi="Courier New" w:cs="Courier New"/>
+          <w:bCs/>
+          <w:i/>
+          <w:sz w:val="18"/>
+          <w:szCs w:val="18"/>
+          <w:lang w:val="en-US"/>
+        </w:rPr>
+        <w:t>tl</w:t>
+      </w:r>
+      <w:r>
+        <w:rPr>
+          <w:rFonts w:ascii="Courier New" w:hAnsi="Courier New" w:cs="Courier New"/>
+          <w:bCs/>
+          <w:i/>
+          <w:sz w:val="18"/>
+          <w:szCs w:val="18"/>
+          <w:lang w:val="en-US"/>
+        </w:rPr>
+        <w:t xml:space="preserve">, </w:t>
+      </w:r>
+    </w:p>
+    <w:p>
+      <w:pPr>
+        <w:ind w:left="1701" w:hanging="567"/>
+        <w:rPr>
+          <w:rFonts w:ascii="Courier New" w:hAnsi="Courier New" w:cs="Courier New"/>
+          <w:bCs/>
+          <w:i/>
+          <w:sz w:val="18"/>
+          <w:szCs w:val="18"/>
+          <w:lang w:val="en-US"/>
+        </w:rPr>
+      </w:pPr>
+      <w:r>
+        <w:rPr>
+          <w:rFonts w:ascii="Courier New" w:hAnsi="Courier New" w:cs="Courier New"/>
+          <w:bCs/>
+          <w:i/>
+          <w:sz w:val="18"/>
+          <w:szCs w:val="18"/>
+          <w:lang w:val="en-US"/>
+        </w:rPr>
+        <w:t xml:space="preserve">L7 = </w:t>
+      </w:r>
+      <w:r>
+        <w:rPr>
+          <w:rFonts w:ascii="Courier New" w:hAnsi="Courier New" w:cs="Courier New"/>
+          <w:bCs/>
+          <w:i/>
+          <w:sz w:val="18"/>
+          <w:szCs w:val="18"/>
+          <w:lang w:val="en-US"/>
+        </w:rPr>
+        <w:t>FALSE</w:t>
       </w:r>
       <w:r>
         <w:rPr>
@@ -12005,7 +12243,200 @@
           <w:szCs w:val="18"/>
           <w:lang w:val="en-US"/>
         </w:rPr>
-        <w:t>L4 =</w:t>
+        <w:t xml:space="preserve">L8 = </w:t>
+      </w:r>
+      <w:r>
+        <w:rPr>
+          <w:rFonts w:ascii="Courier New" w:hAnsi="Courier New" w:cs="Courier New"/>
+          <w:bCs/>
+          <w:i/>
+          <w:sz w:val="18"/>
+          <w:szCs w:val="18"/>
+          <w:lang w:val="en-US"/>
+        </w:rPr>
+        <w:t>FALSE</w:t>
+      </w:r>
+      <w:r>
+        <w:rPr>
+          <w:rFonts w:ascii="Courier New" w:hAnsi="Courier New" w:cs="Courier New"/>
+          <w:bCs/>
+          <w:i/>
+          <w:sz w:val="18"/>
+          <w:szCs w:val="18"/>
+          <w:lang w:val="en-US"/>
+        </w:rPr>
+        <w:t xml:space="preserve">, # </w:t>
+      </w:r>
+      <w:r>
+        <w:rPr>
+          <w:rFonts w:ascii="Courier New" w:hAnsi="Courier New" w:cs="Courier New"/>
+          <w:bCs/>
+          <w:i/>
+          <w:sz w:val="18"/>
+          <w:szCs w:val="18"/>
+          <w:lang w:val="en-US"/>
+        </w:rPr>
+        <w:t>tl</w:t>
+      </w:r>
+      <w:r>
+        <w:rPr>
+          <w:rFonts w:ascii="Courier New" w:hAnsi="Courier New" w:cs="Courier New"/>
+          <w:bCs/>
+          <w:i/>
+          <w:sz w:val="18"/>
+          <w:szCs w:val="18"/>
+          <w:lang w:val="en-US"/>
+        </w:rPr>
+        <w:t xml:space="preserve">, </w:t>
+      </w:r>
+    </w:p>
+    <w:p>
+      <w:pPr>
+        <w:ind w:left="1701" w:hanging="567"/>
+        <w:rPr>
+          <w:rFonts w:ascii="Courier New" w:hAnsi="Courier New" w:cs="Courier New"/>
+          <w:bCs/>
+          <w:i/>
+          <w:sz w:val="18"/>
+          <w:szCs w:val="18"/>
+          <w:lang w:val="en-US"/>
+        </w:rPr>
+      </w:pPr>
+      <w:r>
+        <w:rPr>
+          <w:rFonts w:ascii="Courier New" w:hAnsi="Courier New" w:cs="Courier New"/>
+          <w:bCs/>
+          <w:i/>
+          <w:sz w:val="18"/>
+          <w:szCs w:val="18"/>
+          <w:lang w:val="en-US"/>
+        </w:rPr>
+        <w:t xml:space="preserve">L9 = </w:t>
+      </w:r>
+      <w:r>
+        <w:rPr>
+          <w:rFonts w:ascii="Courier New" w:hAnsi="Courier New" w:cs="Courier New"/>
+          <w:bCs/>
+          <w:i/>
+          <w:sz w:val="18"/>
+          <w:szCs w:val="18"/>
+          <w:lang w:val="en-US"/>
+        </w:rPr>
+        <w:t xml:space="preserve">list(NULL), # </w:t>
+      </w:r>
+      <w:r>
+        <w:rPr>
+          <w:rFonts w:ascii="Courier New" w:hAnsi="Courier New" w:cs="Courier New"/>
+          <w:bCs/>
+          <w:i/>
+          <w:sz w:val="18"/>
+          <w:szCs w:val="18"/>
+          <w:lang w:val="en-US"/>
+        </w:rPr>
+        <w:t>tl</w:t>
+      </w:r>
+      <w:r>
+        <w:rPr>
+          <w:rFonts w:ascii="Courier New" w:hAnsi="Courier New" w:cs="Courier New"/>
+          <w:bCs/>
+          <w:i/>
+          <w:sz w:val="18"/>
+          <w:szCs w:val="18"/>
+          <w:lang w:val="en-US"/>
+        </w:rPr>
+        <w:t xml:space="preserve">, </w:t>
+      </w:r>
+    </w:p>
+    <w:p>
+      <w:pPr>
+        <w:ind w:left="1701" w:hanging="567"/>
+        <w:rPr>
+          <w:rFonts w:ascii="Courier New" w:hAnsi="Courier New" w:cs="Courier New"/>
+          <w:bCs/>
+          <w:i/>
+          <w:sz w:val="18"/>
+          <w:szCs w:val="18"/>
+          <w:lang w:val="en-US"/>
+        </w:rPr>
+      </w:pPr>
+      <w:r>
+        <w:rPr>
+          <w:rFonts w:ascii="Courier New" w:hAnsi="Courier New" w:cs="Courier New"/>
+          <w:bCs/>
+          <w:i/>
+          <w:sz w:val="18"/>
+          <w:szCs w:val="18"/>
+          <w:lang w:val="en-US"/>
+        </w:rPr>
+        <w:t xml:space="preserve">L10 = </w:t>
+      </w:r>
+      <w:r>
+        <w:rPr>
+          <w:rFonts w:ascii="Courier New" w:hAnsi="Courier New" w:cs="Courier New"/>
+          <w:bCs/>
+          <w:i/>
+          <w:sz w:val="18"/>
+          <w:szCs w:val="18"/>
+          <w:lang w:val="en-US"/>
+        </w:rPr>
+        <w:t>FALSE</w:t>
+      </w:r>
+      <w:r>
+        <w:rPr>
+          <w:rFonts w:ascii="Courier New" w:hAnsi="Courier New" w:cs="Courier New"/>
+          <w:bCs/>
+          <w:i/>
+          <w:sz w:val="18"/>
+          <w:szCs w:val="18"/>
+          <w:lang w:val="en-US"/>
+        </w:rPr>
+        <w:t xml:space="preserve">, # </w:t>
+      </w:r>
+      <w:r>
+        <w:rPr>
+          <w:rFonts w:ascii="Courier New" w:hAnsi="Courier New" w:cs="Courier New"/>
+          <w:bCs/>
+          <w:i/>
+          <w:sz w:val="18"/>
+          <w:szCs w:val="18"/>
+          <w:lang w:val="en-US"/>
+        </w:rPr>
+        <w:t>tl</w:t>
+      </w:r>
+      <w:r>
+        <w:rPr>
+          <w:rFonts w:ascii="Courier New" w:hAnsi="Courier New" w:cs="Courier New"/>
+          <w:bCs/>
+          <w:i/>
+          <w:sz w:val="18"/>
+          <w:szCs w:val="18"/>
+          <w:lang w:val="en-US"/>
+        </w:rPr>
+        <w:t xml:space="preserve">, </w:t>
+      </w:r>
+    </w:p>
+    <w:p>
+      <w:pPr>
+        <w:ind w:left="1701" w:hanging="567"/>
+        <w:rPr>
+          <w:rFonts w:ascii="Courier New" w:hAnsi="Courier New" w:cs="Courier New"/>
+          <w:bCs/>
+          <w:i/>
+          <w:sz w:val="18"/>
+          <w:szCs w:val="18"/>
+          <w:lang w:val="en-US"/>
+        </w:rPr>
+      </w:pPr>
+      <w:r>
+        <w:rPr>
+          <w:rFonts w:ascii="Courier New" w:hAnsi="Courier New" w:cs="Courier New"/>
+          <w:bCs/>
+          <w:i/>
+          <w:sz w:val="18"/>
+          <w:szCs w:val="18"/>
+          <w:lang w:val="en-US"/>
+        </w:rPr>
+        <w:t>L11 =</w:t>
       </w:r>
       <w:r>
         <w:rPr>
@@ -12027,7 +12458,18 @@
           <w:szCs w:val="18"/>
           <w:lang w:val="en-US"/>
         </w:rPr>
-        <w:t xml:space="preserve">list(NULL), # </w:t>
+        <w:t>FALSE</w:t>
+      </w:r>
+      <w:r>
+        <w:rPr>
+          <w:rFonts w:ascii="Courier New" w:hAnsi="Courier New" w:cs="Courier New"/>
+          <w:bCs/>
+          <w:i/>
+          <w:sz w:val="18"/>
+          <w:szCs w:val="18"/>
+          <w:lang w:val="en-US"/>
+        </w:rPr>
+        <w:t xml:space="preserve">, # </w:t>
       </w:r>
       <w:r>
         <w:rPr>
@@ -12073,18 +12515,29 @@
           <w:szCs w:val="18"/>
           <w:lang w:val="en-US"/>
         </w:rPr>
-        <w:t xml:space="preserve">L5 = </w:t>
-      </w:r>
-      <w:r>
-        <w:rPr>
-          <w:rFonts w:ascii="Courier New" w:hAnsi="Courier New" w:cs="Courier New"/>
-          <w:bCs/>
-          <w:i/>
-          <w:sz w:val="18"/>
-          <w:szCs w:val="18"/>
-          <w:lang w:val="en-US"/>
-        </w:rPr>
-        <w:t xml:space="preserve">list(NULL), # </w:t>
+        <w:t xml:space="preserve">L12 = </w:t>
+      </w:r>
+      <w:r>
+        <w:rPr>
+          <w:rFonts w:ascii="Courier New" w:hAnsi="Courier New" w:cs="Courier New"/>
+          <w:bCs/>
+          <w:i/>
+          <w:sz w:val="18"/>
+          <w:szCs w:val="18"/>
+          <w:lang w:val="en-US"/>
+        </w:rPr>
+        <w:t>FALSE</w:t>
+      </w:r>
+      <w:r>
+        <w:rPr>
+          <w:rFonts w:ascii="Courier New" w:hAnsi="Courier New" w:cs="Courier New"/>
+          <w:bCs/>
+          <w:i/>
+          <w:sz w:val="18"/>
+          <w:szCs w:val="18"/>
+          <w:lang w:val="en-US"/>
+        </w:rPr>
+        <w:t xml:space="preserve">, # </w:t>
       </w:r>
       <w:r>
         <w:rPr>
@@ -12130,18 +12583,62 @@
           <w:szCs w:val="18"/>
           <w:lang w:val="en-US"/>
         </w:rPr>
-        <w:t xml:space="preserve">L6 = </w:t>
-      </w:r>
-      <w:r>
-        <w:rPr>
-          <w:rFonts w:ascii="Courier New" w:hAnsi="Courier New" w:cs="Courier New"/>
-          <w:bCs/>
-          <w:i/>
-          <w:sz w:val="18"/>
-          <w:szCs w:val="18"/>
-          <w:lang w:val="en-US"/>
-        </w:rPr>
-        <w:t xml:space="preserve">list(NULL), # </w:t>
+        <w:t>L13 =</w:t>
+      </w:r>
+      <w:r>
+        <w:rPr>
+          <w:rFonts w:ascii="Courier New" w:hAnsi="Courier New" w:cs="Courier New"/>
+          <w:bCs/>
+          <w:i/>
+          <w:sz w:val="18"/>
+          <w:szCs w:val="18"/>
+          <w:lang w:val="en-US"/>
+        </w:rPr>
+        <w:t xml:space="preserve"> </w:t>
+      </w:r>
+      <w:r>
+        <w:rPr>
+          <w:rFonts w:ascii="Courier New" w:hAnsi="Courier New" w:cs="Courier New"/>
+          <w:bCs/>
+          <w:i/>
+          <w:sz w:val="18"/>
+          <w:szCs w:val="18"/>
+          <w:lang w:val="en-US"/>
+        </w:rPr>
+        <w:t>FALSE</w:t>
+      </w:r>
+      <w:r>
+        <w:rPr>
+          <w:rFonts w:ascii="Courier New" w:hAnsi="Courier New" w:cs="Courier New"/>
+          <w:bCs/>
+          <w:i/>
+          <w:sz w:val="18"/>
+          <w:szCs w:val="18"/>
+          <w:lang w:val="en-US"/>
+        </w:rPr>
+        <w:t xml:space="preserve">, </w:t>
+      </w:r>
+      <w:r>
+        <w:rPr>
+          <w:rFonts w:ascii="Courier New" w:hAnsi="Courier New" w:cs="Courier New"/>
+          <w:bCs/>
+          <w:i/>
+          <w:sz w:val="18"/>
+          <w:szCs w:val="18"/>
+          <w:lang w:val="en-US"/>
+        </w:rPr>
+        <w:t>#</w:t>
+      </w:r>
+      <w:r>
+        <w:rPr>
+          <w:rFonts w:ascii="Courier New" w:hAnsi="Courier New" w:cs="Courier New"/>
+          <w:bCs/>
+          <w:i/>
+          <w:sz w:val="18"/>
+          <w:szCs w:val="18"/>
+          <w:lang w:val="en-US"/>
+        </w:rPr>
+        <w:t xml:space="preserve"> </w:t>
       </w:r>
       <w:r>
         <w:rPr>
@@ -12187,29 +12684,18 @@
           <w:szCs w:val="18"/>
           <w:lang w:val="en-US"/>
         </w:rPr>
-        <w:t xml:space="preserve">L7 = </w:t>
-      </w:r>
-      <w:r>
-        <w:rPr>
-          <w:rFonts w:ascii="Courier New" w:hAnsi="Courier New" w:cs="Courier New"/>
-          <w:bCs/>
-          <w:i/>
-          <w:sz w:val="18"/>
-          <w:szCs w:val="18"/>
-          <w:lang w:val="en-US"/>
-        </w:rPr>
-        <w:t>FALSE</w:t>
-      </w:r>
-      <w:r>
-        <w:rPr>
-          <w:rFonts w:ascii="Courier New" w:hAnsi="Courier New" w:cs="Courier New"/>
-          <w:bCs/>
-          <w:i/>
-          <w:sz w:val="18"/>
-          <w:szCs w:val="18"/>
-          <w:lang w:val="en-US"/>
-        </w:rPr>
-        <w:t xml:space="preserve">, # </w:t>
+        <w:t>L14 =</w:t>
+      </w:r>
+      <w:r>
+        <w:rPr>
+          <w:rFonts w:ascii="Courier New" w:hAnsi="Courier New" w:cs="Courier New"/>
+          <w:bCs/>
+          <w:i/>
+          <w:sz w:val="18"/>
+          <w:szCs w:val="18"/>
+          <w:lang w:val="en-US"/>
+        </w:rPr>
+        <w:t xml:space="preserve"> </w:t>
       </w:r>
       <w:r>
         <w:rPr>
@@ -12222,6 +12708,159 @@
         </w:rPr>
         <w:t>tl</w:t>
       </w:r>
+      <w:bookmarkStart w:id="8" w:name="_GoBack"/>
+      <w:bookmarkEnd w:id="8"/>
+      <w:r>
+        <w:rPr>
+          <w:rFonts w:ascii="Courier New" w:hAnsi="Courier New" w:cs="Courier New"/>
+          <w:bCs/>
+          <w:i/>
+          <w:sz w:val="18"/>
+          <w:szCs w:val="18"/>
+          <w:lang w:val="en-US"/>
+        </w:rPr>
+        <w:t xml:space="preserve"> # </w:t>
+      </w:r>
+      <w:r>
+        <w:rPr>
+          <w:rFonts w:ascii="Courier New" w:hAnsi="Courier New" w:cs="Courier New"/>
+          <w:bCs/>
+          <w:i/>
+          <w:sz w:val="18"/>
+          <w:szCs w:val="18"/>
+          <w:lang w:val="en-US"/>
+        </w:rPr>
+        <w:t>list(NULL)</w:t>
+      </w:r>
+      <w:r>
+        <w:rPr>
+          <w:rFonts w:ascii="Courier New" w:hAnsi="Courier New" w:cs="Courier New"/>
+          <w:bCs/>
+          <w:i/>
+          <w:sz w:val="18"/>
+          <w:szCs w:val="18"/>
+          <w:lang w:val="en-US"/>
+        </w:rPr>
+        <w:t xml:space="preserve"> # </w:t>
+      </w:r>
+      <w:r>
+        <w:rPr>
+          <w:rFonts w:ascii="Courier New" w:hAnsi="Courier New" w:cs="Courier New"/>
+          <w:bCs/>
+          <w:i/>
+          <w:sz w:val="18"/>
+          <w:szCs w:val="18"/>
+          <w:lang w:val="en-US"/>
+        </w:rPr>
+        <w:t>tl</w:t>
+      </w:r>
+    </w:p>
+    <w:p>
+      <w:pPr>
+        <w:ind w:left="1134" w:hanging="567"/>
+        <w:rPr>
+          <w:rFonts w:ascii="Courier New" w:hAnsi="Courier New" w:cs="Courier New"/>
+          <w:bCs/>
+          <w:i/>
+          <w:sz w:val="18"/>
+          <w:szCs w:val="18"/>
+          <w:lang w:val="en-US"/>
+        </w:rPr>
+      </w:pPr>
+      <w:r>
+        <w:rPr>
+          <w:rFonts w:ascii="Courier New" w:hAnsi="Courier New" w:cs="Courier New"/>
+          <w:bCs/>
+          <w:i/>
+          <w:sz w:val="18"/>
+          <w:szCs w:val="18"/>
+          <w:lang w:val="en-US"/>
+        </w:rPr>
+        <w:t>),</w:t>
+      </w:r>
+    </w:p>
+    <w:p>
+      <w:pPr>
+        <w:ind w:left="1134" w:hanging="567"/>
+        <w:rPr>
+          <w:rFonts w:ascii="Courier New" w:hAnsi="Courier New" w:cs="Courier New"/>
+          <w:bCs/>
+          <w:i/>
+          <w:sz w:val="18"/>
+          <w:szCs w:val="18"/>
+          <w:lang w:val="en-US"/>
+        </w:rPr>
+      </w:pPr>
+      <w:r>
+        <w:rPr>
+          <w:rFonts w:ascii="Courier New" w:hAnsi="Courier New" w:cs="Courier New"/>
+          <w:bCs/>
+          <w:i/>
+          <w:sz w:val="18"/>
+          <w:szCs w:val="18"/>
+          <w:lang w:val="en-US"/>
+        </w:rPr>
+        <w:t xml:space="preserve">thread.nb = NULL, </w:t>
+      </w:r>
+    </w:p>
+    <w:p>
+      <w:pPr>
+        <w:ind w:left="1134" w:hanging="567"/>
+        <w:rPr>
+          <w:rFonts w:ascii="Courier New" w:hAnsi="Courier New" w:cs="Courier New"/>
+          <w:bCs/>
+          <w:i/>
+          <w:sz w:val="18"/>
+          <w:szCs w:val="18"/>
+          <w:lang w:val="en-US"/>
+        </w:rPr>
+      </w:pPr>
+      <w:r>
+        <w:rPr>
+          <w:rFonts w:ascii="Courier New" w:hAnsi="Courier New" w:cs="Courier New"/>
+          <w:bCs/>
+          <w:i/>
+          <w:sz w:val="18"/>
+          <w:szCs w:val="18"/>
+          <w:lang w:val="en-US"/>
+        </w:rPr>
+        <w:t xml:space="preserve">plot.fun = FALSE, </w:t>
+      </w:r>
+    </w:p>
+    <w:p>
+      <w:pPr>
+        <w:ind w:left="1134" w:hanging="567"/>
+        <w:rPr>
+          <w:rFonts w:ascii="Courier New" w:hAnsi="Courier New" w:cs="Courier New"/>
+          <w:bCs/>
+          <w:i/>
+          <w:sz w:val="18"/>
+          <w:szCs w:val="18"/>
+          <w:lang w:val="en-US"/>
+        </w:rPr>
+      </w:pPr>
+      <w:r>
+        <w:rPr>
+          <w:rFonts w:ascii="Courier New" w:hAnsi="Courier New" w:cs="Courier New"/>
+          <w:bCs/>
+          <w:i/>
+          <w:sz w:val="18"/>
+          <w:szCs w:val="18"/>
+          <w:lang w:val="en-US"/>
+        </w:rPr>
+        <w:t xml:space="preserve">export = </w:t>
+      </w:r>
+      <w:r>
+        <w:rPr>
+          <w:rFonts w:ascii="Courier New" w:hAnsi="Courier New" w:cs="Courier New"/>
+          <w:bCs/>
+          <w:i/>
+          <w:sz w:val="18"/>
+          <w:szCs w:val="18"/>
+          <w:lang w:val="en-US"/>
+        </w:rPr>
+        <w:t>TRUE</w:t>
+      </w:r>
       <w:r>
         <w:rPr>
           <w:rFonts w:ascii="Courier New" w:hAnsi="Courier New" w:cs="Courier New"/>
@@ -12236,515 +12875,6 @@
     </w:p>
     <w:p>
       <w:pPr>
-        <w:ind w:left="1701" w:hanging="567"/>
-        <w:rPr>
-          <w:rFonts w:ascii="Courier New" w:hAnsi="Courier New" w:cs="Courier New"/>
-          <w:bCs/>
-          <w:i/>
-          <w:sz w:val="18"/>
-          <w:szCs w:val="18"/>
-          <w:lang w:val="en-US"/>
-        </w:rPr>
-      </w:pPr>
-      <w:r>
-        <w:rPr>
-          <w:rFonts w:ascii="Courier New" w:hAnsi="Courier New" w:cs="Courier New"/>
-          <w:bCs/>
-          <w:i/>
-          <w:sz w:val="18"/>
-          <w:szCs w:val="18"/>
-          <w:lang w:val="en-US"/>
-        </w:rPr>
-        <w:t xml:space="preserve">L8 = </w:t>
-      </w:r>
-      <w:r>
-        <w:rPr>
-          <w:rFonts w:ascii="Courier New" w:hAnsi="Courier New" w:cs="Courier New"/>
-          <w:bCs/>
-          <w:i/>
-          <w:sz w:val="18"/>
-          <w:szCs w:val="18"/>
-          <w:lang w:val="en-US"/>
-        </w:rPr>
-        <w:t>FALSE</w:t>
-      </w:r>
-      <w:r>
-        <w:rPr>
-          <w:rFonts w:ascii="Courier New" w:hAnsi="Courier New" w:cs="Courier New"/>
-          <w:bCs/>
-          <w:i/>
-          <w:sz w:val="18"/>
-          <w:szCs w:val="18"/>
-          <w:lang w:val="en-US"/>
-        </w:rPr>
-        <w:t xml:space="preserve">, # </w:t>
-      </w:r>
-      <w:r>
-        <w:rPr>
-          <w:rFonts w:ascii="Courier New" w:hAnsi="Courier New" w:cs="Courier New"/>
-          <w:bCs/>
-          <w:i/>
-          <w:sz w:val="18"/>
-          <w:szCs w:val="18"/>
-          <w:lang w:val="en-US"/>
-        </w:rPr>
-        <w:t>tl</w:t>
-      </w:r>
-      <w:r>
-        <w:rPr>
-          <w:rFonts w:ascii="Courier New" w:hAnsi="Courier New" w:cs="Courier New"/>
-          <w:bCs/>
-          <w:i/>
-          <w:sz w:val="18"/>
-          <w:szCs w:val="18"/>
-          <w:lang w:val="en-US"/>
-        </w:rPr>
-        <w:t xml:space="preserve">, </w:t>
-      </w:r>
-    </w:p>
-    <w:p>
-      <w:pPr>
-        <w:ind w:left="1701" w:hanging="567"/>
-        <w:rPr>
-          <w:rFonts w:ascii="Courier New" w:hAnsi="Courier New" w:cs="Courier New"/>
-          <w:bCs/>
-          <w:i/>
-          <w:sz w:val="18"/>
-          <w:szCs w:val="18"/>
-          <w:lang w:val="en-US"/>
-        </w:rPr>
-      </w:pPr>
-      <w:r>
-        <w:rPr>
-          <w:rFonts w:ascii="Courier New" w:hAnsi="Courier New" w:cs="Courier New"/>
-          <w:bCs/>
-          <w:i/>
-          <w:sz w:val="18"/>
-          <w:szCs w:val="18"/>
-          <w:lang w:val="en-US"/>
-        </w:rPr>
-        <w:t xml:space="preserve">L9 = </w:t>
-      </w:r>
-      <w:r>
-        <w:rPr>
-          <w:rFonts w:ascii="Courier New" w:hAnsi="Courier New" w:cs="Courier New"/>
-          <w:bCs/>
-          <w:i/>
-          <w:sz w:val="18"/>
-          <w:szCs w:val="18"/>
-          <w:lang w:val="en-US"/>
-        </w:rPr>
-        <w:t xml:space="preserve">list(NULL), # </w:t>
-      </w:r>
-      <w:r>
-        <w:rPr>
-          <w:rFonts w:ascii="Courier New" w:hAnsi="Courier New" w:cs="Courier New"/>
-          <w:bCs/>
-          <w:i/>
-          <w:sz w:val="18"/>
-          <w:szCs w:val="18"/>
-          <w:lang w:val="en-US"/>
-        </w:rPr>
-        <w:t>tl</w:t>
-      </w:r>
-      <w:r>
-        <w:rPr>
-          <w:rFonts w:ascii="Courier New" w:hAnsi="Courier New" w:cs="Courier New"/>
-          <w:bCs/>
-          <w:i/>
-          <w:sz w:val="18"/>
-          <w:szCs w:val="18"/>
-          <w:lang w:val="en-US"/>
-        </w:rPr>
-        <w:t xml:space="preserve">, </w:t>
-      </w:r>
-    </w:p>
-    <w:p>
-      <w:pPr>
-        <w:ind w:left="1701" w:hanging="567"/>
-        <w:rPr>
-          <w:rFonts w:ascii="Courier New" w:hAnsi="Courier New" w:cs="Courier New"/>
-          <w:bCs/>
-          <w:i/>
-          <w:sz w:val="18"/>
-          <w:szCs w:val="18"/>
-          <w:lang w:val="en-US"/>
-        </w:rPr>
-      </w:pPr>
-      <w:r>
-        <w:rPr>
-          <w:rFonts w:ascii="Courier New" w:hAnsi="Courier New" w:cs="Courier New"/>
-          <w:bCs/>
-          <w:i/>
-          <w:sz w:val="18"/>
-          <w:szCs w:val="18"/>
-          <w:lang w:val="en-US"/>
-        </w:rPr>
-        <w:t xml:space="preserve">L10 = </w:t>
-      </w:r>
-      <w:r>
-        <w:rPr>
-          <w:rFonts w:ascii="Courier New" w:hAnsi="Courier New" w:cs="Courier New"/>
-          <w:bCs/>
-          <w:i/>
-          <w:sz w:val="18"/>
-          <w:szCs w:val="18"/>
-          <w:lang w:val="en-US"/>
-        </w:rPr>
-        <w:t>FALSE</w:t>
-      </w:r>
-      <w:r>
-        <w:rPr>
-          <w:rFonts w:ascii="Courier New" w:hAnsi="Courier New" w:cs="Courier New"/>
-          <w:bCs/>
-          <w:i/>
-          <w:sz w:val="18"/>
-          <w:szCs w:val="18"/>
-          <w:lang w:val="en-US"/>
-        </w:rPr>
-        <w:t xml:space="preserve">, # </w:t>
-      </w:r>
-      <w:r>
-        <w:rPr>
-          <w:rFonts w:ascii="Courier New" w:hAnsi="Courier New" w:cs="Courier New"/>
-          <w:bCs/>
-          <w:i/>
-          <w:sz w:val="18"/>
-          <w:szCs w:val="18"/>
-          <w:lang w:val="en-US"/>
-        </w:rPr>
-        <w:t>tl</w:t>
-      </w:r>
-      <w:r>
-        <w:rPr>
-          <w:rFonts w:ascii="Courier New" w:hAnsi="Courier New" w:cs="Courier New"/>
-          <w:bCs/>
-          <w:i/>
-          <w:sz w:val="18"/>
-          <w:szCs w:val="18"/>
-          <w:lang w:val="en-US"/>
-        </w:rPr>
-        <w:t xml:space="preserve">, </w:t>
-      </w:r>
-    </w:p>
-    <w:p>
-      <w:pPr>
-        <w:ind w:left="1701" w:hanging="567"/>
-        <w:rPr>
-          <w:rFonts w:ascii="Courier New" w:hAnsi="Courier New" w:cs="Courier New"/>
-          <w:bCs/>
-          <w:i/>
-          <w:sz w:val="18"/>
-          <w:szCs w:val="18"/>
-          <w:lang w:val="en-US"/>
-        </w:rPr>
-      </w:pPr>
-      <w:r>
-        <w:rPr>
-          <w:rFonts w:ascii="Courier New" w:hAnsi="Courier New" w:cs="Courier New"/>
-          <w:bCs/>
-          <w:i/>
-          <w:sz w:val="18"/>
-          <w:szCs w:val="18"/>
-          <w:lang w:val="en-US"/>
-        </w:rPr>
-        <w:t>L11 =</w:t>
-      </w:r>
-      <w:r>
-        <w:rPr>
-          <w:rFonts w:ascii="Courier New" w:hAnsi="Courier New" w:cs="Courier New"/>
-          <w:bCs/>
-          <w:i/>
-          <w:sz w:val="18"/>
-          <w:szCs w:val="18"/>
-          <w:lang w:val="en-US"/>
-        </w:rPr>
-        <w:t xml:space="preserve"> </w:t>
-      </w:r>
-      <w:r>
-        <w:rPr>
-          <w:rFonts w:ascii="Courier New" w:hAnsi="Courier New" w:cs="Courier New"/>
-          <w:bCs/>
-          <w:i/>
-          <w:sz w:val="18"/>
-          <w:szCs w:val="18"/>
-          <w:lang w:val="en-US"/>
-        </w:rPr>
-        <w:t>FALSE</w:t>
-      </w:r>
-      <w:r>
-        <w:rPr>
-          <w:rFonts w:ascii="Courier New" w:hAnsi="Courier New" w:cs="Courier New"/>
-          <w:bCs/>
-          <w:i/>
-          <w:sz w:val="18"/>
-          <w:szCs w:val="18"/>
-          <w:lang w:val="en-US"/>
-        </w:rPr>
-        <w:t xml:space="preserve">, # </w:t>
-      </w:r>
-      <w:r>
-        <w:rPr>
-          <w:rFonts w:ascii="Courier New" w:hAnsi="Courier New" w:cs="Courier New"/>
-          <w:bCs/>
-          <w:i/>
-          <w:sz w:val="18"/>
-          <w:szCs w:val="18"/>
-          <w:lang w:val="en-US"/>
-        </w:rPr>
-        <w:t>tl</w:t>
-      </w:r>
-      <w:r>
-        <w:rPr>
-          <w:rFonts w:ascii="Courier New" w:hAnsi="Courier New" w:cs="Courier New"/>
-          <w:bCs/>
-          <w:i/>
-          <w:sz w:val="18"/>
-          <w:szCs w:val="18"/>
-          <w:lang w:val="en-US"/>
-        </w:rPr>
-        <w:t xml:space="preserve">, </w:t>
-      </w:r>
-    </w:p>
-    <w:p>
-      <w:pPr>
-        <w:ind w:left="1701" w:hanging="567"/>
-        <w:rPr>
-          <w:rFonts w:ascii="Courier New" w:hAnsi="Courier New" w:cs="Courier New"/>
-          <w:bCs/>
-          <w:i/>
-          <w:sz w:val="18"/>
-          <w:szCs w:val="18"/>
-          <w:lang w:val="en-US"/>
-        </w:rPr>
-      </w:pPr>
-      <w:r>
-        <w:rPr>
-          <w:rFonts w:ascii="Courier New" w:hAnsi="Courier New" w:cs="Courier New"/>
-          <w:bCs/>
-          <w:i/>
-          <w:sz w:val="18"/>
-          <w:szCs w:val="18"/>
-          <w:lang w:val="en-US"/>
-        </w:rPr>
-        <w:t xml:space="preserve">L12 = </w:t>
-      </w:r>
-      <w:r>
-        <w:rPr>
-          <w:rFonts w:ascii="Courier New" w:hAnsi="Courier New" w:cs="Courier New"/>
-          <w:bCs/>
-          <w:i/>
-          <w:sz w:val="18"/>
-          <w:szCs w:val="18"/>
-          <w:lang w:val="en-US"/>
-        </w:rPr>
-        <w:t>FALSE</w:t>
-      </w:r>
-      <w:r>
-        <w:rPr>
-          <w:rFonts w:ascii="Courier New" w:hAnsi="Courier New" w:cs="Courier New"/>
-          <w:bCs/>
-          <w:i/>
-          <w:sz w:val="18"/>
-          <w:szCs w:val="18"/>
-          <w:lang w:val="en-US"/>
-        </w:rPr>
-        <w:t xml:space="preserve">, # </w:t>
-      </w:r>
-      <w:r>
-        <w:rPr>
-          <w:rFonts w:ascii="Courier New" w:hAnsi="Courier New" w:cs="Courier New"/>
-          <w:bCs/>
-          <w:i/>
-          <w:sz w:val="18"/>
-          <w:szCs w:val="18"/>
-          <w:lang w:val="en-US"/>
-        </w:rPr>
-        <w:t>tl</w:t>
-      </w:r>
-      <w:r>
-        <w:rPr>
-          <w:rFonts w:ascii="Courier New" w:hAnsi="Courier New" w:cs="Courier New"/>
-          <w:bCs/>
-          <w:i/>
-          <w:sz w:val="18"/>
-          <w:szCs w:val="18"/>
-          <w:lang w:val="en-US"/>
-        </w:rPr>
-        <w:t xml:space="preserve">, </w:t>
-      </w:r>
-    </w:p>
-    <w:p>
-      <w:pPr>
-        <w:ind w:left="1701" w:hanging="567"/>
-        <w:rPr>
-          <w:rFonts w:ascii="Courier New" w:hAnsi="Courier New" w:cs="Courier New"/>
-          <w:bCs/>
-          <w:i/>
-          <w:sz w:val="18"/>
-          <w:szCs w:val="18"/>
-          <w:lang w:val="en-US"/>
-        </w:rPr>
-      </w:pPr>
-      <w:r>
-        <w:rPr>
-          <w:rFonts w:ascii="Courier New" w:hAnsi="Courier New" w:cs="Courier New"/>
-          <w:bCs/>
-          <w:i/>
-          <w:sz w:val="18"/>
-          <w:szCs w:val="18"/>
-          <w:lang w:val="en-US"/>
-        </w:rPr>
-        <w:t>L13 =</w:t>
-      </w:r>
-      <w:r>
-        <w:rPr>
-          <w:rFonts w:ascii="Courier New" w:hAnsi="Courier New" w:cs="Courier New"/>
-          <w:bCs/>
-          <w:i/>
-          <w:sz w:val="18"/>
-          <w:szCs w:val="18"/>
-          <w:lang w:val="en-US"/>
-        </w:rPr>
-        <w:t xml:space="preserve"> </w:t>
-      </w:r>
-      <w:r>
-        <w:rPr>
-          <w:rFonts w:ascii="Courier New" w:hAnsi="Courier New" w:cs="Courier New"/>
-          <w:bCs/>
-          <w:i/>
-          <w:sz w:val="18"/>
-          <w:szCs w:val="18"/>
-          <w:lang w:val="en-US"/>
-        </w:rPr>
-        <w:t>FALSE</w:t>
-      </w:r>
-      <w:r>
-        <w:rPr>
-          <w:rFonts w:ascii="Courier New" w:hAnsi="Courier New" w:cs="Courier New"/>
-          <w:bCs/>
-          <w:i/>
-          <w:sz w:val="18"/>
-          <w:szCs w:val="18"/>
-          <w:lang w:val="en-US"/>
-        </w:rPr>
-        <w:t xml:space="preserve">, </w:t>
-      </w:r>
-      <w:r>
-        <w:rPr>
-          <w:rFonts w:ascii="Courier New" w:hAnsi="Courier New" w:cs="Courier New"/>
-          <w:bCs/>
-          <w:i/>
-          <w:sz w:val="18"/>
-          <w:szCs w:val="18"/>
-          <w:lang w:val="en-US"/>
-        </w:rPr>
-        <w:t>#</w:t>
-      </w:r>
-      <w:r>
-        <w:rPr>
-          <w:rFonts w:ascii="Courier New" w:hAnsi="Courier New" w:cs="Courier New"/>
-          <w:bCs/>
-          <w:i/>
-          <w:sz w:val="18"/>
-          <w:szCs w:val="18"/>
-          <w:lang w:val="en-US"/>
-        </w:rPr>
-        <w:t xml:space="preserve"> </w:t>
-      </w:r>
-      <w:r>
-        <w:rPr>
-          <w:rFonts w:ascii="Courier New" w:hAnsi="Courier New" w:cs="Courier New"/>
-          <w:bCs/>
-          <w:i/>
-          <w:sz w:val="18"/>
-          <w:szCs w:val="18"/>
-          <w:lang w:val="en-US"/>
-        </w:rPr>
-        <w:t>tl</w:t>
-      </w:r>
-      <w:r>
-        <w:rPr>
-          <w:rFonts w:ascii="Courier New" w:hAnsi="Courier New" w:cs="Courier New"/>
-          <w:bCs/>
-          <w:i/>
-          <w:sz w:val="18"/>
-          <w:szCs w:val="18"/>
-          <w:lang w:val="en-US"/>
-        </w:rPr>
-        <w:t xml:space="preserve">, </w:t>
-      </w:r>
-    </w:p>
-    <w:p>
-      <w:pPr>
-        <w:ind w:left="1701" w:hanging="567"/>
-        <w:rPr>
-          <w:rFonts w:ascii="Courier New" w:hAnsi="Courier New" w:cs="Courier New"/>
-          <w:bCs/>
-          <w:i/>
-          <w:sz w:val="18"/>
-          <w:szCs w:val="18"/>
-          <w:lang w:val="en-US"/>
-        </w:rPr>
-      </w:pPr>
-      <w:r>
-        <w:rPr>
-          <w:rFonts w:ascii="Courier New" w:hAnsi="Courier New" w:cs="Courier New"/>
-          <w:bCs/>
-          <w:i/>
-          <w:sz w:val="18"/>
-          <w:szCs w:val="18"/>
-          <w:lang w:val="en-US"/>
-        </w:rPr>
-        <w:t>L14 =</w:t>
-      </w:r>
-      <w:r>
-        <w:rPr>
-          <w:rFonts w:ascii="Courier New" w:hAnsi="Courier New" w:cs="Courier New"/>
-          <w:bCs/>
-          <w:i/>
-          <w:sz w:val="18"/>
-          <w:szCs w:val="18"/>
-          <w:lang w:val="en-US"/>
-        </w:rPr>
-        <w:t xml:space="preserve"> </w:t>
-      </w:r>
-      <w:r>
-        <w:rPr>
-          <w:rFonts w:ascii="Courier New" w:hAnsi="Courier New" w:cs="Courier New"/>
-          <w:bCs/>
-          <w:i/>
-          <w:sz w:val="18"/>
-          <w:szCs w:val="18"/>
-          <w:lang w:val="en-US"/>
-        </w:rPr>
-        <w:t>list(NULL)</w:t>
-      </w:r>
-      <w:r>
-        <w:rPr>
-          <w:rFonts w:ascii="Courier New" w:hAnsi="Courier New" w:cs="Courier New"/>
-          <w:bCs/>
-          <w:i/>
-          <w:sz w:val="18"/>
-          <w:szCs w:val="18"/>
-          <w:lang w:val="en-US"/>
-        </w:rPr>
-        <w:t xml:space="preserve"> # </w:t>
-      </w:r>
-      <w:r>
-        <w:rPr>
-          <w:rFonts w:ascii="Courier New" w:hAnsi="Courier New" w:cs="Courier New"/>
-          <w:bCs/>
-          <w:i/>
-          <w:sz w:val="18"/>
-          <w:szCs w:val="18"/>
-          <w:lang w:val="en-US"/>
-        </w:rPr>
-        <w:t>tl</w:t>
-      </w:r>
-    </w:p>
-    <w:p>
-      <w:pPr>
         <w:ind w:left="1134" w:hanging="567"/>
         <w:rPr>
           <w:rFonts w:ascii="Courier New" w:hAnsi="Courier New" w:cs="Courier New"/>
@@ -12764,124 +12894,6 @@
           <w:szCs w:val="18"/>
           <w:lang w:val="en-US"/>
         </w:rPr>
-        <w:t>),</w:t>
-      </w:r>
-    </w:p>
-    <w:p>
-      <w:pPr>
-        <w:ind w:left="1134" w:hanging="567"/>
-        <w:rPr>
-          <w:rFonts w:ascii="Courier New" w:hAnsi="Courier New" w:cs="Courier New"/>
-          <w:bCs/>
-          <w:i/>
-          <w:sz w:val="18"/>
-          <w:szCs w:val="18"/>
-          <w:lang w:val="en-US"/>
-        </w:rPr>
-      </w:pPr>
-      <w:r>
-        <w:rPr>
-          <w:rFonts w:ascii="Courier New" w:hAnsi="Courier New" w:cs="Courier New"/>
-          <w:bCs/>
-          <w:i/>
-          <w:sz w:val="18"/>
-          <w:szCs w:val="18"/>
-          <w:lang w:val="en-US"/>
-        </w:rPr>
-        <w:t xml:space="preserve">thread.nb = NULL, </w:t>
-      </w:r>
-    </w:p>
-    <w:p>
-      <w:pPr>
-        <w:ind w:left="1134" w:hanging="567"/>
-        <w:rPr>
-          <w:rFonts w:ascii="Courier New" w:hAnsi="Courier New" w:cs="Courier New"/>
-          <w:bCs/>
-          <w:i/>
-          <w:sz w:val="18"/>
-          <w:szCs w:val="18"/>
-          <w:lang w:val="en-US"/>
-        </w:rPr>
-      </w:pPr>
-      <w:r>
-        <w:rPr>
-          <w:rFonts w:ascii="Courier New" w:hAnsi="Courier New" w:cs="Courier New"/>
-          <w:bCs/>
-          <w:i/>
-          <w:sz w:val="18"/>
-          <w:szCs w:val="18"/>
-          <w:lang w:val="en-US"/>
-        </w:rPr>
-        <w:t xml:space="preserve">plot.fun = FALSE, </w:t>
-      </w:r>
-    </w:p>
-    <w:p>
-      <w:pPr>
-        <w:ind w:left="1134" w:hanging="567"/>
-        <w:rPr>
-          <w:rFonts w:ascii="Courier New" w:hAnsi="Courier New" w:cs="Courier New"/>
-          <w:bCs/>
-          <w:i/>
-          <w:sz w:val="18"/>
-          <w:szCs w:val="18"/>
-          <w:lang w:val="en-US"/>
-        </w:rPr>
-      </w:pPr>
-      <w:r>
-        <w:rPr>
-          <w:rFonts w:ascii="Courier New" w:hAnsi="Courier New" w:cs="Courier New"/>
-          <w:bCs/>
-          <w:i/>
-          <w:sz w:val="18"/>
-          <w:szCs w:val="18"/>
-          <w:lang w:val="en-US"/>
-        </w:rPr>
-        <w:t xml:space="preserve">export = </w:t>
-      </w:r>
-      <w:r>
-        <w:rPr>
-          <w:rFonts w:ascii="Courier New" w:hAnsi="Courier New" w:cs="Courier New"/>
-          <w:bCs/>
-          <w:i/>
-          <w:sz w:val="18"/>
-          <w:szCs w:val="18"/>
-          <w:lang w:val="en-US"/>
-        </w:rPr>
-        <w:t>TRUE</w:t>
-      </w:r>
-      <w:r>
-        <w:rPr>
-          <w:rFonts w:ascii="Courier New" w:hAnsi="Courier New" w:cs="Courier New"/>
-          <w:bCs/>
-          <w:i/>
-          <w:sz w:val="18"/>
-          <w:szCs w:val="18"/>
-          <w:lang w:val="en-US"/>
-        </w:rPr>
-        <w:t xml:space="preserve">, </w:t>
-      </w:r>
-    </w:p>
-    <w:p>
-      <w:pPr>
-        <w:ind w:left="1134" w:hanging="567"/>
-        <w:rPr>
-          <w:rFonts w:ascii="Courier New" w:hAnsi="Courier New" w:cs="Courier New"/>
-          <w:bCs/>
-          <w:i/>
-          <w:sz w:val="18"/>
-          <w:szCs w:val="18"/>
-          <w:lang w:val="en-US"/>
-        </w:rPr>
-      </w:pPr>
-      <w:r>
-        <w:rPr>
-          <w:rFonts w:ascii="Courier New" w:hAnsi="Courier New" w:cs="Courier New"/>
-          <w:bCs/>
-          <w:i/>
-          <w:sz w:val="18"/>
-          <w:szCs w:val="18"/>
-          <w:lang w:val="en-US"/>
-        </w:rPr>
         <w:t>res.path = "C:\\Users\\Gael\\Desktop\\"</w:t>
       </w:r>
     </w:p>
@@ -12922,7 +12934,6 @@
         </w:rPr>
       </w:pPr>
     </w:p>
-    <w:bookmarkEnd w:id="8"/>
     <w:p>
       <w:pPr>
         <w:ind w:left="567" w:hanging="567"/>
@@ -52579,7 +52590,7 @@
 </file>
 
 <file path=customXml/itemProps1.xml><?xml version="1.0" encoding="utf-8"?>
-<ds:datastoreItem xmlns:ds="http://schemas.openxmlformats.org/officeDocument/2006/customXml" ds:itemID="{806EAE1C-4FE8-4A9B-B9AE-CA99AE960194}">
+<ds:datastoreItem xmlns:ds="http://schemas.openxmlformats.org/officeDocument/2006/customXml" ds:itemID="{288960B6-8AC9-4652-B995-E3763208589A}">
   <ds:schemaRefs>
     <ds:schemaRef ds:uri="http://schemas.openxmlformats.org/officeDocument/2006/bibliography"/>
   </ds:schemaRefs>

</xml_diff>